<commit_message>
Create database class for weather sdk
Created the database helper for the jdweather sdk and updated sdk plan.
</commit_message>
<xml_diff>
--- a/Planning/DocumentB_SDKPlan.docx
+++ b/Planning/DocumentB_SDKPlan.docx
@@ -5311,6 +5311,8 @@
         <w:lastRenderedPageBreak/>
         <w:t>cloudiness - integer</w:t>
       </w:r>
+      <w:bookmarkStart w:id="0" w:name="_GoBack"/>
+      <w:bookmarkEnd w:id="0"/>
     </w:p>
     <w:p>
       <w:pPr>
@@ -5383,12 +5385,13 @@
     <w:p/>
     <w:p>
       <w:r>
-        <w:t>Second step: Create this model in code, write a text to ensure proper saving, retrieving, and removing</w:t>
-      </w:r>
-    </w:p>
-    <w:p>
-      <w:bookmarkStart w:id="0" w:name="_GoBack"/>
-      <w:bookmarkEnd w:id="0"/>
+        <w:t>Second step: Create this model in code</w:t>
+      </w:r>
+    </w:p>
+    <w:p>
+      <w:r>
+        <w:t>Third step: Create classes for location and weather</w:t>
+      </w:r>
     </w:p>
     <w:sectPr>
       <w:pgSz w:w="12240" w:h="15840"/>

</xml_diff>

<commit_message>
Create class models of database data
Create Location and Weather class to simplify reading values from the
database and inserting json responses into the database. Update plan
with next step.
</commit_message>
<xml_diff>
--- a/Planning/DocumentB_SDKPlan.docx
+++ b/Planning/DocumentB_SDKPlan.docx
@@ -72,15 +72,7 @@
         <w:t xml:space="preserve"> CITY_ID </w:t>
       </w:r>
       <w:r>
-        <w:t>&amp;</w:t>
-      </w:r>
-      <w:proofErr w:type="spellStart"/>
-      <w:r>
-        <w:t>appid</w:t>
-      </w:r>
-      <w:proofErr w:type="spellEnd"/>
-      <w:r>
-        <w:t>=</w:t>
+        <w:t>&amp;appid=</w:t>
       </w:r>
       <w:r>
         <w:t xml:space="preserve"> USER_DEFINED_APP_ID</w:t>
@@ -172,7 +164,6 @@
           <w:szCs w:val="21"/>
         </w:rPr>
       </w:pPr>
-      <w:proofErr w:type="spellStart"/>
       <w:r>
         <w:rPr>
           <w:rFonts w:ascii="Roboto" w:hAnsi="Roboto"/>
@@ -184,7 +175,6 @@
         </w:rPr>
         <w:t>bbox</w:t>
       </w:r>
-      <w:proofErr w:type="spellEnd"/>
       <w:r>
         <w:rPr>
           <w:rStyle w:val="apple-converted-space"/>
@@ -202,89 +192,7 @@
           <w:sz w:val="21"/>
           <w:szCs w:val="21"/>
         </w:rPr>
-        <w:t>bounding box [</w:t>
-      </w:r>
-      <w:proofErr w:type="spellStart"/>
-      <w:r>
-        <w:rPr>
-          <w:rFonts w:ascii="Roboto" w:hAnsi="Roboto"/>
-          <w:color w:val="505050"/>
-          <w:sz w:val="21"/>
-          <w:szCs w:val="21"/>
-        </w:rPr>
-        <w:t>lon</w:t>
-      </w:r>
-      <w:proofErr w:type="spellEnd"/>
-      <w:r>
-        <w:rPr>
-          <w:rFonts w:ascii="Roboto" w:hAnsi="Roboto"/>
-          <w:color w:val="505050"/>
-          <w:sz w:val="21"/>
-          <w:szCs w:val="21"/>
-        </w:rPr>
-        <w:t>-</w:t>
-      </w:r>
-      <w:proofErr w:type="spellStart"/>
-      <w:proofErr w:type="gramStart"/>
-      <w:r>
-        <w:rPr>
-          <w:rFonts w:ascii="Roboto" w:hAnsi="Roboto"/>
-          <w:color w:val="505050"/>
-          <w:sz w:val="21"/>
-          <w:szCs w:val="21"/>
-        </w:rPr>
-        <w:t>left,lat</w:t>
-      </w:r>
-      <w:proofErr w:type="spellEnd"/>
-      <w:proofErr w:type="gramEnd"/>
-      <w:r>
-        <w:rPr>
-          <w:rFonts w:ascii="Roboto" w:hAnsi="Roboto"/>
-          <w:color w:val="505050"/>
-          <w:sz w:val="21"/>
-          <w:szCs w:val="21"/>
-        </w:rPr>
-        <w:t>-</w:t>
-      </w:r>
-      <w:proofErr w:type="spellStart"/>
-      <w:r>
-        <w:rPr>
-          <w:rFonts w:ascii="Roboto" w:hAnsi="Roboto"/>
-          <w:color w:val="505050"/>
-          <w:sz w:val="21"/>
-          <w:szCs w:val="21"/>
-        </w:rPr>
-        <w:t>bottom,lon</w:t>
-      </w:r>
-      <w:proofErr w:type="spellEnd"/>
-      <w:r>
-        <w:rPr>
-          <w:rFonts w:ascii="Roboto" w:hAnsi="Roboto"/>
-          <w:color w:val="505050"/>
-          <w:sz w:val="21"/>
-          <w:szCs w:val="21"/>
-        </w:rPr>
-        <w:t>-</w:t>
-      </w:r>
-      <w:proofErr w:type="spellStart"/>
-      <w:r>
-        <w:rPr>
-          <w:rFonts w:ascii="Roboto" w:hAnsi="Roboto"/>
-          <w:color w:val="505050"/>
-          <w:sz w:val="21"/>
-          <w:szCs w:val="21"/>
-        </w:rPr>
-        <w:t>right,lat</w:t>
-      </w:r>
-      <w:proofErr w:type="spellEnd"/>
-      <w:r>
-        <w:rPr>
-          <w:rFonts w:ascii="Roboto" w:hAnsi="Roboto"/>
-          <w:color w:val="505050"/>
-          <w:sz w:val="21"/>
-          <w:szCs w:val="21"/>
-        </w:rPr>
-        <w:t>-top]</w:t>
+        <w:t>bounding box [lon-left,lat-bottom,lon-right,lat-top]</w:t>
       </w:r>
     </w:p>
     <w:p>
@@ -372,7 +280,6 @@
           <w:szCs w:val="21"/>
         </w:rPr>
       </w:pPr>
-      <w:proofErr w:type="spellStart"/>
       <w:r>
         <w:rPr>
           <w:rFonts w:ascii="Consolas" w:eastAsia="Times New Roman" w:hAnsi="Consolas" w:cs="Courier New"/>
@@ -383,7 +290,6 @@
         </w:rPr>
         <w:t>coord</w:t>
       </w:r>
-      <w:proofErr w:type="spellEnd"/>
     </w:p>
     <w:p>
       <w:pPr>
@@ -400,7 +306,6 @@
           <w:szCs w:val="21"/>
         </w:rPr>
       </w:pPr>
-      <w:proofErr w:type="spellStart"/>
       <w:r>
         <w:rPr>
           <w:rFonts w:ascii="Consolas" w:eastAsia="Times New Roman" w:hAnsi="Consolas" w:cs="Courier New"/>
@@ -411,7 +316,6 @@
         </w:rPr>
         <w:t>coord.lon</w:t>
       </w:r>
-      <w:proofErr w:type="spellEnd"/>
       <w:r>
         <w:rPr>
           <w:rFonts w:ascii="Roboto" w:eastAsia="Times New Roman" w:hAnsi="Roboto" w:cs="Times New Roman"/>
@@ -437,7 +341,6 @@
           <w:szCs w:val="21"/>
         </w:rPr>
       </w:pPr>
-      <w:proofErr w:type="spellStart"/>
       <w:r>
         <w:rPr>
           <w:rFonts w:ascii="Consolas" w:eastAsia="Times New Roman" w:hAnsi="Consolas" w:cs="Courier New"/>
@@ -448,7 +351,6 @@
         </w:rPr>
         <w:t>coord.lat</w:t>
       </w:r>
-      <w:proofErr w:type="spellEnd"/>
       <w:r>
         <w:rPr>
           <w:rFonts w:ascii="Roboto" w:eastAsia="Times New Roman" w:hAnsi="Roboto" w:cs="Times New Roman"/>
@@ -544,8 +446,6 @@
           <w:szCs w:val="21"/>
         </w:rPr>
       </w:pPr>
-      <w:proofErr w:type="spellStart"/>
-      <w:proofErr w:type="gramStart"/>
       <w:r>
         <w:rPr>
           <w:rFonts w:ascii="Consolas" w:eastAsia="Times New Roman" w:hAnsi="Consolas" w:cs="Courier New"/>
@@ -556,8 +456,6 @@
         </w:rPr>
         <w:t>weather.main</w:t>
       </w:r>
-      <w:proofErr w:type="spellEnd"/>
-      <w:proofErr w:type="gramEnd"/>
       <w:r>
         <w:rPr>
           <w:rFonts w:ascii="Roboto" w:eastAsia="Times New Roman" w:hAnsi="Roboto" w:cs="Times New Roman"/>
@@ -583,8 +481,6 @@
           <w:szCs w:val="21"/>
         </w:rPr>
       </w:pPr>
-      <w:proofErr w:type="spellStart"/>
-      <w:proofErr w:type="gramStart"/>
       <w:r>
         <w:rPr>
           <w:rFonts w:ascii="Consolas" w:eastAsia="Times New Roman" w:hAnsi="Consolas" w:cs="Courier New"/>
@@ -595,8 +491,6 @@
         </w:rPr>
         <w:t>weather.description</w:t>
       </w:r>
-      <w:proofErr w:type="spellEnd"/>
-      <w:proofErr w:type="gramEnd"/>
       <w:r>
         <w:rPr>
           <w:rFonts w:ascii="Roboto" w:eastAsia="Times New Roman" w:hAnsi="Roboto" w:cs="Times New Roman"/>
@@ -622,8 +516,6 @@
           <w:szCs w:val="21"/>
         </w:rPr>
       </w:pPr>
-      <w:proofErr w:type="spellStart"/>
-      <w:proofErr w:type="gramStart"/>
       <w:r>
         <w:rPr>
           <w:rFonts w:ascii="Consolas" w:eastAsia="Times New Roman" w:hAnsi="Consolas" w:cs="Courier New"/>
@@ -634,8 +526,6 @@
         </w:rPr>
         <w:t>weather.icon</w:t>
       </w:r>
-      <w:proofErr w:type="spellEnd"/>
-      <w:proofErr w:type="gramEnd"/>
       <w:r>
         <w:rPr>
           <w:rFonts w:ascii="Roboto" w:eastAsia="Times New Roman" w:hAnsi="Roboto" w:cs="Times New Roman"/>
@@ -722,8 +612,6 @@
           <w:szCs w:val="21"/>
         </w:rPr>
       </w:pPr>
-      <w:proofErr w:type="spellStart"/>
-      <w:proofErr w:type="gramStart"/>
       <w:r>
         <w:rPr>
           <w:rFonts w:ascii="Consolas" w:eastAsia="Times New Roman" w:hAnsi="Consolas" w:cs="Courier New"/>
@@ -734,8 +622,6 @@
         </w:rPr>
         <w:t>main.temp</w:t>
       </w:r>
-      <w:proofErr w:type="spellEnd"/>
-      <w:proofErr w:type="gramEnd"/>
       <w:r>
         <w:rPr>
           <w:rFonts w:ascii="Roboto" w:eastAsia="Times New Roman" w:hAnsi="Roboto" w:cs="Times New Roman"/>
@@ -761,8 +647,6 @@
           <w:szCs w:val="21"/>
         </w:rPr>
       </w:pPr>
-      <w:proofErr w:type="spellStart"/>
-      <w:proofErr w:type="gramStart"/>
       <w:r>
         <w:rPr>
           <w:rFonts w:ascii="Consolas" w:eastAsia="Times New Roman" w:hAnsi="Consolas" w:cs="Courier New"/>
@@ -773,68 +657,15 @@
         </w:rPr>
         <w:t>main.pressure</w:t>
       </w:r>
-      <w:proofErr w:type="spellEnd"/>
-      <w:proofErr w:type="gramEnd"/>
-      <w:r>
-        <w:rPr>
-          <w:rFonts w:ascii="Roboto" w:eastAsia="Times New Roman" w:hAnsi="Roboto" w:cs="Times New Roman"/>
-          <w:color w:val="505050"/>
-          <w:sz w:val="21"/>
-          <w:szCs w:val="21"/>
-        </w:rPr>
-        <w:t xml:space="preserve"> Atmospheric pressure (on the sea level, if there is no </w:t>
-      </w:r>
-      <w:proofErr w:type="spellStart"/>
-      <w:r>
-        <w:rPr>
-          <w:rFonts w:ascii="Roboto" w:eastAsia="Times New Roman" w:hAnsi="Roboto" w:cs="Times New Roman"/>
-          <w:color w:val="505050"/>
-          <w:sz w:val="21"/>
-          <w:szCs w:val="21"/>
-        </w:rPr>
-        <w:t>sea_level</w:t>
-      </w:r>
-      <w:proofErr w:type="spellEnd"/>
-      <w:r>
-        <w:rPr>
-          <w:rFonts w:ascii="Roboto" w:eastAsia="Times New Roman" w:hAnsi="Roboto" w:cs="Times New Roman"/>
-          <w:color w:val="505050"/>
-          <w:sz w:val="21"/>
-          <w:szCs w:val="21"/>
-        </w:rPr>
-        <w:t xml:space="preserve"> or </w:t>
-      </w:r>
-      <w:proofErr w:type="spellStart"/>
-      <w:r>
-        <w:rPr>
-          <w:rFonts w:ascii="Roboto" w:eastAsia="Times New Roman" w:hAnsi="Roboto" w:cs="Times New Roman"/>
-          <w:color w:val="505050"/>
-          <w:sz w:val="21"/>
-          <w:szCs w:val="21"/>
-        </w:rPr>
-        <w:t>grnd_level</w:t>
-      </w:r>
-      <w:proofErr w:type="spellEnd"/>
-      <w:r>
-        <w:rPr>
-          <w:rFonts w:ascii="Roboto" w:eastAsia="Times New Roman" w:hAnsi="Roboto" w:cs="Times New Roman"/>
-          <w:color w:val="505050"/>
-          <w:sz w:val="21"/>
-          <w:szCs w:val="21"/>
-        </w:rPr>
-        <w:t xml:space="preserve"> data), </w:t>
-      </w:r>
-      <w:proofErr w:type="spellStart"/>
-      <w:r>
-        <w:rPr>
-          <w:rFonts w:ascii="Roboto" w:eastAsia="Times New Roman" w:hAnsi="Roboto" w:cs="Times New Roman"/>
-          <w:color w:val="505050"/>
-          <w:sz w:val="21"/>
-          <w:szCs w:val="21"/>
-        </w:rPr>
-        <w:t>hPa</w:t>
-      </w:r>
-      <w:proofErr w:type="spellEnd"/>
+      <w:r>
+        <w:rPr>
+          <w:rFonts w:ascii="Roboto" w:eastAsia="Times New Roman" w:hAnsi="Roboto" w:cs="Times New Roman"/>
+          <w:color w:val="505050"/>
+          <w:sz w:val="21"/>
+          <w:szCs w:val="21"/>
+        </w:rPr>
+        <w:t> Atmospheric pressure (on the sea level, if there is no sea_level or grnd_level data), hPa</w:t>
+      </w:r>
     </w:p>
     <w:p>
       <w:pPr>
@@ -851,8 +682,6 @@
           <w:szCs w:val="21"/>
         </w:rPr>
       </w:pPr>
-      <w:proofErr w:type="spellStart"/>
-      <w:proofErr w:type="gramStart"/>
       <w:r>
         <w:rPr>
           <w:rFonts w:ascii="Consolas" w:eastAsia="Times New Roman" w:hAnsi="Consolas" w:cs="Courier New"/>
@@ -863,8 +692,6 @@
         </w:rPr>
         <w:t>main.humidity</w:t>
       </w:r>
-      <w:proofErr w:type="spellEnd"/>
-      <w:proofErr w:type="gramEnd"/>
       <w:r>
         <w:rPr>
           <w:rFonts w:ascii="Roboto" w:eastAsia="Times New Roman" w:hAnsi="Roboto" w:cs="Times New Roman"/>
@@ -890,8 +717,6 @@
           <w:szCs w:val="21"/>
         </w:rPr>
       </w:pPr>
-      <w:proofErr w:type="spellStart"/>
-      <w:proofErr w:type="gramStart"/>
       <w:r>
         <w:rPr>
           <w:rFonts w:ascii="Consolas" w:eastAsia="Times New Roman" w:hAnsi="Consolas" w:cs="Courier New"/>
@@ -900,48 +725,16 @@
           <w:szCs w:val="19"/>
           <w:shd w:val="clear" w:color="auto" w:fill="F9F2F4"/>
         </w:rPr>
-        <w:t>main.temp</w:t>
-      </w:r>
-      <w:proofErr w:type="gramEnd"/>
-      <w:r>
-        <w:rPr>
-          <w:rFonts w:ascii="Consolas" w:eastAsia="Times New Roman" w:hAnsi="Consolas" w:cs="Courier New"/>
-          <w:color w:val="C7254E"/>
-          <w:sz w:val="19"/>
-          <w:szCs w:val="19"/>
-          <w:shd w:val="clear" w:color="auto" w:fill="F9F2F4"/>
-        </w:rPr>
-        <w:t>_min</w:t>
-      </w:r>
-      <w:proofErr w:type="spellEnd"/>
-      <w:r>
-        <w:rPr>
-          <w:rFonts w:ascii="Roboto" w:eastAsia="Times New Roman" w:hAnsi="Roboto" w:cs="Times New Roman"/>
-          <w:color w:val="505050"/>
-          <w:sz w:val="21"/>
-          <w:szCs w:val="21"/>
-        </w:rPr>
-        <w:t xml:space="preserve"> Minimum temperature at the moment. This is deviation from current temp that is possible for large cities and megalopolises geographically expanded (use </w:t>
-      </w:r>
-      <w:proofErr w:type="gramStart"/>
-      <w:r>
-        <w:rPr>
-          <w:rFonts w:ascii="Roboto" w:eastAsia="Times New Roman" w:hAnsi="Roboto" w:cs="Times New Roman"/>
-          <w:color w:val="505050"/>
-          <w:sz w:val="21"/>
-          <w:szCs w:val="21"/>
-        </w:rPr>
-        <w:t>these parameter</w:t>
-      </w:r>
-      <w:proofErr w:type="gramEnd"/>
-      <w:r>
-        <w:rPr>
-          <w:rFonts w:ascii="Roboto" w:eastAsia="Times New Roman" w:hAnsi="Roboto" w:cs="Times New Roman"/>
-          <w:color w:val="505050"/>
-          <w:sz w:val="21"/>
-          <w:szCs w:val="21"/>
-        </w:rPr>
-        <w:t xml:space="preserve"> optionally). Unit Default: Kelvin, Metric: Celsius, Imperial: Fahrenheit.</w:t>
+        <w:t>main.temp_min</w:t>
+      </w:r>
+      <w:r>
+        <w:rPr>
+          <w:rFonts w:ascii="Roboto" w:eastAsia="Times New Roman" w:hAnsi="Roboto" w:cs="Times New Roman"/>
+          <w:color w:val="505050"/>
+          <w:sz w:val="21"/>
+          <w:szCs w:val="21"/>
+        </w:rPr>
+        <w:t> Minimum temperature at the moment. This is deviation from current temp that is possible for large cities and megalopolises geographically expanded (use these parameter optionally). Unit Default: Kelvin, Metric: Celsius, Imperial: Fahrenheit.</w:t>
       </w:r>
     </w:p>
     <w:p>
@@ -959,8 +752,6 @@
           <w:szCs w:val="21"/>
         </w:rPr>
       </w:pPr>
-      <w:proofErr w:type="spellStart"/>
-      <w:proofErr w:type="gramStart"/>
       <w:r>
         <w:rPr>
           <w:rFonts w:ascii="Consolas" w:eastAsia="Times New Roman" w:hAnsi="Consolas" w:cs="Courier New"/>
@@ -970,48 +761,16 @@
           <w:shd w:val="clear" w:color="auto" w:fill="F9F2F4"/>
         </w:rPr>
         <w:lastRenderedPageBreak/>
-        <w:t>main.temp</w:t>
-      </w:r>
-      <w:proofErr w:type="gramEnd"/>
-      <w:r>
-        <w:rPr>
-          <w:rFonts w:ascii="Consolas" w:eastAsia="Times New Roman" w:hAnsi="Consolas" w:cs="Courier New"/>
-          <w:color w:val="C7254E"/>
-          <w:sz w:val="19"/>
-          <w:szCs w:val="19"/>
-          <w:shd w:val="clear" w:color="auto" w:fill="F9F2F4"/>
-        </w:rPr>
-        <w:t>_max</w:t>
-      </w:r>
-      <w:proofErr w:type="spellEnd"/>
-      <w:r>
-        <w:rPr>
-          <w:rFonts w:ascii="Roboto" w:eastAsia="Times New Roman" w:hAnsi="Roboto" w:cs="Times New Roman"/>
-          <w:color w:val="505050"/>
-          <w:sz w:val="21"/>
-          <w:szCs w:val="21"/>
-        </w:rPr>
-        <w:t xml:space="preserve"> Maximum temperature at the moment. This is deviation from current temp that is possible for large cities and megalopolises geographically expanded (use </w:t>
-      </w:r>
-      <w:proofErr w:type="gramStart"/>
-      <w:r>
-        <w:rPr>
-          <w:rFonts w:ascii="Roboto" w:eastAsia="Times New Roman" w:hAnsi="Roboto" w:cs="Times New Roman"/>
-          <w:color w:val="505050"/>
-          <w:sz w:val="21"/>
-          <w:szCs w:val="21"/>
-        </w:rPr>
-        <w:t>these parameter</w:t>
-      </w:r>
-      <w:proofErr w:type="gramEnd"/>
-      <w:r>
-        <w:rPr>
-          <w:rFonts w:ascii="Roboto" w:eastAsia="Times New Roman" w:hAnsi="Roboto" w:cs="Times New Roman"/>
-          <w:color w:val="505050"/>
-          <w:sz w:val="21"/>
-          <w:szCs w:val="21"/>
-        </w:rPr>
-        <w:t xml:space="preserve"> optionally). Unit Default: Kelvin, Metric: Celsius, Imperial: Fahrenheit.</w:t>
+        <w:t>main.temp_max</w:t>
+      </w:r>
+      <w:r>
+        <w:rPr>
+          <w:rFonts w:ascii="Roboto" w:eastAsia="Times New Roman" w:hAnsi="Roboto" w:cs="Times New Roman"/>
+          <w:color w:val="505050"/>
+          <w:sz w:val="21"/>
+          <w:szCs w:val="21"/>
+        </w:rPr>
+        <w:t> Maximum temperature at the moment. This is deviation from current temp that is possible for large cities and megalopolises geographically expanded (use these parameter optionally). Unit Default: Kelvin, Metric: Celsius, Imperial: Fahrenheit.</w:t>
       </w:r>
     </w:p>
     <w:p>
@@ -1029,7 +788,6 @@
           <w:szCs w:val="21"/>
         </w:rPr>
       </w:pPr>
-      <w:proofErr w:type="spellStart"/>
       <w:r>
         <w:rPr>
           <w:rFonts w:ascii="Consolas" w:eastAsia="Times New Roman" w:hAnsi="Consolas" w:cs="Courier New"/>
@@ -1040,27 +798,15 @@
         </w:rPr>
         <w:t>main.sea_level</w:t>
       </w:r>
-      <w:proofErr w:type="spellEnd"/>
-      <w:r>
-        <w:rPr>
-          <w:rFonts w:ascii="Roboto" w:eastAsia="Times New Roman" w:hAnsi="Roboto" w:cs="Times New Roman"/>
-          <w:color w:val="505050"/>
-          <w:sz w:val="21"/>
-          <w:szCs w:val="21"/>
-        </w:rPr>
-        <w:t xml:space="preserve"> Atmospheric pressure on the sea level, </w:t>
-      </w:r>
-      <w:proofErr w:type="spellStart"/>
-      <w:r>
-        <w:rPr>
-          <w:rFonts w:ascii="Roboto" w:eastAsia="Times New Roman" w:hAnsi="Roboto" w:cs="Times New Roman"/>
-          <w:color w:val="505050"/>
-          <w:sz w:val="21"/>
-          <w:szCs w:val="21"/>
-        </w:rPr>
-        <w:t>hPa</w:t>
-      </w:r>
-      <w:proofErr w:type="spellEnd"/>
+      <w:r>
+        <w:rPr>
+          <w:rFonts w:ascii="Roboto" w:eastAsia="Times New Roman" w:hAnsi="Roboto" w:cs="Times New Roman"/>
+          <w:color w:val="505050"/>
+          <w:sz w:val="21"/>
+          <w:szCs w:val="21"/>
+        </w:rPr>
+        <w:t> Atmospheric pressure on the sea level, hPa</w:t>
+      </w:r>
     </w:p>
     <w:p>
       <w:pPr>
@@ -1077,8 +823,6 @@
           <w:szCs w:val="21"/>
         </w:rPr>
       </w:pPr>
-      <w:proofErr w:type="spellStart"/>
-      <w:proofErr w:type="gramStart"/>
       <w:r>
         <w:rPr>
           <w:rFonts w:ascii="Consolas" w:eastAsia="Times New Roman" w:hAnsi="Consolas" w:cs="Courier New"/>
@@ -1087,40 +831,17 @@
           <w:szCs w:val="19"/>
           <w:shd w:val="clear" w:color="auto" w:fill="F9F2F4"/>
         </w:rPr>
-        <w:t>main.grnd</w:t>
-      </w:r>
-      <w:proofErr w:type="gramEnd"/>
-      <w:r>
-        <w:rPr>
-          <w:rFonts w:ascii="Consolas" w:eastAsia="Times New Roman" w:hAnsi="Consolas" w:cs="Courier New"/>
-          <w:color w:val="C7254E"/>
-          <w:sz w:val="19"/>
-          <w:szCs w:val="19"/>
-          <w:shd w:val="clear" w:color="auto" w:fill="F9F2F4"/>
-        </w:rPr>
-        <w:t>_level</w:t>
-      </w:r>
-      <w:proofErr w:type="spellEnd"/>
-      <w:r>
-        <w:rPr>
-          <w:rFonts w:ascii="Roboto" w:eastAsia="Times New Roman" w:hAnsi="Roboto" w:cs="Times New Roman"/>
-          <w:color w:val="505050"/>
-          <w:sz w:val="21"/>
-          <w:szCs w:val="21"/>
-        </w:rPr>
-        <w:t xml:space="preserve"> Atmospheric pressure on the ground level, </w:t>
-      </w:r>
-      <w:proofErr w:type="spellStart"/>
-      <w:r>
-        <w:rPr>
-          <w:rFonts w:ascii="Roboto" w:eastAsia="Times New Roman" w:hAnsi="Roboto" w:cs="Times New Roman"/>
-          <w:color w:val="505050"/>
-          <w:sz w:val="21"/>
-          <w:szCs w:val="21"/>
-        </w:rPr>
-        <w:t>hPa</w:t>
-      </w:r>
-      <w:proofErr w:type="spellEnd"/>
+        <w:t>main.grnd_level</w:t>
+      </w:r>
+      <w:r>
+        <w:rPr>
+          <w:rFonts w:ascii="Roboto" w:eastAsia="Times New Roman" w:hAnsi="Roboto" w:cs="Times New Roman"/>
+          <w:color w:val="505050"/>
+          <w:sz w:val="21"/>
+          <w:szCs w:val="21"/>
+        </w:rPr>
+        <w:t> Atmospheric pressure on the ground level, hPa</w:t>
+      </w:r>
     </w:p>
     <w:p>
       <w:pPr>
@@ -1163,8 +884,6 @@
           <w:szCs w:val="21"/>
         </w:rPr>
       </w:pPr>
-      <w:proofErr w:type="spellStart"/>
-      <w:proofErr w:type="gramStart"/>
       <w:r>
         <w:rPr>
           <w:rFonts w:ascii="Consolas" w:eastAsia="Times New Roman" w:hAnsi="Consolas" w:cs="Courier New"/>
@@ -1175,8 +894,6 @@
         </w:rPr>
         <w:t>wind.speed</w:t>
       </w:r>
-      <w:proofErr w:type="spellEnd"/>
-      <w:proofErr w:type="gramEnd"/>
       <w:r>
         <w:rPr>
           <w:rFonts w:ascii="Roboto" w:eastAsia="Times New Roman" w:hAnsi="Roboto" w:cs="Times New Roman"/>
@@ -1202,7 +919,6 @@
           <w:szCs w:val="21"/>
         </w:rPr>
       </w:pPr>
-      <w:proofErr w:type="spellStart"/>
       <w:r>
         <w:rPr>
           <w:rFonts w:ascii="Consolas" w:eastAsia="Times New Roman" w:hAnsi="Consolas" w:cs="Courier New"/>
@@ -1213,7 +929,6 @@
         </w:rPr>
         <w:t>wind.deg</w:t>
       </w:r>
-      <w:proofErr w:type="spellEnd"/>
       <w:r>
         <w:rPr>
           <w:rFonts w:ascii="Roboto" w:eastAsia="Times New Roman" w:hAnsi="Roboto" w:cs="Times New Roman"/>
@@ -1265,7 +980,6 @@
           <w:szCs w:val="21"/>
         </w:rPr>
       </w:pPr>
-      <w:proofErr w:type="spellStart"/>
       <w:r>
         <w:rPr>
           <w:rFonts w:ascii="Consolas" w:eastAsia="Times New Roman" w:hAnsi="Consolas" w:cs="Courier New"/>
@@ -1276,7 +990,6 @@
         </w:rPr>
         <w:t>clouds.all</w:t>
       </w:r>
-      <w:proofErr w:type="spellEnd"/>
       <w:r>
         <w:rPr>
           <w:rFonts w:ascii="Roboto" w:eastAsia="Times New Roman" w:hAnsi="Roboto" w:cs="Times New Roman"/>
@@ -1424,7 +1137,6 @@
           <w:szCs w:val="21"/>
         </w:rPr>
       </w:pPr>
-      <w:proofErr w:type="spellStart"/>
       <w:r>
         <w:rPr>
           <w:rFonts w:ascii="Consolas" w:eastAsia="Times New Roman" w:hAnsi="Consolas" w:cs="Courier New"/>
@@ -1435,35 +1147,14 @@
         </w:rPr>
         <w:t>dt</w:t>
       </w:r>
-      <w:proofErr w:type="spellEnd"/>
-      <w:r>
-        <w:rPr>
-          <w:rFonts w:ascii="Roboto" w:eastAsia="Times New Roman" w:hAnsi="Roboto" w:cs="Times New Roman"/>
-          <w:color w:val="505050"/>
-          <w:sz w:val="21"/>
-          <w:szCs w:val="21"/>
-        </w:rPr>
-        <w:t xml:space="preserve"> Time of data calculation, </w:t>
-      </w:r>
-      <w:proofErr w:type="spellStart"/>
-      <w:r>
-        <w:rPr>
-          <w:rFonts w:ascii="Roboto" w:eastAsia="Times New Roman" w:hAnsi="Roboto" w:cs="Times New Roman"/>
-          <w:color w:val="505050"/>
-          <w:sz w:val="21"/>
-          <w:szCs w:val="21"/>
-        </w:rPr>
-        <w:t>unix</w:t>
-      </w:r>
-      <w:proofErr w:type="spellEnd"/>
-      <w:r>
-        <w:rPr>
-          <w:rFonts w:ascii="Roboto" w:eastAsia="Times New Roman" w:hAnsi="Roboto" w:cs="Times New Roman"/>
-          <w:color w:val="505050"/>
-          <w:sz w:val="21"/>
-          <w:szCs w:val="21"/>
-        </w:rPr>
-        <w:t>, UTC</w:t>
+      <w:r>
+        <w:rPr>
+          <w:rFonts w:ascii="Roboto" w:eastAsia="Times New Roman" w:hAnsi="Roboto" w:cs="Times New Roman"/>
+          <w:color w:val="505050"/>
+          <w:sz w:val="21"/>
+          <w:szCs w:val="21"/>
+        </w:rPr>
+        <w:t> Time of data calculation, unix, UTC</w:t>
       </w:r>
     </w:p>
     <w:p>
@@ -1507,8 +1198,6 @@
           <w:szCs w:val="21"/>
         </w:rPr>
       </w:pPr>
-      <w:proofErr w:type="spellStart"/>
-      <w:proofErr w:type="gramStart"/>
       <w:r>
         <w:rPr>
           <w:rFonts w:ascii="Consolas" w:eastAsia="Times New Roman" w:hAnsi="Consolas" w:cs="Courier New"/>
@@ -1519,8 +1208,6 @@
         </w:rPr>
         <w:t>sys.type</w:t>
       </w:r>
-      <w:proofErr w:type="spellEnd"/>
-      <w:proofErr w:type="gramEnd"/>
       <w:r>
         <w:rPr>
           <w:rFonts w:ascii="Roboto" w:eastAsia="Times New Roman" w:hAnsi="Roboto" w:cs="Times New Roman"/>
@@ -1581,8 +1268,6 @@
           <w:szCs w:val="21"/>
         </w:rPr>
       </w:pPr>
-      <w:proofErr w:type="spellStart"/>
-      <w:proofErr w:type="gramStart"/>
       <w:r>
         <w:rPr>
           <w:rFonts w:ascii="Consolas" w:eastAsia="Times New Roman" w:hAnsi="Consolas" w:cs="Courier New"/>
@@ -1593,8 +1278,6 @@
         </w:rPr>
         <w:t>sys.message</w:t>
       </w:r>
-      <w:proofErr w:type="spellEnd"/>
-      <w:proofErr w:type="gramEnd"/>
       <w:r>
         <w:rPr>
           <w:rFonts w:ascii="Roboto" w:eastAsia="Times New Roman" w:hAnsi="Roboto" w:cs="Times New Roman"/>
@@ -1620,8 +1303,6 @@
           <w:szCs w:val="21"/>
         </w:rPr>
       </w:pPr>
-      <w:proofErr w:type="spellStart"/>
-      <w:proofErr w:type="gramStart"/>
       <w:r>
         <w:rPr>
           <w:rFonts w:ascii="Consolas" w:eastAsia="Times New Roman" w:hAnsi="Consolas" w:cs="Courier New"/>
@@ -1632,8 +1313,6 @@
         </w:rPr>
         <w:t>sys.country</w:t>
       </w:r>
-      <w:proofErr w:type="spellEnd"/>
-      <w:proofErr w:type="gramEnd"/>
       <w:r>
         <w:rPr>
           <w:rFonts w:ascii="Roboto" w:eastAsia="Times New Roman" w:hAnsi="Roboto" w:cs="Times New Roman"/>
@@ -1659,8 +1338,6 @@
           <w:szCs w:val="21"/>
         </w:rPr>
       </w:pPr>
-      <w:proofErr w:type="spellStart"/>
-      <w:proofErr w:type="gramStart"/>
       <w:r>
         <w:rPr>
           <w:rFonts w:ascii="Consolas" w:eastAsia="Times New Roman" w:hAnsi="Consolas" w:cs="Courier New"/>
@@ -1671,36 +1348,14 @@
         </w:rPr>
         <w:t>sys.sunrise</w:t>
       </w:r>
-      <w:proofErr w:type="spellEnd"/>
-      <w:proofErr w:type="gramEnd"/>
-      <w:r>
-        <w:rPr>
-          <w:rFonts w:ascii="Roboto" w:eastAsia="Times New Roman" w:hAnsi="Roboto" w:cs="Times New Roman"/>
-          <w:color w:val="505050"/>
-          <w:sz w:val="21"/>
-          <w:szCs w:val="21"/>
-        </w:rPr>
-        <w:t xml:space="preserve"> Sunrise time, </w:t>
-      </w:r>
-      <w:proofErr w:type="spellStart"/>
-      <w:r>
-        <w:rPr>
-          <w:rFonts w:ascii="Roboto" w:eastAsia="Times New Roman" w:hAnsi="Roboto" w:cs="Times New Roman"/>
-          <w:color w:val="505050"/>
-          <w:sz w:val="21"/>
-          <w:szCs w:val="21"/>
-        </w:rPr>
-        <w:t>unix</w:t>
-      </w:r>
-      <w:proofErr w:type="spellEnd"/>
-      <w:r>
-        <w:rPr>
-          <w:rFonts w:ascii="Roboto" w:eastAsia="Times New Roman" w:hAnsi="Roboto" w:cs="Times New Roman"/>
-          <w:color w:val="505050"/>
-          <w:sz w:val="21"/>
-          <w:szCs w:val="21"/>
-        </w:rPr>
-        <w:t>, UTC</w:t>
+      <w:r>
+        <w:rPr>
+          <w:rFonts w:ascii="Roboto" w:eastAsia="Times New Roman" w:hAnsi="Roboto" w:cs="Times New Roman"/>
+          <w:color w:val="505050"/>
+          <w:sz w:val="21"/>
+          <w:szCs w:val="21"/>
+        </w:rPr>
+        <w:t> Sunrise time, unix, UTC</w:t>
       </w:r>
     </w:p>
     <w:p>
@@ -1718,8 +1373,6 @@
           <w:szCs w:val="21"/>
         </w:rPr>
       </w:pPr>
-      <w:proofErr w:type="spellStart"/>
-      <w:proofErr w:type="gramStart"/>
       <w:r>
         <w:rPr>
           <w:rFonts w:ascii="Consolas" w:eastAsia="Times New Roman" w:hAnsi="Consolas" w:cs="Courier New"/>
@@ -1730,36 +1383,14 @@
         </w:rPr>
         <w:t>sys.sunset</w:t>
       </w:r>
-      <w:proofErr w:type="spellEnd"/>
-      <w:proofErr w:type="gramEnd"/>
-      <w:r>
-        <w:rPr>
-          <w:rFonts w:ascii="Roboto" w:eastAsia="Times New Roman" w:hAnsi="Roboto" w:cs="Times New Roman"/>
-          <w:color w:val="505050"/>
-          <w:sz w:val="21"/>
-          <w:szCs w:val="21"/>
-        </w:rPr>
-        <w:t xml:space="preserve"> Sunset time, </w:t>
-      </w:r>
-      <w:proofErr w:type="spellStart"/>
-      <w:r>
-        <w:rPr>
-          <w:rFonts w:ascii="Roboto" w:eastAsia="Times New Roman" w:hAnsi="Roboto" w:cs="Times New Roman"/>
-          <w:color w:val="505050"/>
-          <w:sz w:val="21"/>
-          <w:szCs w:val="21"/>
-        </w:rPr>
-        <w:t>unix</w:t>
-      </w:r>
-      <w:proofErr w:type="spellEnd"/>
-      <w:r>
-        <w:rPr>
-          <w:rFonts w:ascii="Roboto" w:eastAsia="Times New Roman" w:hAnsi="Roboto" w:cs="Times New Roman"/>
-          <w:color w:val="505050"/>
-          <w:sz w:val="21"/>
-          <w:szCs w:val="21"/>
-        </w:rPr>
-        <w:t>, UTC</w:t>
+      <w:r>
+        <w:rPr>
+          <w:rFonts w:ascii="Roboto" w:eastAsia="Times New Roman" w:hAnsi="Roboto" w:cs="Times New Roman"/>
+          <w:color w:val="505050"/>
+          <w:sz w:val="21"/>
+          <w:szCs w:val="21"/>
+        </w:rPr>
+        <w:t> Sunset time, unix, UTC</w:t>
       </w:r>
     </w:p>
     <w:p>
@@ -2188,8 +1819,6 @@
           <w:szCs w:val="21"/>
         </w:rPr>
       </w:pPr>
-      <w:proofErr w:type="spellStart"/>
-      <w:proofErr w:type="gramStart"/>
       <w:r>
         <w:rPr>
           <w:rStyle w:val="HTMLCode"/>
@@ -2201,8 +1830,6 @@
         </w:rPr>
         <w:t>city.coord</w:t>
       </w:r>
-      <w:proofErr w:type="spellEnd"/>
-      <w:proofErr w:type="gramEnd"/>
     </w:p>
     <w:p>
       <w:pPr>
@@ -2219,7 +1846,6 @@
           <w:szCs w:val="21"/>
         </w:rPr>
       </w:pPr>
-      <w:proofErr w:type="spellStart"/>
       <w:r>
         <w:rPr>
           <w:rStyle w:val="HTMLCode"/>
@@ -2231,7 +1857,6 @@
         </w:rPr>
         <w:t>city.coord.lat</w:t>
       </w:r>
-      <w:proofErr w:type="spellEnd"/>
       <w:r>
         <w:rPr>
           <w:rStyle w:val="apple-converted-space"/>
@@ -2268,7 +1893,6 @@
           <w:szCs w:val="21"/>
         </w:rPr>
       </w:pPr>
-      <w:proofErr w:type="spellStart"/>
       <w:r>
         <w:rPr>
           <w:rStyle w:val="HTMLCode"/>
@@ -2280,7 +1904,6 @@
         </w:rPr>
         <w:t>city.coord.lon</w:t>
       </w:r>
-      <w:proofErr w:type="spellEnd"/>
       <w:r>
         <w:rPr>
           <w:rStyle w:val="apple-converted-space"/>
@@ -2316,8 +1939,6 @@
           <w:szCs w:val="21"/>
         </w:rPr>
       </w:pPr>
-      <w:proofErr w:type="spellStart"/>
-      <w:proofErr w:type="gramStart"/>
       <w:r>
         <w:rPr>
           <w:rStyle w:val="HTMLCode"/>
@@ -2329,8 +1950,6 @@
         </w:rPr>
         <w:t>city.country</w:t>
       </w:r>
-      <w:proofErr w:type="spellEnd"/>
-      <w:proofErr w:type="gramEnd"/>
       <w:r>
         <w:rPr>
           <w:rStyle w:val="apple-converted-space"/>
@@ -2366,7 +1985,6 @@
           <w:szCs w:val="21"/>
         </w:rPr>
       </w:pPr>
-      <w:proofErr w:type="spellStart"/>
       <w:r>
         <w:rPr>
           <w:rStyle w:val="HTMLCode"/>
@@ -2378,7 +1996,6 @@
         </w:rPr>
         <w:t>cnt</w:t>
       </w:r>
-      <w:proofErr w:type="spellEnd"/>
       <w:r>
         <w:rPr>
           <w:rStyle w:val="apple-converted-space"/>
@@ -2441,8 +2058,6 @@
           <w:szCs w:val="21"/>
         </w:rPr>
       </w:pPr>
-      <w:proofErr w:type="spellStart"/>
-      <w:proofErr w:type="gramStart"/>
       <w:r>
         <w:rPr>
           <w:rStyle w:val="HTMLCode"/>
@@ -2454,8 +2069,6 @@
         </w:rPr>
         <w:t>list.dt</w:t>
       </w:r>
-      <w:proofErr w:type="spellEnd"/>
-      <w:proofErr w:type="gramEnd"/>
       <w:r>
         <w:rPr>
           <w:rStyle w:val="apple-converted-space"/>
@@ -2474,27 +2087,7 @@
           <w:sz w:val="21"/>
           <w:szCs w:val="21"/>
         </w:rPr>
-        <w:t xml:space="preserve">Time of data forecasted, </w:t>
-      </w:r>
-      <w:proofErr w:type="spellStart"/>
-      <w:r>
-        <w:rPr>
-          <w:rFonts w:ascii="Roboto" w:hAnsi="Roboto"/>
-          <w:color w:val="505050"/>
-          <w:sz w:val="21"/>
-          <w:szCs w:val="21"/>
-        </w:rPr>
-        <w:t>unix</w:t>
-      </w:r>
-      <w:proofErr w:type="spellEnd"/>
-      <w:r>
-        <w:rPr>
-          <w:rFonts w:ascii="Roboto" w:hAnsi="Roboto"/>
-          <w:color w:val="505050"/>
-          <w:sz w:val="21"/>
-          <w:szCs w:val="21"/>
-        </w:rPr>
-        <w:t>, UTC</w:t>
+        <w:t>Time of data forecasted, unix, UTC</w:t>
       </w:r>
     </w:p>
     <w:p>
@@ -2512,8 +2105,6 @@
           <w:szCs w:val="21"/>
         </w:rPr>
       </w:pPr>
-      <w:proofErr w:type="spellStart"/>
-      <w:proofErr w:type="gramStart"/>
       <w:r>
         <w:rPr>
           <w:rStyle w:val="HTMLCode"/>
@@ -2525,8 +2116,6 @@
         </w:rPr>
         <w:t>list.main</w:t>
       </w:r>
-      <w:proofErr w:type="spellEnd"/>
-      <w:proofErr w:type="gramEnd"/>
     </w:p>
     <w:p>
       <w:pPr>
@@ -2543,8 +2132,6 @@
           <w:szCs w:val="21"/>
         </w:rPr>
       </w:pPr>
-      <w:proofErr w:type="spellStart"/>
-      <w:proofErr w:type="gramStart"/>
       <w:r>
         <w:rPr>
           <w:rStyle w:val="HTMLCode"/>
@@ -2554,9 +2141,43 @@
           <w:szCs w:val="19"/>
           <w:shd w:val="clear" w:color="auto" w:fill="F9F2F4"/>
         </w:rPr>
-        <w:t>list.main</w:t>
-      </w:r>
-      <w:proofErr w:type="gramEnd"/>
+        <w:t>list.main.temp</w:t>
+      </w:r>
+      <w:r>
+        <w:rPr>
+          <w:rStyle w:val="apple-converted-space"/>
+          <w:rFonts w:ascii="Roboto" w:hAnsi="Roboto"/>
+          <w:color w:val="505050"/>
+          <w:sz w:val="21"/>
+          <w:szCs w:val="21"/>
+        </w:rPr>
+        <w:t> </w:t>
+      </w:r>
+      <w:r>
+        <w:rPr>
+          <w:rFonts w:ascii="Roboto" w:hAnsi="Roboto"/>
+          <w:color w:val="505050"/>
+          <w:sz w:val="21"/>
+          <w:szCs w:val="21"/>
+        </w:rPr>
+        <w:t>Temperature. Unit Default: Kelvin, Metric: Celsius, Imperial: Fahrenheit.</w:t>
+      </w:r>
+    </w:p>
+    <w:p>
+      <w:pPr>
+        <w:numPr>
+          <w:ilvl w:val="2"/>
+          <w:numId w:val="2"/>
+        </w:numPr>
+        <w:shd w:val="clear" w:color="auto" w:fill="FFFFFF"/>
+        <w:spacing w:before="100" w:beforeAutospacing="1" w:after="100" w:afterAutospacing="1" w:line="300" w:lineRule="atLeast"/>
+        <w:rPr>
+          <w:rFonts w:ascii="Roboto" w:hAnsi="Roboto"/>
+          <w:color w:val="505050"/>
+          <w:sz w:val="21"/>
+          <w:szCs w:val="21"/>
+        </w:rPr>
+      </w:pPr>
       <w:r>
         <w:rPr>
           <w:rStyle w:val="HTMLCode"/>
@@ -2566,9 +2187,8 @@
           <w:szCs w:val="19"/>
           <w:shd w:val="clear" w:color="auto" w:fill="F9F2F4"/>
         </w:rPr>
-        <w:t>.temp</w:t>
-      </w:r>
-      <w:proofErr w:type="spellEnd"/>
+        <w:t>list.main.temp_min</w:t>
+      </w:r>
       <w:r>
         <w:rPr>
           <w:rStyle w:val="apple-converted-space"/>
@@ -2586,7 +2206,7 @@
           <w:sz w:val="21"/>
           <w:szCs w:val="21"/>
         </w:rPr>
-        <w:t>Temperature. Unit Default: Kelvin, Metric: Celsius, Imperial: Fahrenheit.</w:t>
+        <w:t>Minimum temperature at the moment of calculation. This is deviation from 'temp' that is possible for large cities and megalopolises geographically expanded (use these parameter optionally). Unit Default: Kelvin, Metric: Celsius, Imperial: Fahrenheit.</w:t>
       </w:r>
     </w:p>
     <w:p>
@@ -2604,8 +2224,6 @@
           <w:szCs w:val="21"/>
         </w:rPr>
       </w:pPr>
-      <w:proofErr w:type="spellStart"/>
-      <w:proofErr w:type="gramStart"/>
       <w:r>
         <w:rPr>
           <w:rStyle w:val="HTMLCode"/>
@@ -2615,9 +2233,43 @@
           <w:szCs w:val="19"/>
           <w:shd w:val="clear" w:color="auto" w:fill="F9F2F4"/>
         </w:rPr>
-        <w:t>list.main</w:t>
-      </w:r>
-      <w:proofErr w:type="gramEnd"/>
+        <w:t>list.main.temp_max</w:t>
+      </w:r>
+      <w:r>
+        <w:rPr>
+          <w:rStyle w:val="apple-converted-space"/>
+          <w:rFonts w:ascii="Roboto" w:hAnsi="Roboto"/>
+          <w:color w:val="505050"/>
+          <w:sz w:val="21"/>
+          <w:szCs w:val="21"/>
+        </w:rPr>
+        <w:t> </w:t>
+      </w:r>
+      <w:r>
+        <w:rPr>
+          <w:rFonts w:ascii="Roboto" w:hAnsi="Roboto"/>
+          <w:color w:val="505050"/>
+          <w:sz w:val="21"/>
+          <w:szCs w:val="21"/>
+        </w:rPr>
+        <w:t>Maximum temperature at the moment of calculation. This is deviation from 'temp' that is possible for large cities and megalopolises geographically expanded (use these parameter optionally). Unit Default: Kelvin, Metric: Celsius, Imperial: Fahrenheit.</w:t>
+      </w:r>
+    </w:p>
+    <w:p>
+      <w:pPr>
+        <w:numPr>
+          <w:ilvl w:val="2"/>
+          <w:numId w:val="2"/>
+        </w:numPr>
+        <w:shd w:val="clear" w:color="auto" w:fill="FFFFFF"/>
+        <w:spacing w:before="100" w:beforeAutospacing="1" w:after="100" w:afterAutospacing="1" w:line="300" w:lineRule="atLeast"/>
+        <w:rPr>
+          <w:rFonts w:ascii="Roboto" w:hAnsi="Roboto"/>
+          <w:color w:val="505050"/>
+          <w:sz w:val="21"/>
+          <w:szCs w:val="21"/>
+        </w:rPr>
+      </w:pPr>
       <w:r>
         <w:rPr>
           <w:rStyle w:val="HTMLCode"/>
@@ -2627,9 +2279,8 @@
           <w:szCs w:val="19"/>
           <w:shd w:val="clear" w:color="auto" w:fill="F9F2F4"/>
         </w:rPr>
-        <w:t>.temp_min</w:t>
-      </w:r>
-      <w:proofErr w:type="spellEnd"/>
+        <w:t>list.main.pressure</w:t>
+      </w:r>
       <w:r>
         <w:rPr>
           <w:rStyle w:val="apple-converted-space"/>
@@ -2647,27 +2298,7 @@
           <w:sz w:val="21"/>
           <w:szCs w:val="21"/>
         </w:rPr>
-        <w:t xml:space="preserve">Minimum temperature at the moment of calculation. This is deviation from 'temp' that is possible for large cities and megalopolises geographically expanded (use </w:t>
-      </w:r>
-      <w:proofErr w:type="gramStart"/>
-      <w:r>
-        <w:rPr>
-          <w:rFonts w:ascii="Roboto" w:hAnsi="Roboto"/>
-          <w:color w:val="505050"/>
-          <w:sz w:val="21"/>
-          <w:szCs w:val="21"/>
-        </w:rPr>
-        <w:t>these parameter</w:t>
-      </w:r>
-      <w:proofErr w:type="gramEnd"/>
-      <w:r>
-        <w:rPr>
-          <w:rFonts w:ascii="Roboto" w:hAnsi="Roboto"/>
-          <w:color w:val="505050"/>
-          <w:sz w:val="21"/>
-          <w:szCs w:val="21"/>
-        </w:rPr>
-        <w:t xml:space="preserve"> optionally). Unit Default: Kelvin, Metric: Celsius, Imperial: Fahrenheit.</w:t>
+        <w:t>Atmospheric pressure on the sea level by default, hPa</w:t>
       </w:r>
     </w:p>
     <w:p>
@@ -2685,8 +2316,6 @@
           <w:szCs w:val="21"/>
         </w:rPr>
       </w:pPr>
-      <w:proofErr w:type="spellStart"/>
-      <w:proofErr w:type="gramStart"/>
       <w:r>
         <w:rPr>
           <w:rStyle w:val="HTMLCode"/>
@@ -2696,9 +2325,43 @@
           <w:szCs w:val="19"/>
           <w:shd w:val="clear" w:color="auto" w:fill="F9F2F4"/>
         </w:rPr>
-        <w:t>list.main</w:t>
-      </w:r>
-      <w:proofErr w:type="gramEnd"/>
+        <w:t>list.main.sea_level</w:t>
+      </w:r>
+      <w:r>
+        <w:rPr>
+          <w:rStyle w:val="apple-converted-space"/>
+          <w:rFonts w:ascii="Roboto" w:hAnsi="Roboto"/>
+          <w:color w:val="505050"/>
+          <w:sz w:val="21"/>
+          <w:szCs w:val="21"/>
+        </w:rPr>
+        <w:t> </w:t>
+      </w:r>
+      <w:r>
+        <w:rPr>
+          <w:rFonts w:ascii="Roboto" w:hAnsi="Roboto"/>
+          <w:color w:val="505050"/>
+          <w:sz w:val="21"/>
+          <w:szCs w:val="21"/>
+        </w:rPr>
+        <w:t>Atmospheric pressure on the sea level, hPa</w:t>
+      </w:r>
+    </w:p>
+    <w:p>
+      <w:pPr>
+        <w:numPr>
+          <w:ilvl w:val="2"/>
+          <w:numId w:val="2"/>
+        </w:numPr>
+        <w:shd w:val="clear" w:color="auto" w:fill="FFFFFF"/>
+        <w:spacing w:before="100" w:beforeAutospacing="1" w:after="100" w:afterAutospacing="1" w:line="300" w:lineRule="atLeast"/>
+        <w:rPr>
+          <w:rFonts w:ascii="Roboto" w:hAnsi="Roboto"/>
+          <w:color w:val="505050"/>
+          <w:sz w:val="21"/>
+          <w:szCs w:val="21"/>
+        </w:rPr>
+      </w:pPr>
       <w:r>
         <w:rPr>
           <w:rStyle w:val="HTMLCode"/>
@@ -2708,9 +2371,8 @@
           <w:szCs w:val="19"/>
           <w:shd w:val="clear" w:color="auto" w:fill="F9F2F4"/>
         </w:rPr>
-        <w:t>.temp_max</w:t>
-      </w:r>
-      <w:proofErr w:type="spellEnd"/>
+        <w:t>list.main.grnd_level</w:t>
+      </w:r>
       <w:r>
         <w:rPr>
           <w:rStyle w:val="apple-converted-space"/>
@@ -2728,27 +2390,7 @@
           <w:sz w:val="21"/>
           <w:szCs w:val="21"/>
         </w:rPr>
-        <w:t xml:space="preserve">Maximum temperature at the moment of calculation. This is deviation from 'temp' that is possible for large cities and megalopolises geographically expanded (use </w:t>
-      </w:r>
-      <w:proofErr w:type="gramStart"/>
-      <w:r>
-        <w:rPr>
-          <w:rFonts w:ascii="Roboto" w:hAnsi="Roboto"/>
-          <w:color w:val="505050"/>
-          <w:sz w:val="21"/>
-          <w:szCs w:val="21"/>
-        </w:rPr>
-        <w:t>these parameter</w:t>
-      </w:r>
-      <w:proofErr w:type="gramEnd"/>
-      <w:r>
-        <w:rPr>
-          <w:rFonts w:ascii="Roboto" w:hAnsi="Roboto"/>
-          <w:color w:val="505050"/>
-          <w:sz w:val="21"/>
-          <w:szCs w:val="21"/>
-        </w:rPr>
-        <w:t xml:space="preserve"> optionally). Unit Default: Kelvin, Metric: Celsius, Imperial: Fahrenheit.</w:t>
+        <w:t>Atmospheric pressure on the ground level, hPa</w:t>
       </w:r>
     </w:p>
     <w:p>
@@ -2766,8 +2408,6 @@
           <w:szCs w:val="21"/>
         </w:rPr>
       </w:pPr>
-      <w:proofErr w:type="spellStart"/>
-      <w:proofErr w:type="gramStart"/>
       <w:r>
         <w:rPr>
           <w:rStyle w:val="HTMLCode"/>
@@ -2777,9 +2417,43 @@
           <w:szCs w:val="19"/>
           <w:shd w:val="clear" w:color="auto" w:fill="F9F2F4"/>
         </w:rPr>
-        <w:t>list.main</w:t>
-      </w:r>
-      <w:proofErr w:type="gramEnd"/>
+        <w:t>list.main.humidity</w:t>
+      </w:r>
+      <w:r>
+        <w:rPr>
+          <w:rStyle w:val="apple-converted-space"/>
+          <w:rFonts w:ascii="Roboto" w:hAnsi="Roboto"/>
+          <w:color w:val="505050"/>
+          <w:sz w:val="21"/>
+          <w:szCs w:val="21"/>
+        </w:rPr>
+        <w:t> </w:t>
+      </w:r>
+      <w:r>
+        <w:rPr>
+          <w:rFonts w:ascii="Roboto" w:hAnsi="Roboto"/>
+          <w:color w:val="505050"/>
+          <w:sz w:val="21"/>
+          <w:szCs w:val="21"/>
+        </w:rPr>
+        <w:t>Humidity, %</w:t>
+      </w:r>
+    </w:p>
+    <w:p>
+      <w:pPr>
+        <w:numPr>
+          <w:ilvl w:val="2"/>
+          <w:numId w:val="2"/>
+        </w:numPr>
+        <w:shd w:val="clear" w:color="auto" w:fill="FFFFFF"/>
+        <w:spacing w:before="100" w:beforeAutospacing="1" w:after="100" w:afterAutospacing="1" w:line="300" w:lineRule="atLeast"/>
+        <w:rPr>
+          <w:rFonts w:ascii="Roboto" w:hAnsi="Roboto"/>
+          <w:color w:val="505050"/>
+          <w:sz w:val="21"/>
+          <w:szCs w:val="21"/>
+        </w:rPr>
+      </w:pPr>
       <w:r>
         <w:rPr>
           <w:rStyle w:val="HTMLCode"/>
@@ -2789,9 +2463,9 @@
           <w:szCs w:val="19"/>
           <w:shd w:val="clear" w:color="auto" w:fill="F9F2F4"/>
         </w:rPr>
-        <w:t>.pressure</w:t>
-      </w:r>
-      <w:proofErr w:type="spellEnd"/>
+        <w:lastRenderedPageBreak/>
+        <w:t>list.main.temp_kf</w:t>
+      </w:r>
       <w:r>
         <w:rPr>
           <w:rStyle w:val="apple-converted-space"/>
@@ -2809,19 +2483,54 @@
           <w:sz w:val="21"/>
           <w:szCs w:val="21"/>
         </w:rPr>
-        <w:t xml:space="preserve">Atmospheric pressure on the sea level by default, </w:t>
-      </w:r>
-      <w:proofErr w:type="spellStart"/>
-      <w:r>
-        <w:rPr>
-          <w:rFonts w:ascii="Roboto" w:hAnsi="Roboto"/>
-          <w:color w:val="505050"/>
-          <w:sz w:val="21"/>
-          <w:szCs w:val="21"/>
-        </w:rPr>
-        <w:t>hPa</w:t>
-      </w:r>
-      <w:proofErr w:type="spellEnd"/>
+        <w:t>Internal parameter</w:t>
+      </w:r>
+    </w:p>
+    <w:p>
+      <w:pPr>
+        <w:numPr>
+          <w:ilvl w:val="1"/>
+          <w:numId w:val="2"/>
+        </w:numPr>
+        <w:shd w:val="clear" w:color="auto" w:fill="FFFFFF"/>
+        <w:spacing w:before="100" w:beforeAutospacing="1" w:after="100" w:afterAutospacing="1" w:line="300" w:lineRule="atLeast"/>
+        <w:rPr>
+          <w:rFonts w:ascii="Roboto" w:hAnsi="Roboto"/>
+          <w:color w:val="505050"/>
+          <w:sz w:val="21"/>
+          <w:szCs w:val="21"/>
+        </w:rPr>
+      </w:pPr>
+      <w:r>
+        <w:rPr>
+          <w:rStyle w:val="HTMLCode"/>
+          <w:rFonts w:ascii="Consolas" w:eastAsiaTheme="minorHAnsi" w:hAnsi="Consolas"/>
+          <w:color w:val="C7254E"/>
+          <w:sz w:val="19"/>
+          <w:szCs w:val="19"/>
+          <w:shd w:val="clear" w:color="auto" w:fill="F9F2F4"/>
+        </w:rPr>
+        <w:t>list.weather</w:t>
+      </w:r>
+      <w:r>
+        <w:rPr>
+          <w:rStyle w:val="apple-converted-space"/>
+          <w:rFonts w:ascii="Roboto" w:hAnsi="Roboto"/>
+          <w:color w:val="505050"/>
+          <w:sz w:val="21"/>
+          <w:szCs w:val="21"/>
+        </w:rPr>
+        <w:t> </w:t>
+      </w:r>
+      <w:r>
+        <w:rPr>
+          <w:rFonts w:ascii="Roboto" w:hAnsi="Roboto"/>
+          <w:color w:val="505050"/>
+          <w:sz w:val="21"/>
+          <w:szCs w:val="21"/>
+        </w:rPr>
+        <w:t>(more info Weather condition codes)</w:t>
+      </w:r>
     </w:p>
     <w:p>
       <w:pPr>
@@ -2838,7 +2547,6 @@
           <w:szCs w:val="21"/>
         </w:rPr>
       </w:pPr>
-      <w:proofErr w:type="spellStart"/>
       <w:r>
         <w:rPr>
           <w:rStyle w:val="HTMLCode"/>
@@ -2848,9 +2556,8 @@
           <w:szCs w:val="19"/>
           <w:shd w:val="clear" w:color="auto" w:fill="F9F2F4"/>
         </w:rPr>
-        <w:t>list.main.sea_level</w:t>
-      </w:r>
-      <w:proofErr w:type="spellEnd"/>
+        <w:t>list.weather.id</w:t>
+      </w:r>
       <w:r>
         <w:rPr>
           <w:rStyle w:val="apple-converted-space"/>
@@ -2868,19 +2575,8 @@
           <w:sz w:val="21"/>
           <w:szCs w:val="21"/>
         </w:rPr>
-        <w:t xml:space="preserve">Atmospheric pressure on the sea level, </w:t>
-      </w:r>
-      <w:proofErr w:type="spellStart"/>
-      <w:r>
-        <w:rPr>
-          <w:rFonts w:ascii="Roboto" w:hAnsi="Roboto"/>
-          <w:color w:val="505050"/>
-          <w:sz w:val="21"/>
-          <w:szCs w:val="21"/>
-        </w:rPr>
-        <w:t>hPa</w:t>
-      </w:r>
-      <w:proofErr w:type="spellEnd"/>
+        <w:t>Weather condition id</w:t>
+      </w:r>
     </w:p>
     <w:p>
       <w:pPr>
@@ -2897,8 +2593,6 @@
           <w:szCs w:val="21"/>
         </w:rPr>
       </w:pPr>
-      <w:proofErr w:type="spellStart"/>
-      <w:proofErr w:type="gramStart"/>
       <w:r>
         <w:rPr>
           <w:rStyle w:val="HTMLCode"/>
@@ -2908,9 +2602,43 @@
           <w:szCs w:val="19"/>
           <w:shd w:val="clear" w:color="auto" w:fill="F9F2F4"/>
         </w:rPr>
-        <w:t>list.main</w:t>
-      </w:r>
-      <w:proofErr w:type="gramEnd"/>
+        <w:t>list.weather.main</w:t>
+      </w:r>
+      <w:r>
+        <w:rPr>
+          <w:rStyle w:val="apple-converted-space"/>
+          <w:rFonts w:ascii="Roboto" w:hAnsi="Roboto"/>
+          <w:color w:val="505050"/>
+          <w:sz w:val="21"/>
+          <w:szCs w:val="21"/>
+        </w:rPr>
+        <w:t> </w:t>
+      </w:r>
+      <w:r>
+        <w:rPr>
+          <w:rFonts w:ascii="Roboto" w:hAnsi="Roboto"/>
+          <w:color w:val="505050"/>
+          <w:sz w:val="21"/>
+          <w:szCs w:val="21"/>
+        </w:rPr>
+        <w:t>Group of weather parameters (Rain, Snow, Extreme etc.)</w:t>
+      </w:r>
+    </w:p>
+    <w:p>
+      <w:pPr>
+        <w:numPr>
+          <w:ilvl w:val="2"/>
+          <w:numId w:val="2"/>
+        </w:numPr>
+        <w:shd w:val="clear" w:color="auto" w:fill="FFFFFF"/>
+        <w:spacing w:before="100" w:beforeAutospacing="1" w:after="100" w:afterAutospacing="1" w:line="300" w:lineRule="atLeast"/>
+        <w:rPr>
+          <w:rFonts w:ascii="Roboto" w:hAnsi="Roboto"/>
+          <w:color w:val="505050"/>
+          <w:sz w:val="21"/>
+          <w:szCs w:val="21"/>
+        </w:rPr>
+      </w:pPr>
       <w:r>
         <w:rPr>
           <w:rStyle w:val="HTMLCode"/>
@@ -2920,9 +2648,8 @@
           <w:szCs w:val="19"/>
           <w:shd w:val="clear" w:color="auto" w:fill="F9F2F4"/>
         </w:rPr>
-        <w:t>.grnd_level</w:t>
-      </w:r>
-      <w:proofErr w:type="spellEnd"/>
+        <w:t>list.weather.description</w:t>
+      </w:r>
       <w:r>
         <w:rPr>
           <w:rStyle w:val="apple-converted-space"/>
@@ -2940,19 +2667,8 @@
           <w:sz w:val="21"/>
           <w:szCs w:val="21"/>
         </w:rPr>
-        <w:t xml:space="preserve">Atmospheric pressure on the ground level, </w:t>
-      </w:r>
-      <w:proofErr w:type="spellStart"/>
-      <w:r>
-        <w:rPr>
-          <w:rFonts w:ascii="Roboto" w:hAnsi="Roboto"/>
-          <w:color w:val="505050"/>
-          <w:sz w:val="21"/>
-          <w:szCs w:val="21"/>
-        </w:rPr>
-        <w:t>hPa</w:t>
-      </w:r>
-      <w:proofErr w:type="spellEnd"/>
+        <w:t>Weather condition within the group</w:t>
+      </w:r>
     </w:p>
     <w:p>
       <w:pPr>
@@ -2969,8 +2685,6 @@
           <w:szCs w:val="21"/>
         </w:rPr>
       </w:pPr>
-      <w:proofErr w:type="spellStart"/>
-      <w:proofErr w:type="gramStart"/>
       <w:r>
         <w:rPr>
           <w:rStyle w:val="HTMLCode"/>
@@ -2980,9 +2694,43 @@
           <w:szCs w:val="19"/>
           <w:shd w:val="clear" w:color="auto" w:fill="F9F2F4"/>
         </w:rPr>
-        <w:t>list.main</w:t>
-      </w:r>
-      <w:proofErr w:type="gramEnd"/>
+        <w:t>list.weather.icon</w:t>
+      </w:r>
+      <w:r>
+        <w:rPr>
+          <w:rStyle w:val="apple-converted-space"/>
+          <w:rFonts w:ascii="Roboto" w:hAnsi="Roboto"/>
+          <w:color w:val="505050"/>
+          <w:sz w:val="21"/>
+          <w:szCs w:val="21"/>
+        </w:rPr>
+        <w:t> </w:t>
+      </w:r>
+      <w:r>
+        <w:rPr>
+          <w:rFonts w:ascii="Roboto" w:hAnsi="Roboto"/>
+          <w:color w:val="505050"/>
+          <w:sz w:val="21"/>
+          <w:szCs w:val="21"/>
+        </w:rPr>
+        <w:t>Weather icon id</w:t>
+      </w:r>
+    </w:p>
+    <w:p>
+      <w:pPr>
+        <w:numPr>
+          <w:ilvl w:val="1"/>
+          <w:numId w:val="2"/>
+        </w:numPr>
+        <w:shd w:val="clear" w:color="auto" w:fill="FFFFFF"/>
+        <w:spacing w:before="100" w:beforeAutospacing="1" w:after="100" w:afterAutospacing="1" w:line="300" w:lineRule="atLeast"/>
+        <w:rPr>
+          <w:rFonts w:ascii="Roboto" w:hAnsi="Roboto"/>
+          <w:color w:val="505050"/>
+          <w:sz w:val="21"/>
+          <w:szCs w:val="21"/>
+        </w:rPr>
+      </w:pPr>
       <w:r>
         <w:rPr>
           <w:rStyle w:val="HTMLCode"/>
@@ -2992,27 +2740,7 @@
           <w:szCs w:val="19"/>
           <w:shd w:val="clear" w:color="auto" w:fill="F9F2F4"/>
         </w:rPr>
-        <w:t>.humidity</w:t>
-      </w:r>
-      <w:proofErr w:type="spellEnd"/>
-      <w:r>
-        <w:rPr>
-          <w:rStyle w:val="apple-converted-space"/>
-          <w:rFonts w:ascii="Roboto" w:hAnsi="Roboto"/>
-          <w:color w:val="505050"/>
-          <w:sz w:val="21"/>
-          <w:szCs w:val="21"/>
-        </w:rPr>
-        <w:t> </w:t>
-      </w:r>
-      <w:r>
-        <w:rPr>
-          <w:rFonts w:ascii="Roboto" w:hAnsi="Roboto"/>
-          <w:color w:val="505050"/>
-          <w:sz w:val="21"/>
-          <w:szCs w:val="21"/>
-        </w:rPr>
-        <w:t>Humidity, %</w:t>
+        <w:t>list.clouds</w:t>
       </w:r>
     </w:p>
     <w:p>
@@ -3030,8 +2758,6 @@
           <w:szCs w:val="21"/>
         </w:rPr>
       </w:pPr>
-      <w:proofErr w:type="spellStart"/>
-      <w:proofErr w:type="gramStart"/>
       <w:r>
         <w:rPr>
           <w:rStyle w:val="HTMLCode"/>
@@ -3041,10 +2767,43 @@
           <w:szCs w:val="19"/>
           <w:shd w:val="clear" w:color="auto" w:fill="F9F2F4"/>
         </w:rPr>
-        <w:lastRenderedPageBreak/>
-        <w:t>list.main</w:t>
-      </w:r>
-      <w:proofErr w:type="gramEnd"/>
+        <w:t>list.clouds.all</w:t>
+      </w:r>
+      <w:r>
+        <w:rPr>
+          <w:rStyle w:val="apple-converted-space"/>
+          <w:rFonts w:ascii="Roboto" w:hAnsi="Roboto"/>
+          <w:color w:val="505050"/>
+          <w:sz w:val="21"/>
+          <w:szCs w:val="21"/>
+        </w:rPr>
+        <w:t> </w:t>
+      </w:r>
+      <w:r>
+        <w:rPr>
+          <w:rFonts w:ascii="Roboto" w:hAnsi="Roboto"/>
+          <w:color w:val="505050"/>
+          <w:sz w:val="21"/>
+          <w:szCs w:val="21"/>
+        </w:rPr>
+        <w:t>Cloudiness, %</w:t>
+      </w:r>
+    </w:p>
+    <w:p>
+      <w:pPr>
+        <w:numPr>
+          <w:ilvl w:val="1"/>
+          <w:numId w:val="2"/>
+        </w:numPr>
+        <w:shd w:val="clear" w:color="auto" w:fill="FFFFFF"/>
+        <w:spacing w:before="100" w:beforeAutospacing="1" w:after="100" w:afterAutospacing="1" w:line="300" w:lineRule="atLeast"/>
+        <w:rPr>
+          <w:rFonts w:ascii="Roboto" w:hAnsi="Roboto"/>
+          <w:color w:val="505050"/>
+          <w:sz w:val="21"/>
+          <w:szCs w:val="21"/>
+        </w:rPr>
+      </w:pPr>
       <w:r>
         <w:rPr>
           <w:rStyle w:val="HTMLCode"/>
@@ -3054,9 +2813,35 @@
           <w:szCs w:val="19"/>
           <w:shd w:val="clear" w:color="auto" w:fill="F9F2F4"/>
         </w:rPr>
-        <w:t>.temp_kf</w:t>
-      </w:r>
-      <w:proofErr w:type="spellEnd"/>
+        <w:t>list.wind</w:t>
+      </w:r>
+    </w:p>
+    <w:p>
+      <w:pPr>
+        <w:numPr>
+          <w:ilvl w:val="2"/>
+          <w:numId w:val="2"/>
+        </w:numPr>
+        <w:shd w:val="clear" w:color="auto" w:fill="FFFFFF"/>
+        <w:spacing w:before="100" w:beforeAutospacing="1" w:after="100" w:afterAutospacing="1" w:line="300" w:lineRule="atLeast"/>
+        <w:rPr>
+          <w:rFonts w:ascii="Roboto" w:hAnsi="Roboto"/>
+          <w:color w:val="505050"/>
+          <w:sz w:val="21"/>
+          <w:szCs w:val="21"/>
+        </w:rPr>
+      </w:pPr>
+      <w:r>
+        <w:rPr>
+          <w:rStyle w:val="HTMLCode"/>
+          <w:rFonts w:ascii="Consolas" w:eastAsiaTheme="minorHAnsi" w:hAnsi="Consolas"/>
+          <w:color w:val="C7254E"/>
+          <w:sz w:val="19"/>
+          <w:szCs w:val="19"/>
+          <w:shd w:val="clear" w:color="auto" w:fill="F9F2F4"/>
+        </w:rPr>
+        <w:t>list.wind.speed</w:t>
+      </w:r>
       <w:r>
         <w:rPr>
           <w:rStyle w:val="apple-converted-space"/>
@@ -3074,7 +2859,53 @@
           <w:sz w:val="21"/>
           <w:szCs w:val="21"/>
         </w:rPr>
-        <w:t>Internal parameter</w:t>
+        <w:t>Wind speed. Unit Default: meter/sec, Metric: meter/sec, Imperial: miles/hour.</w:t>
+      </w:r>
+    </w:p>
+    <w:p>
+      <w:pPr>
+        <w:numPr>
+          <w:ilvl w:val="2"/>
+          <w:numId w:val="2"/>
+        </w:numPr>
+        <w:shd w:val="clear" w:color="auto" w:fill="FFFFFF"/>
+        <w:spacing w:before="100" w:beforeAutospacing="1" w:after="100" w:afterAutospacing="1" w:line="300" w:lineRule="atLeast"/>
+        <w:rPr>
+          <w:rFonts w:ascii="Roboto" w:hAnsi="Roboto"/>
+          <w:color w:val="505050"/>
+          <w:sz w:val="21"/>
+          <w:szCs w:val="21"/>
+        </w:rPr>
+      </w:pPr>
+      <w:r>
+        <w:rPr>
+          <w:rStyle w:val="HTMLCode"/>
+          <w:rFonts w:ascii="Consolas" w:eastAsiaTheme="minorHAnsi" w:hAnsi="Consolas"/>
+          <w:color w:val="C7254E"/>
+          <w:sz w:val="19"/>
+          <w:szCs w:val="19"/>
+          <w:shd w:val="clear" w:color="auto" w:fill="F9F2F4"/>
+        </w:rPr>
+        <w:t>list.wind.deg</w:t>
+      </w:r>
+      <w:r>
+        <w:rPr>
+          <w:rStyle w:val="apple-converted-space"/>
+          <w:rFonts w:ascii="Roboto" w:hAnsi="Roboto"/>
+          <w:color w:val="505050"/>
+          <w:sz w:val="21"/>
+          <w:szCs w:val="21"/>
+        </w:rPr>
+        <w:t> </w:t>
+      </w:r>
+      <w:r>
+        <w:rPr>
+          <w:rFonts w:ascii="Roboto" w:hAnsi="Roboto"/>
+          <w:color w:val="505050"/>
+          <w:sz w:val="21"/>
+          <w:szCs w:val="21"/>
+        </w:rPr>
+        <w:t>Wind direction, degrees (meteorological)</w:t>
       </w:r>
     </w:p>
     <w:p>
@@ -3092,8 +2923,6 @@
           <w:szCs w:val="21"/>
         </w:rPr>
       </w:pPr>
-      <w:proofErr w:type="spellStart"/>
-      <w:proofErr w:type="gramStart"/>
       <w:r>
         <w:rPr>
           <w:rStyle w:val="HTMLCode"/>
@@ -3103,28 +2932,7 @@
           <w:szCs w:val="19"/>
           <w:shd w:val="clear" w:color="auto" w:fill="F9F2F4"/>
         </w:rPr>
-        <w:t>list.weather</w:t>
-      </w:r>
-      <w:proofErr w:type="spellEnd"/>
-      <w:proofErr w:type="gramEnd"/>
-      <w:r>
-        <w:rPr>
-          <w:rStyle w:val="apple-converted-space"/>
-          <w:rFonts w:ascii="Roboto" w:hAnsi="Roboto"/>
-          <w:color w:val="505050"/>
-          <w:sz w:val="21"/>
-          <w:szCs w:val="21"/>
-        </w:rPr>
-        <w:t> </w:t>
-      </w:r>
-      <w:r>
-        <w:rPr>
-          <w:rFonts w:ascii="Roboto" w:hAnsi="Roboto"/>
-          <w:color w:val="505050"/>
-          <w:sz w:val="21"/>
-          <w:szCs w:val="21"/>
-        </w:rPr>
-        <w:t>(more info Weather condition codes)</w:t>
+        <w:t>list.rain</w:t>
       </w:r>
     </w:p>
     <w:p>
@@ -3151,7 +2959,7 @@
           <w:szCs w:val="19"/>
           <w:shd w:val="clear" w:color="auto" w:fill="F9F2F4"/>
         </w:rPr>
-        <w:t>list.weather.id</w:t>
+        <w:t>list.rain.3h</w:t>
       </w:r>
       <w:r>
         <w:rPr>
@@ -3170,7 +2978,34 @@
           <w:sz w:val="21"/>
           <w:szCs w:val="21"/>
         </w:rPr>
-        <w:t>Weather condition id</w:t>
+        <w:t>Rain volume for last 3 hours, mm</w:t>
+      </w:r>
+    </w:p>
+    <w:p>
+      <w:pPr>
+        <w:numPr>
+          <w:ilvl w:val="1"/>
+          <w:numId w:val="2"/>
+        </w:numPr>
+        <w:shd w:val="clear" w:color="auto" w:fill="FFFFFF"/>
+        <w:spacing w:before="100" w:beforeAutospacing="1" w:after="100" w:afterAutospacing="1" w:line="300" w:lineRule="atLeast"/>
+        <w:rPr>
+          <w:rFonts w:ascii="Roboto" w:hAnsi="Roboto"/>
+          <w:color w:val="505050"/>
+          <w:sz w:val="21"/>
+          <w:szCs w:val="21"/>
+        </w:rPr>
+      </w:pPr>
+      <w:r>
+        <w:rPr>
+          <w:rStyle w:val="HTMLCode"/>
+          <w:rFonts w:ascii="Consolas" w:eastAsiaTheme="minorHAnsi" w:hAnsi="Consolas"/>
+          <w:color w:val="C7254E"/>
+          <w:sz w:val="19"/>
+          <w:szCs w:val="19"/>
+          <w:shd w:val="clear" w:color="auto" w:fill="F9F2F4"/>
+        </w:rPr>
+        <w:t>list.snow</w:t>
       </w:r>
     </w:p>
     <w:p>
@@ -3188,8 +3023,6 @@
           <w:szCs w:val="21"/>
         </w:rPr>
       </w:pPr>
-      <w:proofErr w:type="spellStart"/>
-      <w:proofErr w:type="gramStart"/>
       <w:r>
         <w:rPr>
           <w:rStyle w:val="HTMLCode"/>
@@ -3199,9 +3032,43 @@
           <w:szCs w:val="19"/>
           <w:shd w:val="clear" w:color="auto" w:fill="F9F2F4"/>
         </w:rPr>
-        <w:t>list.weather</w:t>
-      </w:r>
-      <w:proofErr w:type="gramEnd"/>
+        <w:t>list.snow.3h</w:t>
+      </w:r>
+      <w:r>
+        <w:rPr>
+          <w:rStyle w:val="apple-converted-space"/>
+          <w:rFonts w:ascii="Roboto" w:hAnsi="Roboto"/>
+          <w:color w:val="505050"/>
+          <w:sz w:val="21"/>
+          <w:szCs w:val="21"/>
+        </w:rPr>
+        <w:t> </w:t>
+      </w:r>
+      <w:r>
+        <w:rPr>
+          <w:rFonts w:ascii="Roboto" w:hAnsi="Roboto"/>
+          <w:color w:val="505050"/>
+          <w:sz w:val="21"/>
+          <w:szCs w:val="21"/>
+        </w:rPr>
+        <w:t>Snow volume for last 3 hours</w:t>
+      </w:r>
+    </w:p>
+    <w:p>
+      <w:pPr>
+        <w:numPr>
+          <w:ilvl w:val="1"/>
+          <w:numId w:val="2"/>
+        </w:numPr>
+        <w:shd w:val="clear" w:color="auto" w:fill="FFFFFF"/>
+        <w:spacing w:before="100" w:beforeAutospacing="1" w:after="100" w:afterAutospacing="1" w:line="300" w:lineRule="atLeast"/>
+        <w:rPr>
+          <w:rFonts w:ascii="Roboto" w:hAnsi="Roboto"/>
+          <w:color w:val="505050"/>
+          <w:sz w:val="21"/>
+          <w:szCs w:val="21"/>
+        </w:rPr>
+      </w:pPr>
       <w:r>
         <w:rPr>
           <w:rStyle w:val="HTMLCode"/>
@@ -3211,9 +3078,8 @@
           <w:szCs w:val="19"/>
           <w:shd w:val="clear" w:color="auto" w:fill="F9F2F4"/>
         </w:rPr>
-        <w:t>.main</w:t>
-      </w:r>
-      <w:proofErr w:type="spellEnd"/>
+        <w:t>list.dt_txt</w:t>
+      </w:r>
       <w:r>
         <w:rPr>
           <w:rStyle w:val="apple-converted-space"/>
@@ -3231,609 +3097,7 @@
           <w:sz w:val="21"/>
           <w:szCs w:val="21"/>
         </w:rPr>
-        <w:t>Group of weather parameters (Rain, Snow, Extreme etc.)</w:t>
-      </w:r>
-    </w:p>
-    <w:p>
-      <w:pPr>
-        <w:numPr>
-          <w:ilvl w:val="2"/>
-          <w:numId w:val="2"/>
-        </w:numPr>
-        <w:shd w:val="clear" w:color="auto" w:fill="FFFFFF"/>
-        <w:spacing w:before="100" w:beforeAutospacing="1" w:after="100" w:afterAutospacing="1" w:line="300" w:lineRule="atLeast"/>
-        <w:rPr>
-          <w:rFonts w:ascii="Roboto" w:hAnsi="Roboto"/>
-          <w:color w:val="505050"/>
-          <w:sz w:val="21"/>
-          <w:szCs w:val="21"/>
-        </w:rPr>
-      </w:pPr>
-      <w:proofErr w:type="spellStart"/>
-      <w:proofErr w:type="gramStart"/>
-      <w:r>
-        <w:rPr>
-          <w:rStyle w:val="HTMLCode"/>
-          <w:rFonts w:ascii="Consolas" w:eastAsiaTheme="minorHAnsi" w:hAnsi="Consolas"/>
-          <w:color w:val="C7254E"/>
-          <w:sz w:val="19"/>
-          <w:szCs w:val="19"/>
-          <w:shd w:val="clear" w:color="auto" w:fill="F9F2F4"/>
-        </w:rPr>
-        <w:t>list.weather</w:t>
-      </w:r>
-      <w:proofErr w:type="gramEnd"/>
-      <w:r>
-        <w:rPr>
-          <w:rStyle w:val="HTMLCode"/>
-          <w:rFonts w:ascii="Consolas" w:eastAsiaTheme="minorHAnsi" w:hAnsi="Consolas"/>
-          <w:color w:val="C7254E"/>
-          <w:sz w:val="19"/>
-          <w:szCs w:val="19"/>
-          <w:shd w:val="clear" w:color="auto" w:fill="F9F2F4"/>
-        </w:rPr>
-        <w:t>.description</w:t>
-      </w:r>
-      <w:proofErr w:type="spellEnd"/>
-      <w:r>
-        <w:rPr>
-          <w:rStyle w:val="apple-converted-space"/>
-          <w:rFonts w:ascii="Roboto" w:hAnsi="Roboto"/>
-          <w:color w:val="505050"/>
-          <w:sz w:val="21"/>
-          <w:szCs w:val="21"/>
-        </w:rPr>
-        <w:t> </w:t>
-      </w:r>
-      <w:r>
-        <w:rPr>
-          <w:rFonts w:ascii="Roboto" w:hAnsi="Roboto"/>
-          <w:color w:val="505050"/>
-          <w:sz w:val="21"/>
-          <w:szCs w:val="21"/>
-        </w:rPr>
-        <w:t>Weather condition within the group</w:t>
-      </w:r>
-    </w:p>
-    <w:p>
-      <w:pPr>
-        <w:numPr>
-          <w:ilvl w:val="2"/>
-          <w:numId w:val="2"/>
-        </w:numPr>
-        <w:shd w:val="clear" w:color="auto" w:fill="FFFFFF"/>
-        <w:spacing w:before="100" w:beforeAutospacing="1" w:after="100" w:afterAutospacing="1" w:line="300" w:lineRule="atLeast"/>
-        <w:rPr>
-          <w:rFonts w:ascii="Roboto" w:hAnsi="Roboto"/>
-          <w:color w:val="505050"/>
-          <w:sz w:val="21"/>
-          <w:szCs w:val="21"/>
-        </w:rPr>
-      </w:pPr>
-      <w:proofErr w:type="spellStart"/>
-      <w:proofErr w:type="gramStart"/>
-      <w:r>
-        <w:rPr>
-          <w:rStyle w:val="HTMLCode"/>
-          <w:rFonts w:ascii="Consolas" w:eastAsiaTheme="minorHAnsi" w:hAnsi="Consolas"/>
-          <w:color w:val="C7254E"/>
-          <w:sz w:val="19"/>
-          <w:szCs w:val="19"/>
-          <w:shd w:val="clear" w:color="auto" w:fill="F9F2F4"/>
-        </w:rPr>
-        <w:t>list.weather</w:t>
-      </w:r>
-      <w:proofErr w:type="gramEnd"/>
-      <w:r>
-        <w:rPr>
-          <w:rStyle w:val="HTMLCode"/>
-          <w:rFonts w:ascii="Consolas" w:eastAsiaTheme="minorHAnsi" w:hAnsi="Consolas"/>
-          <w:color w:val="C7254E"/>
-          <w:sz w:val="19"/>
-          <w:szCs w:val="19"/>
-          <w:shd w:val="clear" w:color="auto" w:fill="F9F2F4"/>
-        </w:rPr>
-        <w:t>.icon</w:t>
-      </w:r>
-      <w:proofErr w:type="spellEnd"/>
-      <w:r>
-        <w:rPr>
-          <w:rStyle w:val="apple-converted-space"/>
-          <w:rFonts w:ascii="Roboto" w:hAnsi="Roboto"/>
-          <w:color w:val="505050"/>
-          <w:sz w:val="21"/>
-          <w:szCs w:val="21"/>
-        </w:rPr>
-        <w:t> </w:t>
-      </w:r>
-      <w:r>
-        <w:rPr>
-          <w:rFonts w:ascii="Roboto" w:hAnsi="Roboto"/>
-          <w:color w:val="505050"/>
-          <w:sz w:val="21"/>
-          <w:szCs w:val="21"/>
-        </w:rPr>
-        <w:t>Weather icon id</w:t>
-      </w:r>
-    </w:p>
-    <w:p>
-      <w:pPr>
-        <w:numPr>
-          <w:ilvl w:val="1"/>
-          <w:numId w:val="2"/>
-        </w:numPr>
-        <w:shd w:val="clear" w:color="auto" w:fill="FFFFFF"/>
-        <w:spacing w:before="100" w:beforeAutospacing="1" w:after="100" w:afterAutospacing="1" w:line="300" w:lineRule="atLeast"/>
-        <w:rPr>
-          <w:rFonts w:ascii="Roboto" w:hAnsi="Roboto"/>
-          <w:color w:val="505050"/>
-          <w:sz w:val="21"/>
-          <w:szCs w:val="21"/>
-        </w:rPr>
-      </w:pPr>
-      <w:proofErr w:type="spellStart"/>
-      <w:proofErr w:type="gramStart"/>
-      <w:r>
-        <w:rPr>
-          <w:rStyle w:val="HTMLCode"/>
-          <w:rFonts w:ascii="Consolas" w:eastAsiaTheme="minorHAnsi" w:hAnsi="Consolas"/>
-          <w:color w:val="C7254E"/>
-          <w:sz w:val="19"/>
-          <w:szCs w:val="19"/>
-          <w:shd w:val="clear" w:color="auto" w:fill="F9F2F4"/>
-        </w:rPr>
-        <w:t>list.clouds</w:t>
-      </w:r>
-      <w:proofErr w:type="spellEnd"/>
-      <w:proofErr w:type="gramEnd"/>
-    </w:p>
-    <w:p>
-      <w:pPr>
-        <w:numPr>
-          <w:ilvl w:val="2"/>
-          <w:numId w:val="2"/>
-        </w:numPr>
-        <w:shd w:val="clear" w:color="auto" w:fill="FFFFFF"/>
-        <w:spacing w:before="100" w:beforeAutospacing="1" w:after="100" w:afterAutospacing="1" w:line="300" w:lineRule="atLeast"/>
-        <w:rPr>
-          <w:rFonts w:ascii="Roboto" w:hAnsi="Roboto"/>
-          <w:color w:val="505050"/>
-          <w:sz w:val="21"/>
-          <w:szCs w:val="21"/>
-        </w:rPr>
-      </w:pPr>
-      <w:proofErr w:type="spellStart"/>
-      <w:r>
-        <w:rPr>
-          <w:rStyle w:val="HTMLCode"/>
-          <w:rFonts w:ascii="Consolas" w:eastAsiaTheme="minorHAnsi" w:hAnsi="Consolas"/>
-          <w:color w:val="C7254E"/>
-          <w:sz w:val="19"/>
-          <w:szCs w:val="19"/>
-          <w:shd w:val="clear" w:color="auto" w:fill="F9F2F4"/>
-        </w:rPr>
-        <w:t>list.clouds.all</w:t>
-      </w:r>
-      <w:proofErr w:type="spellEnd"/>
-      <w:r>
-        <w:rPr>
-          <w:rStyle w:val="apple-converted-space"/>
-          <w:rFonts w:ascii="Roboto" w:hAnsi="Roboto"/>
-          <w:color w:val="505050"/>
-          <w:sz w:val="21"/>
-          <w:szCs w:val="21"/>
-        </w:rPr>
-        <w:t> </w:t>
-      </w:r>
-      <w:r>
-        <w:rPr>
-          <w:rFonts w:ascii="Roboto" w:hAnsi="Roboto"/>
-          <w:color w:val="505050"/>
-          <w:sz w:val="21"/>
-          <w:szCs w:val="21"/>
-        </w:rPr>
-        <w:t>Cloudiness, %</w:t>
-      </w:r>
-    </w:p>
-    <w:p>
-      <w:pPr>
-        <w:numPr>
-          <w:ilvl w:val="1"/>
-          <w:numId w:val="2"/>
-        </w:numPr>
-        <w:shd w:val="clear" w:color="auto" w:fill="FFFFFF"/>
-        <w:spacing w:before="100" w:beforeAutospacing="1" w:after="100" w:afterAutospacing="1" w:line="300" w:lineRule="atLeast"/>
-        <w:rPr>
-          <w:rFonts w:ascii="Roboto" w:hAnsi="Roboto"/>
-          <w:color w:val="505050"/>
-          <w:sz w:val="21"/>
-          <w:szCs w:val="21"/>
-        </w:rPr>
-      </w:pPr>
-      <w:proofErr w:type="spellStart"/>
-      <w:proofErr w:type="gramStart"/>
-      <w:r>
-        <w:rPr>
-          <w:rStyle w:val="HTMLCode"/>
-          <w:rFonts w:ascii="Consolas" w:eastAsiaTheme="minorHAnsi" w:hAnsi="Consolas"/>
-          <w:color w:val="C7254E"/>
-          <w:sz w:val="19"/>
-          <w:szCs w:val="19"/>
-          <w:shd w:val="clear" w:color="auto" w:fill="F9F2F4"/>
-        </w:rPr>
-        <w:t>list.wind</w:t>
-      </w:r>
-      <w:proofErr w:type="spellEnd"/>
-      <w:proofErr w:type="gramEnd"/>
-    </w:p>
-    <w:p>
-      <w:pPr>
-        <w:numPr>
-          <w:ilvl w:val="2"/>
-          <w:numId w:val="2"/>
-        </w:numPr>
-        <w:shd w:val="clear" w:color="auto" w:fill="FFFFFF"/>
-        <w:spacing w:before="100" w:beforeAutospacing="1" w:after="100" w:afterAutospacing="1" w:line="300" w:lineRule="atLeast"/>
-        <w:rPr>
-          <w:rFonts w:ascii="Roboto" w:hAnsi="Roboto"/>
-          <w:color w:val="505050"/>
-          <w:sz w:val="21"/>
-          <w:szCs w:val="21"/>
-        </w:rPr>
-      </w:pPr>
-      <w:proofErr w:type="spellStart"/>
-      <w:proofErr w:type="gramStart"/>
-      <w:r>
-        <w:rPr>
-          <w:rStyle w:val="HTMLCode"/>
-          <w:rFonts w:ascii="Consolas" w:eastAsiaTheme="minorHAnsi" w:hAnsi="Consolas"/>
-          <w:color w:val="C7254E"/>
-          <w:sz w:val="19"/>
-          <w:szCs w:val="19"/>
-          <w:shd w:val="clear" w:color="auto" w:fill="F9F2F4"/>
-        </w:rPr>
-        <w:t>list.wind</w:t>
-      </w:r>
-      <w:proofErr w:type="gramEnd"/>
-      <w:r>
-        <w:rPr>
-          <w:rStyle w:val="HTMLCode"/>
-          <w:rFonts w:ascii="Consolas" w:eastAsiaTheme="minorHAnsi" w:hAnsi="Consolas"/>
-          <w:color w:val="C7254E"/>
-          <w:sz w:val="19"/>
-          <w:szCs w:val="19"/>
-          <w:shd w:val="clear" w:color="auto" w:fill="F9F2F4"/>
-        </w:rPr>
-        <w:t>.speed</w:t>
-      </w:r>
-      <w:proofErr w:type="spellEnd"/>
-      <w:r>
-        <w:rPr>
-          <w:rStyle w:val="apple-converted-space"/>
-          <w:rFonts w:ascii="Roboto" w:hAnsi="Roboto"/>
-          <w:color w:val="505050"/>
-          <w:sz w:val="21"/>
-          <w:szCs w:val="21"/>
-        </w:rPr>
-        <w:t> </w:t>
-      </w:r>
-      <w:r>
-        <w:rPr>
-          <w:rFonts w:ascii="Roboto" w:hAnsi="Roboto"/>
-          <w:color w:val="505050"/>
-          <w:sz w:val="21"/>
-          <w:szCs w:val="21"/>
-        </w:rPr>
-        <w:t>Wind speed. Unit Default: meter/sec, Metric: meter/sec, Imperial: miles/hour.</w:t>
-      </w:r>
-    </w:p>
-    <w:p>
-      <w:pPr>
-        <w:numPr>
-          <w:ilvl w:val="2"/>
-          <w:numId w:val="2"/>
-        </w:numPr>
-        <w:shd w:val="clear" w:color="auto" w:fill="FFFFFF"/>
-        <w:spacing w:before="100" w:beforeAutospacing="1" w:after="100" w:afterAutospacing="1" w:line="300" w:lineRule="atLeast"/>
-        <w:rPr>
-          <w:rFonts w:ascii="Roboto" w:hAnsi="Roboto"/>
-          <w:color w:val="505050"/>
-          <w:sz w:val="21"/>
-          <w:szCs w:val="21"/>
-        </w:rPr>
-      </w:pPr>
-      <w:proofErr w:type="spellStart"/>
-      <w:r>
-        <w:rPr>
-          <w:rStyle w:val="HTMLCode"/>
-          <w:rFonts w:ascii="Consolas" w:eastAsiaTheme="minorHAnsi" w:hAnsi="Consolas"/>
-          <w:color w:val="C7254E"/>
-          <w:sz w:val="19"/>
-          <w:szCs w:val="19"/>
-          <w:shd w:val="clear" w:color="auto" w:fill="F9F2F4"/>
-        </w:rPr>
-        <w:t>list.wind.deg</w:t>
-      </w:r>
-      <w:proofErr w:type="spellEnd"/>
-      <w:r>
-        <w:rPr>
-          <w:rStyle w:val="apple-converted-space"/>
-          <w:rFonts w:ascii="Roboto" w:hAnsi="Roboto"/>
-          <w:color w:val="505050"/>
-          <w:sz w:val="21"/>
-          <w:szCs w:val="21"/>
-        </w:rPr>
-        <w:t> </w:t>
-      </w:r>
-      <w:r>
-        <w:rPr>
-          <w:rFonts w:ascii="Roboto" w:hAnsi="Roboto"/>
-          <w:color w:val="505050"/>
-          <w:sz w:val="21"/>
-          <w:szCs w:val="21"/>
-        </w:rPr>
-        <w:t>Wind direction, degrees (meteorological)</w:t>
-      </w:r>
-    </w:p>
-    <w:p>
-      <w:pPr>
-        <w:numPr>
-          <w:ilvl w:val="1"/>
-          <w:numId w:val="2"/>
-        </w:numPr>
-        <w:shd w:val="clear" w:color="auto" w:fill="FFFFFF"/>
-        <w:spacing w:before="100" w:beforeAutospacing="1" w:after="100" w:afterAutospacing="1" w:line="300" w:lineRule="atLeast"/>
-        <w:rPr>
-          <w:rFonts w:ascii="Roboto" w:hAnsi="Roboto"/>
-          <w:color w:val="505050"/>
-          <w:sz w:val="21"/>
-          <w:szCs w:val="21"/>
-        </w:rPr>
-      </w:pPr>
-      <w:proofErr w:type="spellStart"/>
-      <w:proofErr w:type="gramStart"/>
-      <w:r>
-        <w:rPr>
-          <w:rStyle w:val="HTMLCode"/>
-          <w:rFonts w:ascii="Consolas" w:eastAsiaTheme="minorHAnsi" w:hAnsi="Consolas"/>
-          <w:color w:val="C7254E"/>
-          <w:sz w:val="19"/>
-          <w:szCs w:val="19"/>
-          <w:shd w:val="clear" w:color="auto" w:fill="F9F2F4"/>
-        </w:rPr>
-        <w:t>list.rain</w:t>
-      </w:r>
-      <w:proofErr w:type="spellEnd"/>
-      <w:proofErr w:type="gramEnd"/>
-    </w:p>
-    <w:p>
-      <w:pPr>
-        <w:numPr>
-          <w:ilvl w:val="2"/>
-          <w:numId w:val="2"/>
-        </w:numPr>
-        <w:shd w:val="clear" w:color="auto" w:fill="FFFFFF"/>
-        <w:spacing w:before="100" w:beforeAutospacing="1" w:after="100" w:afterAutospacing="1" w:line="300" w:lineRule="atLeast"/>
-        <w:rPr>
-          <w:rFonts w:ascii="Roboto" w:hAnsi="Roboto"/>
-          <w:color w:val="505050"/>
-          <w:sz w:val="21"/>
-          <w:szCs w:val="21"/>
-        </w:rPr>
-      </w:pPr>
-      <w:proofErr w:type="gramStart"/>
-      <w:r>
-        <w:rPr>
-          <w:rStyle w:val="HTMLCode"/>
-          <w:rFonts w:ascii="Consolas" w:eastAsiaTheme="minorHAnsi" w:hAnsi="Consolas"/>
-          <w:color w:val="C7254E"/>
-          <w:sz w:val="19"/>
-          <w:szCs w:val="19"/>
-          <w:shd w:val="clear" w:color="auto" w:fill="F9F2F4"/>
-        </w:rPr>
-        <w:t>list.rain</w:t>
-      </w:r>
-      <w:proofErr w:type="gramEnd"/>
-      <w:r>
-        <w:rPr>
-          <w:rStyle w:val="HTMLCode"/>
-          <w:rFonts w:ascii="Consolas" w:eastAsiaTheme="minorHAnsi" w:hAnsi="Consolas"/>
-          <w:color w:val="C7254E"/>
-          <w:sz w:val="19"/>
-          <w:szCs w:val="19"/>
-          <w:shd w:val="clear" w:color="auto" w:fill="F9F2F4"/>
-        </w:rPr>
-        <w:t>.3h</w:t>
-      </w:r>
-      <w:r>
-        <w:rPr>
-          <w:rStyle w:val="apple-converted-space"/>
-          <w:rFonts w:ascii="Roboto" w:hAnsi="Roboto"/>
-          <w:color w:val="505050"/>
-          <w:sz w:val="21"/>
-          <w:szCs w:val="21"/>
-        </w:rPr>
-        <w:t> </w:t>
-      </w:r>
-      <w:r>
-        <w:rPr>
-          <w:rFonts w:ascii="Roboto" w:hAnsi="Roboto"/>
-          <w:color w:val="505050"/>
-          <w:sz w:val="21"/>
-          <w:szCs w:val="21"/>
-        </w:rPr>
-        <w:t>Rain volume for last 3 hours, mm</w:t>
-      </w:r>
-    </w:p>
-    <w:p>
-      <w:pPr>
-        <w:numPr>
-          <w:ilvl w:val="1"/>
-          <w:numId w:val="2"/>
-        </w:numPr>
-        <w:shd w:val="clear" w:color="auto" w:fill="FFFFFF"/>
-        <w:spacing w:before="100" w:beforeAutospacing="1" w:after="100" w:afterAutospacing="1" w:line="300" w:lineRule="atLeast"/>
-        <w:rPr>
-          <w:rFonts w:ascii="Roboto" w:hAnsi="Roboto"/>
-          <w:color w:val="505050"/>
-          <w:sz w:val="21"/>
-          <w:szCs w:val="21"/>
-        </w:rPr>
-      </w:pPr>
-      <w:proofErr w:type="spellStart"/>
-      <w:proofErr w:type="gramStart"/>
-      <w:r>
-        <w:rPr>
-          <w:rStyle w:val="HTMLCode"/>
-          <w:rFonts w:ascii="Consolas" w:eastAsiaTheme="minorHAnsi" w:hAnsi="Consolas"/>
-          <w:color w:val="C7254E"/>
-          <w:sz w:val="19"/>
-          <w:szCs w:val="19"/>
-          <w:shd w:val="clear" w:color="auto" w:fill="F9F2F4"/>
-        </w:rPr>
-        <w:t>list.snow</w:t>
-      </w:r>
-      <w:proofErr w:type="spellEnd"/>
-      <w:proofErr w:type="gramEnd"/>
-    </w:p>
-    <w:p>
-      <w:pPr>
-        <w:numPr>
-          <w:ilvl w:val="2"/>
-          <w:numId w:val="2"/>
-        </w:numPr>
-        <w:shd w:val="clear" w:color="auto" w:fill="FFFFFF"/>
-        <w:spacing w:before="100" w:beforeAutospacing="1" w:after="100" w:afterAutospacing="1" w:line="300" w:lineRule="atLeast"/>
-        <w:rPr>
-          <w:rFonts w:ascii="Roboto" w:hAnsi="Roboto"/>
-          <w:color w:val="505050"/>
-          <w:sz w:val="21"/>
-          <w:szCs w:val="21"/>
-        </w:rPr>
-      </w:pPr>
-      <w:proofErr w:type="gramStart"/>
-      <w:r>
-        <w:rPr>
-          <w:rStyle w:val="HTMLCode"/>
-          <w:rFonts w:ascii="Consolas" w:eastAsiaTheme="minorHAnsi" w:hAnsi="Consolas"/>
-          <w:color w:val="C7254E"/>
-          <w:sz w:val="19"/>
-          <w:szCs w:val="19"/>
-          <w:shd w:val="clear" w:color="auto" w:fill="F9F2F4"/>
-        </w:rPr>
-        <w:t>list.snow</w:t>
-      </w:r>
-      <w:proofErr w:type="gramEnd"/>
-      <w:r>
-        <w:rPr>
-          <w:rStyle w:val="HTMLCode"/>
-          <w:rFonts w:ascii="Consolas" w:eastAsiaTheme="minorHAnsi" w:hAnsi="Consolas"/>
-          <w:color w:val="C7254E"/>
-          <w:sz w:val="19"/>
-          <w:szCs w:val="19"/>
-          <w:shd w:val="clear" w:color="auto" w:fill="F9F2F4"/>
-        </w:rPr>
-        <w:t>.3h</w:t>
-      </w:r>
-      <w:r>
-        <w:rPr>
-          <w:rStyle w:val="apple-converted-space"/>
-          <w:rFonts w:ascii="Roboto" w:hAnsi="Roboto"/>
-          <w:color w:val="505050"/>
-          <w:sz w:val="21"/>
-          <w:szCs w:val="21"/>
-        </w:rPr>
-        <w:t> </w:t>
-      </w:r>
-      <w:r>
-        <w:rPr>
-          <w:rFonts w:ascii="Roboto" w:hAnsi="Roboto"/>
-          <w:color w:val="505050"/>
-          <w:sz w:val="21"/>
-          <w:szCs w:val="21"/>
-        </w:rPr>
-        <w:t>Snow volume for last 3 hours</w:t>
-      </w:r>
-    </w:p>
-    <w:p>
-      <w:pPr>
-        <w:numPr>
-          <w:ilvl w:val="1"/>
-          <w:numId w:val="2"/>
-        </w:numPr>
-        <w:shd w:val="clear" w:color="auto" w:fill="FFFFFF"/>
-        <w:spacing w:before="100" w:beforeAutospacing="1" w:after="100" w:afterAutospacing="1" w:line="300" w:lineRule="atLeast"/>
-        <w:rPr>
-          <w:rFonts w:ascii="Roboto" w:hAnsi="Roboto"/>
-          <w:color w:val="505050"/>
-          <w:sz w:val="21"/>
-          <w:szCs w:val="21"/>
-        </w:rPr>
-      </w:pPr>
-      <w:proofErr w:type="spellStart"/>
-      <w:proofErr w:type="gramStart"/>
-      <w:r>
-        <w:rPr>
-          <w:rStyle w:val="HTMLCode"/>
-          <w:rFonts w:ascii="Consolas" w:eastAsiaTheme="minorHAnsi" w:hAnsi="Consolas"/>
-          <w:color w:val="C7254E"/>
-          <w:sz w:val="19"/>
-          <w:szCs w:val="19"/>
-          <w:shd w:val="clear" w:color="auto" w:fill="F9F2F4"/>
-        </w:rPr>
-        <w:t>list.dt</w:t>
-      </w:r>
-      <w:proofErr w:type="gramEnd"/>
-      <w:r>
-        <w:rPr>
-          <w:rStyle w:val="HTMLCode"/>
-          <w:rFonts w:ascii="Consolas" w:eastAsiaTheme="minorHAnsi" w:hAnsi="Consolas"/>
-          <w:color w:val="C7254E"/>
-          <w:sz w:val="19"/>
-          <w:szCs w:val="19"/>
-          <w:shd w:val="clear" w:color="auto" w:fill="F9F2F4"/>
-        </w:rPr>
-        <w:t>_txt</w:t>
-      </w:r>
-      <w:proofErr w:type="spellEnd"/>
-      <w:r>
-        <w:rPr>
-          <w:rStyle w:val="apple-converted-space"/>
-          <w:rFonts w:ascii="Roboto" w:hAnsi="Roboto"/>
-          <w:color w:val="505050"/>
-          <w:sz w:val="21"/>
-          <w:szCs w:val="21"/>
-        </w:rPr>
-        <w:t> </w:t>
-      </w:r>
-      <w:r>
-        <w:rPr>
-          <w:rFonts w:ascii="Roboto" w:hAnsi="Roboto"/>
-          <w:color w:val="505050"/>
-          <w:sz w:val="21"/>
-          <w:szCs w:val="21"/>
-        </w:rPr>
-        <w:t xml:space="preserve">Data/time of </w:t>
-      </w:r>
-      <w:proofErr w:type="spellStart"/>
-      <w:r>
-        <w:rPr>
-          <w:rFonts w:ascii="Roboto" w:hAnsi="Roboto"/>
-          <w:color w:val="505050"/>
-          <w:sz w:val="21"/>
-          <w:szCs w:val="21"/>
-        </w:rPr>
-        <w:t>caluclation</w:t>
-      </w:r>
-      <w:proofErr w:type="spellEnd"/>
-      <w:r>
-        <w:rPr>
-          <w:rFonts w:ascii="Roboto" w:hAnsi="Roboto"/>
-          <w:color w:val="505050"/>
-          <w:sz w:val="21"/>
-          <w:szCs w:val="21"/>
-        </w:rPr>
-        <w:t>, UTC</w:t>
+        <w:t>Data/time of caluclation, UTC</w:t>
       </w:r>
     </w:p>
     <w:p/>
@@ -3944,7 +3208,6 @@
           <w:szCs w:val="21"/>
         </w:rPr>
       </w:pPr>
-      <w:proofErr w:type="gramStart"/>
       <w:r>
         <w:rPr>
           <w:rFonts w:ascii="Roboto" w:hAnsi="Roboto"/>
@@ -3956,7 +3219,6 @@
         </w:rPr>
         <w:t>units</w:t>
       </w:r>
-      <w:proofErr w:type="gramEnd"/>
       <w:r>
         <w:rPr>
           <w:rStyle w:val="apple-converted-space"/>
@@ -3974,27 +3236,7 @@
           <w:sz w:val="21"/>
           <w:szCs w:val="21"/>
         </w:rPr>
-        <w:t xml:space="preserve">metric, imperial. When you do not use </w:t>
-      </w:r>
-      <w:proofErr w:type="gramStart"/>
-      <w:r>
-        <w:rPr>
-          <w:rFonts w:ascii="Roboto" w:hAnsi="Roboto"/>
-          <w:color w:val="505050"/>
-          <w:sz w:val="21"/>
-          <w:szCs w:val="21"/>
-        </w:rPr>
-        <w:t>units</w:t>
-      </w:r>
-      <w:proofErr w:type="gramEnd"/>
-      <w:r>
-        <w:rPr>
-          <w:rFonts w:ascii="Roboto" w:hAnsi="Roboto"/>
-          <w:color w:val="505050"/>
-          <w:sz w:val="21"/>
-          <w:szCs w:val="21"/>
-        </w:rPr>
-        <w:t xml:space="preserve"> parameter, format is Standard by default.</w:t>
+        <w:t>metric, imperial. When you do not use units parameter, format is Standard by default.</w:t>
       </w:r>
     </w:p>
     <w:p>
@@ -4091,27 +3333,7 @@
           <w:sz w:val="21"/>
           <w:szCs w:val="21"/>
         </w:rPr>
-        <w:t xml:space="preserve">Temperature in Kelvin is used by default, no need to use </w:t>
-      </w:r>
-      <w:proofErr w:type="gramStart"/>
-      <w:r>
-        <w:rPr>
-          <w:rFonts w:ascii="Roboto" w:hAnsi="Roboto"/>
-          <w:color w:val="505050"/>
-          <w:sz w:val="21"/>
-          <w:szCs w:val="21"/>
-        </w:rPr>
-        <w:t>units</w:t>
-      </w:r>
-      <w:proofErr w:type="gramEnd"/>
-      <w:r>
-        <w:rPr>
-          <w:rFonts w:ascii="Roboto" w:hAnsi="Roboto"/>
-          <w:color w:val="505050"/>
-          <w:sz w:val="21"/>
-          <w:szCs w:val="21"/>
-        </w:rPr>
-        <w:t xml:space="preserve"> parameter in API call</w:t>
+        <w:t>Temperature in Kelvin is used by default, no need to use units parameter in API call</w:t>
       </w:r>
     </w:p>
     <w:p>
@@ -4224,31 +3446,7 @@
             <w:sz w:val="21"/>
             <w:szCs w:val="21"/>
           </w:rPr>
-          <w:t>api.openweathermap.org/data/2.5/</w:t>
-        </w:r>
-        <w:proofErr w:type="spellStart"/>
-        <w:proofErr w:type="gramStart"/>
-        <w:r>
-          <w:rPr>
-            <w:rStyle w:val="Hyperlink"/>
-            <w:rFonts w:ascii="Roboto" w:hAnsi="Roboto"/>
-            <w:color w:val="D26C22"/>
-            <w:sz w:val="21"/>
-            <w:szCs w:val="21"/>
-          </w:rPr>
-          <w:t>find?q</w:t>
-        </w:r>
-        <w:proofErr w:type="spellEnd"/>
-        <w:proofErr w:type="gramEnd"/>
-        <w:r>
-          <w:rPr>
-            <w:rStyle w:val="Hyperlink"/>
-            <w:rFonts w:ascii="Roboto" w:hAnsi="Roboto"/>
-            <w:color w:val="D26C22"/>
-            <w:sz w:val="21"/>
-            <w:szCs w:val="21"/>
-          </w:rPr>
-          <w:t>=London</w:t>
+          <w:t>api.openweathermap.org/data/2.5/find?q=London</w:t>
         </w:r>
       </w:hyperlink>
     </w:p>
@@ -4292,29 +3490,7 @@
             <w:sz w:val="21"/>
             <w:szCs w:val="21"/>
           </w:rPr>
-          <w:t>api.openweathermap.org/data/2.5/</w:t>
-        </w:r>
-        <w:proofErr w:type="gramStart"/>
-        <w:r>
-          <w:rPr>
-            <w:rStyle w:val="Hyperlink"/>
-            <w:rFonts w:ascii="Roboto" w:hAnsi="Roboto"/>
-            <w:color w:val="D26C22"/>
-            <w:sz w:val="21"/>
-            <w:szCs w:val="21"/>
-          </w:rPr>
-          <w:t>find?q</w:t>
-        </w:r>
-        <w:proofErr w:type="gramEnd"/>
-        <w:r>
-          <w:rPr>
-            <w:rStyle w:val="Hyperlink"/>
-            <w:rFonts w:ascii="Roboto" w:hAnsi="Roboto"/>
-            <w:color w:val="D26C22"/>
-            <w:sz w:val="21"/>
-            <w:szCs w:val="21"/>
-          </w:rPr>
-          <w:t>=London&amp;units=metric</w:t>
+          <w:t>api.openweathermap.org/data/2.5/find?q=London&amp;units=metric</w:t>
         </w:r>
       </w:hyperlink>
     </w:p>
@@ -4358,29 +3534,7 @@
             <w:sz w:val="21"/>
             <w:szCs w:val="21"/>
           </w:rPr>
-          <w:t>api.openweathermap.org/data/2.5/</w:t>
-        </w:r>
-        <w:proofErr w:type="gramStart"/>
-        <w:r>
-          <w:rPr>
-            <w:rStyle w:val="Hyperlink"/>
-            <w:rFonts w:ascii="Roboto" w:hAnsi="Roboto"/>
-            <w:color w:val="D26C22"/>
-            <w:sz w:val="21"/>
-            <w:szCs w:val="21"/>
-          </w:rPr>
-          <w:t>find?q</w:t>
-        </w:r>
-        <w:proofErr w:type="gramEnd"/>
-        <w:r>
-          <w:rPr>
-            <w:rStyle w:val="Hyperlink"/>
-            <w:rFonts w:ascii="Roboto" w:hAnsi="Roboto"/>
-            <w:color w:val="D26C22"/>
-            <w:sz w:val="21"/>
-            <w:szCs w:val="21"/>
-          </w:rPr>
-          <w:t>=London&amp;units=imperial</w:t>
+          <w:t>api.openweathermap.org/data/2.5/find?q=London&amp;units=imperial</w:t>
         </w:r>
       </w:hyperlink>
     </w:p>
@@ -4452,407 +3606,7 @@
           <w:sz w:val="21"/>
           <w:szCs w:val="21"/>
         </w:rPr>
-        <w:t xml:space="preserve">You can use </w:t>
-      </w:r>
-      <w:proofErr w:type="spellStart"/>
-      <w:r>
-        <w:rPr>
-          <w:rFonts w:ascii="Roboto" w:hAnsi="Roboto"/>
-          <w:color w:val="505050"/>
-          <w:sz w:val="21"/>
-          <w:szCs w:val="21"/>
-        </w:rPr>
-        <w:t>lang</w:t>
-      </w:r>
-      <w:proofErr w:type="spellEnd"/>
-      <w:r>
-        <w:rPr>
-          <w:rFonts w:ascii="Roboto" w:hAnsi="Roboto"/>
-          <w:color w:val="505050"/>
-          <w:sz w:val="21"/>
-          <w:szCs w:val="21"/>
-        </w:rPr>
-        <w:t xml:space="preserve"> parameter to get the output in your language. We support the following languages that you can use with the corresponded </w:t>
-      </w:r>
-      <w:proofErr w:type="spellStart"/>
-      <w:r>
-        <w:rPr>
-          <w:rFonts w:ascii="Roboto" w:hAnsi="Roboto"/>
-          <w:color w:val="505050"/>
-          <w:sz w:val="21"/>
-          <w:szCs w:val="21"/>
-        </w:rPr>
-        <w:t>lang</w:t>
-      </w:r>
-      <w:proofErr w:type="spellEnd"/>
-      <w:r>
-        <w:rPr>
-          <w:rFonts w:ascii="Roboto" w:hAnsi="Roboto"/>
-          <w:color w:val="505050"/>
-          <w:sz w:val="21"/>
-          <w:szCs w:val="21"/>
-        </w:rPr>
-        <w:t xml:space="preserve"> values: English - </w:t>
-      </w:r>
-      <w:proofErr w:type="spellStart"/>
-      <w:r>
-        <w:rPr>
-          <w:rFonts w:ascii="Roboto" w:hAnsi="Roboto"/>
-          <w:color w:val="505050"/>
-          <w:sz w:val="21"/>
-          <w:szCs w:val="21"/>
-        </w:rPr>
-        <w:t>en</w:t>
-      </w:r>
-      <w:proofErr w:type="spellEnd"/>
-      <w:r>
-        <w:rPr>
-          <w:rFonts w:ascii="Roboto" w:hAnsi="Roboto"/>
-          <w:color w:val="505050"/>
-          <w:sz w:val="21"/>
-          <w:szCs w:val="21"/>
-        </w:rPr>
-        <w:t xml:space="preserve">, Russian - </w:t>
-      </w:r>
-      <w:proofErr w:type="spellStart"/>
-      <w:r>
-        <w:rPr>
-          <w:rFonts w:ascii="Roboto" w:hAnsi="Roboto"/>
-          <w:color w:val="505050"/>
-          <w:sz w:val="21"/>
-          <w:szCs w:val="21"/>
-        </w:rPr>
-        <w:t>ru</w:t>
-      </w:r>
-      <w:proofErr w:type="spellEnd"/>
-      <w:r>
-        <w:rPr>
-          <w:rFonts w:ascii="Roboto" w:hAnsi="Roboto"/>
-          <w:color w:val="505050"/>
-          <w:sz w:val="21"/>
-          <w:szCs w:val="21"/>
-        </w:rPr>
-        <w:t xml:space="preserve">, Italian - it, Spanish - </w:t>
-      </w:r>
-      <w:proofErr w:type="spellStart"/>
-      <w:r>
-        <w:rPr>
-          <w:rFonts w:ascii="Roboto" w:hAnsi="Roboto"/>
-          <w:color w:val="505050"/>
-          <w:sz w:val="21"/>
-          <w:szCs w:val="21"/>
-        </w:rPr>
-        <w:t>es</w:t>
-      </w:r>
-      <w:proofErr w:type="spellEnd"/>
-      <w:r>
-        <w:rPr>
-          <w:rFonts w:ascii="Roboto" w:hAnsi="Roboto"/>
-          <w:color w:val="505050"/>
-          <w:sz w:val="21"/>
-          <w:szCs w:val="21"/>
-        </w:rPr>
-        <w:t xml:space="preserve"> (or </w:t>
-      </w:r>
-      <w:proofErr w:type="spellStart"/>
-      <w:r>
-        <w:rPr>
-          <w:rFonts w:ascii="Roboto" w:hAnsi="Roboto"/>
-          <w:color w:val="505050"/>
-          <w:sz w:val="21"/>
-          <w:szCs w:val="21"/>
-        </w:rPr>
-        <w:t>sp</w:t>
-      </w:r>
-      <w:proofErr w:type="spellEnd"/>
-      <w:r>
-        <w:rPr>
-          <w:rFonts w:ascii="Roboto" w:hAnsi="Roboto"/>
-          <w:color w:val="505050"/>
-          <w:sz w:val="21"/>
-          <w:szCs w:val="21"/>
-        </w:rPr>
-        <w:t xml:space="preserve">), Ukrainian - </w:t>
-      </w:r>
-      <w:proofErr w:type="spellStart"/>
-      <w:r>
-        <w:rPr>
-          <w:rFonts w:ascii="Roboto" w:hAnsi="Roboto"/>
-          <w:color w:val="505050"/>
-          <w:sz w:val="21"/>
-          <w:szCs w:val="21"/>
-        </w:rPr>
-        <w:t>uk</w:t>
-      </w:r>
-      <w:proofErr w:type="spellEnd"/>
-      <w:r>
-        <w:rPr>
-          <w:rFonts w:ascii="Roboto" w:hAnsi="Roboto"/>
-          <w:color w:val="505050"/>
-          <w:sz w:val="21"/>
-          <w:szCs w:val="21"/>
-        </w:rPr>
-        <w:t xml:space="preserve"> (or </w:t>
-      </w:r>
-      <w:proofErr w:type="spellStart"/>
-      <w:r>
-        <w:rPr>
-          <w:rFonts w:ascii="Roboto" w:hAnsi="Roboto"/>
-          <w:color w:val="505050"/>
-          <w:sz w:val="21"/>
-          <w:szCs w:val="21"/>
-        </w:rPr>
-        <w:t>ua</w:t>
-      </w:r>
-      <w:proofErr w:type="spellEnd"/>
-      <w:r>
-        <w:rPr>
-          <w:rFonts w:ascii="Roboto" w:hAnsi="Roboto"/>
-          <w:color w:val="505050"/>
-          <w:sz w:val="21"/>
-          <w:szCs w:val="21"/>
-        </w:rPr>
-        <w:t xml:space="preserve">), German - de, Portuguese - </w:t>
-      </w:r>
-      <w:proofErr w:type="spellStart"/>
-      <w:r>
-        <w:rPr>
-          <w:rFonts w:ascii="Roboto" w:hAnsi="Roboto"/>
-          <w:color w:val="505050"/>
-          <w:sz w:val="21"/>
-          <w:szCs w:val="21"/>
-        </w:rPr>
-        <w:t>pt</w:t>
-      </w:r>
-      <w:proofErr w:type="spellEnd"/>
-      <w:r>
-        <w:rPr>
-          <w:rFonts w:ascii="Roboto" w:hAnsi="Roboto"/>
-          <w:color w:val="505050"/>
-          <w:sz w:val="21"/>
-          <w:szCs w:val="21"/>
-        </w:rPr>
-        <w:t xml:space="preserve">, Romanian - </w:t>
-      </w:r>
-      <w:proofErr w:type="spellStart"/>
-      <w:r>
-        <w:rPr>
-          <w:rFonts w:ascii="Roboto" w:hAnsi="Roboto"/>
-          <w:color w:val="505050"/>
-          <w:sz w:val="21"/>
-          <w:szCs w:val="21"/>
-        </w:rPr>
-        <w:t>ro</w:t>
-      </w:r>
-      <w:proofErr w:type="spellEnd"/>
-      <w:r>
-        <w:rPr>
-          <w:rFonts w:ascii="Roboto" w:hAnsi="Roboto"/>
-          <w:color w:val="505050"/>
-          <w:sz w:val="21"/>
-          <w:szCs w:val="21"/>
-        </w:rPr>
-        <w:t xml:space="preserve">, Polish - </w:t>
-      </w:r>
-      <w:proofErr w:type="spellStart"/>
-      <w:r>
-        <w:rPr>
-          <w:rFonts w:ascii="Roboto" w:hAnsi="Roboto"/>
-          <w:color w:val="505050"/>
-          <w:sz w:val="21"/>
-          <w:szCs w:val="21"/>
-        </w:rPr>
-        <w:t>pl</w:t>
-      </w:r>
-      <w:proofErr w:type="spellEnd"/>
-      <w:r>
-        <w:rPr>
-          <w:rFonts w:ascii="Roboto" w:hAnsi="Roboto"/>
-          <w:color w:val="505050"/>
-          <w:sz w:val="21"/>
-          <w:szCs w:val="21"/>
-        </w:rPr>
-        <w:t xml:space="preserve">, Finnish - fi, Dutch - </w:t>
-      </w:r>
-      <w:proofErr w:type="spellStart"/>
-      <w:r>
-        <w:rPr>
-          <w:rFonts w:ascii="Roboto" w:hAnsi="Roboto"/>
-          <w:color w:val="505050"/>
-          <w:sz w:val="21"/>
-          <w:szCs w:val="21"/>
-        </w:rPr>
-        <w:t>nl</w:t>
-      </w:r>
-      <w:proofErr w:type="spellEnd"/>
-      <w:r>
-        <w:rPr>
-          <w:rFonts w:ascii="Roboto" w:hAnsi="Roboto"/>
-          <w:color w:val="505050"/>
-          <w:sz w:val="21"/>
-          <w:szCs w:val="21"/>
-        </w:rPr>
-        <w:t xml:space="preserve">, French - </w:t>
-      </w:r>
-      <w:proofErr w:type="spellStart"/>
-      <w:r>
-        <w:rPr>
-          <w:rFonts w:ascii="Roboto" w:hAnsi="Roboto"/>
-          <w:color w:val="505050"/>
-          <w:sz w:val="21"/>
-          <w:szCs w:val="21"/>
-        </w:rPr>
-        <w:t>fr</w:t>
-      </w:r>
-      <w:proofErr w:type="spellEnd"/>
-      <w:r>
-        <w:rPr>
-          <w:rFonts w:ascii="Roboto" w:hAnsi="Roboto"/>
-          <w:color w:val="505050"/>
-          <w:sz w:val="21"/>
-          <w:szCs w:val="21"/>
-        </w:rPr>
-        <w:t xml:space="preserve">, Bulgarian - </w:t>
-      </w:r>
-      <w:proofErr w:type="spellStart"/>
-      <w:r>
-        <w:rPr>
-          <w:rFonts w:ascii="Roboto" w:hAnsi="Roboto"/>
-          <w:color w:val="505050"/>
-          <w:sz w:val="21"/>
-          <w:szCs w:val="21"/>
-        </w:rPr>
-        <w:t>bg</w:t>
-      </w:r>
-      <w:proofErr w:type="spellEnd"/>
-      <w:r>
-        <w:rPr>
-          <w:rFonts w:ascii="Roboto" w:hAnsi="Roboto"/>
-          <w:color w:val="505050"/>
-          <w:sz w:val="21"/>
-          <w:szCs w:val="21"/>
-        </w:rPr>
-        <w:t xml:space="preserve">, Swedish - </w:t>
-      </w:r>
-      <w:proofErr w:type="spellStart"/>
-      <w:r>
-        <w:rPr>
-          <w:rFonts w:ascii="Roboto" w:hAnsi="Roboto"/>
-          <w:color w:val="505050"/>
-          <w:sz w:val="21"/>
-          <w:szCs w:val="21"/>
-        </w:rPr>
-        <w:t>sv</w:t>
-      </w:r>
-      <w:proofErr w:type="spellEnd"/>
-      <w:r>
-        <w:rPr>
-          <w:rFonts w:ascii="Roboto" w:hAnsi="Roboto"/>
-          <w:color w:val="505050"/>
-          <w:sz w:val="21"/>
-          <w:szCs w:val="21"/>
-        </w:rPr>
-        <w:t xml:space="preserve"> (or se), Chinese Traditional - </w:t>
-      </w:r>
-      <w:proofErr w:type="spellStart"/>
-      <w:r>
-        <w:rPr>
-          <w:rFonts w:ascii="Roboto" w:hAnsi="Roboto"/>
-          <w:color w:val="505050"/>
-          <w:sz w:val="21"/>
-          <w:szCs w:val="21"/>
-        </w:rPr>
-        <w:t>zh_tw</w:t>
-      </w:r>
-      <w:proofErr w:type="spellEnd"/>
-      <w:r>
-        <w:rPr>
-          <w:rFonts w:ascii="Roboto" w:hAnsi="Roboto"/>
-          <w:color w:val="505050"/>
-          <w:sz w:val="21"/>
-          <w:szCs w:val="21"/>
-        </w:rPr>
-        <w:t xml:space="preserve">, Chinese Simplified - </w:t>
-      </w:r>
-      <w:proofErr w:type="spellStart"/>
-      <w:r>
-        <w:rPr>
-          <w:rFonts w:ascii="Roboto" w:hAnsi="Roboto"/>
-          <w:color w:val="505050"/>
-          <w:sz w:val="21"/>
-          <w:szCs w:val="21"/>
-        </w:rPr>
-        <w:t>zh</w:t>
-      </w:r>
-      <w:proofErr w:type="spellEnd"/>
-      <w:r>
-        <w:rPr>
-          <w:rFonts w:ascii="Roboto" w:hAnsi="Roboto"/>
-          <w:color w:val="505050"/>
-          <w:sz w:val="21"/>
-          <w:szCs w:val="21"/>
-        </w:rPr>
-        <w:t xml:space="preserve"> (or </w:t>
-      </w:r>
-      <w:proofErr w:type="spellStart"/>
-      <w:r>
-        <w:rPr>
-          <w:rFonts w:ascii="Roboto" w:hAnsi="Roboto"/>
-          <w:color w:val="505050"/>
-          <w:sz w:val="21"/>
-          <w:szCs w:val="21"/>
-        </w:rPr>
-        <w:t>zh_cn</w:t>
-      </w:r>
-      <w:proofErr w:type="spellEnd"/>
-      <w:r>
-        <w:rPr>
-          <w:rFonts w:ascii="Roboto" w:hAnsi="Roboto"/>
-          <w:color w:val="505050"/>
-          <w:sz w:val="21"/>
-          <w:szCs w:val="21"/>
-        </w:rPr>
-        <w:t xml:space="preserve">), Turkish - </w:t>
-      </w:r>
-      <w:proofErr w:type="spellStart"/>
-      <w:r>
-        <w:rPr>
-          <w:rFonts w:ascii="Roboto" w:hAnsi="Roboto"/>
-          <w:color w:val="505050"/>
-          <w:sz w:val="21"/>
-          <w:szCs w:val="21"/>
-        </w:rPr>
-        <w:t>tr</w:t>
-      </w:r>
-      <w:proofErr w:type="spellEnd"/>
-      <w:r>
-        <w:rPr>
-          <w:rFonts w:ascii="Roboto" w:hAnsi="Roboto"/>
-          <w:color w:val="505050"/>
-          <w:sz w:val="21"/>
-          <w:szCs w:val="21"/>
-        </w:rPr>
-        <w:t xml:space="preserve">, Croatian - </w:t>
-      </w:r>
-      <w:proofErr w:type="spellStart"/>
-      <w:r>
-        <w:rPr>
-          <w:rFonts w:ascii="Roboto" w:hAnsi="Roboto"/>
-          <w:color w:val="505050"/>
-          <w:sz w:val="21"/>
-          <w:szCs w:val="21"/>
-        </w:rPr>
-        <w:t>hr</w:t>
-      </w:r>
-      <w:proofErr w:type="spellEnd"/>
-      <w:r>
-        <w:rPr>
-          <w:rFonts w:ascii="Roboto" w:hAnsi="Roboto"/>
-          <w:color w:val="505050"/>
-          <w:sz w:val="21"/>
-          <w:szCs w:val="21"/>
-        </w:rPr>
-        <w:t>, Catalan - ca</w:t>
+        <w:t>You can use lang parameter to get the output in your language. We support the following languages that you can use with the corresponded lang values: English - en, Russian - ru, Italian - it, Spanish - es (or sp), Ukrainian - uk (or ua), German - de, Portuguese - pt, Romanian - ro, Polish - pl, Finnish - fi, Dutch - nl, French - fr, Bulgarian - bg, Swedish - sv (or se), Chinese Traditional - zh_tw, Chinese Simplified - zh (or zh_cn), Turkish - tr, Croatian - hr, Catalan - ca</w:t>
       </w:r>
       <w:r>
         <w:rPr>
@@ -4944,7 +3698,6 @@
           <w:szCs w:val="24"/>
         </w:rPr>
       </w:pPr>
-      <w:proofErr w:type="spellStart"/>
       <w:r>
         <w:rPr>
           <w:rFonts w:ascii="Roboto" w:hAnsi="Roboto"/>
@@ -4957,7 +3710,6 @@
         </w:rPr>
         <w:t>lang</w:t>
       </w:r>
-      <w:proofErr w:type="spellEnd"/>
       <w:r>
         <w:rPr>
           <w:rStyle w:val="apple-converted-space"/>
@@ -5026,15 +3778,7 @@
         <w:t xml:space="preserve">Map: </w:t>
       </w:r>
       <w:r>
-        <w:t xml:space="preserve">The </w:t>
-      </w:r>
-      <w:proofErr w:type="spellStart"/>
-      <w:r>
-        <w:t>OpenWeatherMap</w:t>
-      </w:r>
-      <w:proofErr w:type="spellEnd"/>
-      <w:r>
-        <w:t xml:space="preserve"> solution has a map overlay option but it doesn’t seem to be worth the effort to incorporate given the time limit. As such, I will use a simple annotated map for the time being.</w:t>
+        <w:t>The OpenWeatherMap solution has a map overlay option but it doesn’t seem to be worth the effort to incorporate given the time limit. As such, I will use a simple annotated map for the time being.</w:t>
       </w:r>
     </w:p>
     <w:p/>
@@ -5080,13 +3824,8 @@
           <w:numId w:val="3"/>
         </w:numPr>
       </w:pPr>
-      <w:proofErr w:type="spellStart"/>
-      <w:r>
-        <w:t>cityId</w:t>
-      </w:r>
-      <w:proofErr w:type="spellEnd"/>
-      <w:r>
-        <w:t xml:space="preserve"> – long</w:t>
+      <w:r>
+        <w:t>cityId – long</w:t>
       </w:r>
     </w:p>
     <w:p>
@@ -5097,13 +3836,8 @@
           <w:numId w:val="3"/>
         </w:numPr>
       </w:pPr>
-      <w:proofErr w:type="spellStart"/>
-      <w:r>
-        <w:t>cityName</w:t>
-      </w:r>
-      <w:proofErr w:type="spellEnd"/>
-      <w:r>
-        <w:t xml:space="preserve"> – string</w:t>
+      <w:r>
+        <w:t>cityName – string</w:t>
       </w:r>
     </w:p>
     <w:p>
@@ -5114,13 +3848,8 @@
           <w:numId w:val="3"/>
         </w:numPr>
       </w:pPr>
-      <w:proofErr w:type="spellStart"/>
-      <w:r>
-        <w:t>cityOrder</w:t>
-      </w:r>
-      <w:proofErr w:type="spellEnd"/>
-      <w:r>
-        <w:t xml:space="preserve"> – integer (user definable)</w:t>
+      <w:r>
+        <w:t>cityOrder – integer (user definable)</w:t>
       </w:r>
     </w:p>
     <w:p>
@@ -5205,13 +3934,8 @@
           <w:numId w:val="4"/>
         </w:numPr>
       </w:pPr>
-      <w:proofErr w:type="spellStart"/>
-      <w:r>
-        <w:t>minimum_temperature</w:t>
-      </w:r>
-      <w:proofErr w:type="spellEnd"/>
-      <w:r>
-        <w:t xml:space="preserve"> - float</w:t>
+      <w:r>
+        <w:t>minimum_temperature - float</w:t>
       </w:r>
     </w:p>
     <w:p>
@@ -5222,13 +3946,8 @@
           <w:numId w:val="4"/>
         </w:numPr>
       </w:pPr>
-      <w:proofErr w:type="spellStart"/>
-      <w:r>
-        <w:t>maximum_temperature</w:t>
-      </w:r>
-      <w:proofErr w:type="spellEnd"/>
-      <w:r>
-        <w:t xml:space="preserve"> - float</w:t>
+      <w:r>
+        <w:t>maximum_temperature - float</w:t>
       </w:r>
     </w:p>
     <w:p>
@@ -5239,13 +3958,8 @@
           <w:numId w:val="4"/>
         </w:numPr>
       </w:pPr>
-      <w:proofErr w:type="spellStart"/>
-      <w:r>
-        <w:t>sea_level</w:t>
-      </w:r>
-      <w:proofErr w:type="spellEnd"/>
-      <w:r>
-        <w:t xml:space="preserve"> - float</w:t>
+      <w:r>
+        <w:t>sea_level - float</w:t>
       </w:r>
     </w:p>
     <w:p>
@@ -5256,13 +3970,8 @@
           <w:numId w:val="4"/>
         </w:numPr>
       </w:pPr>
-      <w:proofErr w:type="spellStart"/>
-      <w:r>
-        <w:t>ground_level</w:t>
-      </w:r>
-      <w:proofErr w:type="spellEnd"/>
-      <w:r>
-        <w:t xml:space="preserve"> - float</w:t>
+      <w:r>
+        <w:t>ground_level - float</w:t>
       </w:r>
     </w:p>
     <w:p>
@@ -5273,13 +3982,8 @@
           <w:numId w:val="4"/>
         </w:numPr>
       </w:pPr>
-      <w:proofErr w:type="spellStart"/>
-      <w:r>
-        <w:t>wind_speed</w:t>
-      </w:r>
-      <w:proofErr w:type="spellEnd"/>
-      <w:r>
-        <w:t xml:space="preserve"> - float</w:t>
+      <w:r>
+        <w:t>wind_speed - float</w:t>
       </w:r>
     </w:p>
     <w:p>
@@ -5290,13 +3994,8 @@
           <w:numId w:val="4"/>
         </w:numPr>
       </w:pPr>
-      <w:proofErr w:type="spellStart"/>
-      <w:r>
-        <w:t>wind_direction</w:t>
-      </w:r>
-      <w:proofErr w:type="spellEnd"/>
-      <w:r>
-        <w:t xml:space="preserve"> - integer</w:t>
+      <w:r>
+        <w:t>wind_direction - integer</w:t>
       </w:r>
     </w:p>
     <w:p>
@@ -5311,87 +4010,81 @@
         <w:lastRenderedPageBreak/>
         <w:t>cloudiness - integer</w:t>
       </w:r>
+      <w:r>
+        <w:t>lo</w:t>
+      </w:r>
+      <w:r>
+        <w:t>pu</w:t>
+      </w:r>
+    </w:p>
+    <w:p>
+      <w:pPr>
+        <w:pStyle w:val="ListParagraph"/>
+        <w:numPr>
+          <w:ilvl w:val="0"/>
+          <w:numId w:val="4"/>
+        </w:numPr>
+      </w:pPr>
+      <w:r>
+        <w:t>rain_volume - float</w:t>
+      </w:r>
+    </w:p>
+    <w:p>
+      <w:pPr>
+        <w:pStyle w:val="ListParagraph"/>
+        <w:numPr>
+          <w:ilvl w:val="0"/>
+          <w:numId w:val="4"/>
+        </w:numPr>
+      </w:pPr>
+      <w:r>
+        <w:t>snow_volume - float</w:t>
+      </w:r>
+    </w:p>
+    <w:p>
+      <w:pPr>
+        <w:pStyle w:val="ListParagraph"/>
+        <w:numPr>
+          <w:ilvl w:val="0"/>
+          <w:numId w:val="4"/>
+        </w:numPr>
+      </w:pPr>
+      <w:r>
+        <w:t>weather_time - long</w:t>
+      </w:r>
+    </w:p>
+    <w:p>
+      <w:pPr>
+        <w:pStyle w:val="ListParagraph"/>
+        <w:numPr>
+          <w:ilvl w:val="0"/>
+          <w:numId w:val="4"/>
+        </w:numPr>
+      </w:pPr>
+      <w:r>
+        <w:t>city_id – foreign key</w:t>
+      </w:r>
+    </w:p>
+    <w:p/>
+    <w:p>
+      <w:r>
+        <w:t>Second step: Create this model in code</w:t>
+      </w:r>
+    </w:p>
+    <w:p>
+      <w:r>
+        <w:t>Third step: Create classes for location and weather</w:t>
+      </w:r>
+    </w:p>
+    <w:p>
+      <w:r>
+        <w:t>Fou</w:t>
+      </w:r>
+      <w:r>
+        <w:t>rth Step: Create class for making api calls and storing results into database</w:t>
+      </w:r>
       <w:bookmarkStart w:id="0" w:name="_GoBack"/>
       <w:bookmarkEnd w:id="0"/>
-    </w:p>
-    <w:p>
-      <w:pPr>
-        <w:pStyle w:val="ListParagraph"/>
-        <w:numPr>
-          <w:ilvl w:val="0"/>
-          <w:numId w:val="4"/>
-        </w:numPr>
-      </w:pPr>
-      <w:proofErr w:type="spellStart"/>
-      <w:r>
-        <w:t>rain_volume</w:t>
-      </w:r>
-      <w:proofErr w:type="spellEnd"/>
-      <w:r>
-        <w:t xml:space="preserve"> - float</w:t>
-      </w:r>
-    </w:p>
-    <w:p>
-      <w:pPr>
-        <w:pStyle w:val="ListParagraph"/>
-        <w:numPr>
-          <w:ilvl w:val="0"/>
-          <w:numId w:val="4"/>
-        </w:numPr>
-      </w:pPr>
-      <w:proofErr w:type="spellStart"/>
-      <w:r>
-        <w:t>snow_volume</w:t>
-      </w:r>
-      <w:proofErr w:type="spellEnd"/>
-      <w:r>
-        <w:t xml:space="preserve"> - float</w:t>
-      </w:r>
-    </w:p>
-    <w:p>
-      <w:pPr>
-        <w:pStyle w:val="ListParagraph"/>
-        <w:numPr>
-          <w:ilvl w:val="0"/>
-          <w:numId w:val="4"/>
-        </w:numPr>
-      </w:pPr>
-      <w:proofErr w:type="spellStart"/>
-      <w:r>
-        <w:t>weather_time</w:t>
-      </w:r>
-      <w:proofErr w:type="spellEnd"/>
-      <w:r>
-        <w:t xml:space="preserve"> - long</w:t>
-      </w:r>
-    </w:p>
-    <w:p>
-      <w:pPr>
-        <w:pStyle w:val="ListParagraph"/>
-        <w:numPr>
-          <w:ilvl w:val="0"/>
-          <w:numId w:val="4"/>
-        </w:numPr>
-      </w:pPr>
-      <w:proofErr w:type="spellStart"/>
-      <w:r>
-        <w:t>city_id</w:t>
-      </w:r>
-      <w:proofErr w:type="spellEnd"/>
-      <w:r>
-        <w:t xml:space="preserve"> – foreign key</w:t>
-      </w:r>
-    </w:p>
-    <w:p/>
-    <w:p>
-      <w:r>
-        <w:t>Second step: Create this model in code</w:t>
-      </w:r>
-    </w:p>
-    <w:p>
-      <w:r>
-        <w:t>Third step: Create classes for location and weather</w:t>
-      </w:r>
     </w:p>
     <w:sectPr>
       <w:pgSz w:w="12240" w:h="15840"/>

</xml_diff>

<commit_message>
Added more detail to step 4 in sdk plan
Documented requirements of api manager
</commit_message>
<xml_diff>
--- a/Planning/DocumentB_SDKPlan.docx
+++ b/Planning/DocumentB_SDKPlan.docx
@@ -4082,6 +4082,216 @@
       </w:r>
       <w:r>
         <w:t>rth Step: Create class for making api calls and storing results into database</w:t>
+      </w:r>
+    </w:p>
+    <w:p>
+      <w:r>
+        <w:t xml:space="preserve">Basics of the </w:t>
+      </w:r>
+      <w:r>
+        <w:t xml:space="preserve">OpenWeatherMap </w:t>
+      </w:r>
+      <w:r>
+        <w:t>API Class:</w:t>
+      </w:r>
+    </w:p>
+    <w:p>
+      <w:r>
+        <w:t>Should make calls for:</w:t>
+      </w:r>
+    </w:p>
+    <w:p>
+      <w:pPr>
+        <w:rPr>
+          <w:b/>
+        </w:rPr>
+      </w:pPr>
+      <w:r>
+        <w:rPr>
+          <w:b/>
+        </w:rPr>
+        <w:t>current weather</w:t>
+      </w:r>
+    </w:p>
+    <w:p>
+      <w:pPr>
+        <w:rPr>
+          <w:b/>
+        </w:rPr>
+      </w:pPr>
+    </w:p>
+    <w:p>
+      <w:pPr>
+        <w:rPr>
+          <w:b/>
+        </w:rPr>
+      </w:pPr>
+      <w:r>
+        <w:rPr>
+          <w:b/>
+        </w:rPr>
+        <w:t>Single City Current Weather</w:t>
+      </w:r>
+    </w:p>
+    <w:p>
+      <w:hyperlink r:id="rId16" w:history="1">
+        <w:r>
+          <w:rPr>
+            <w:rStyle w:val="Hyperlink"/>
+            <w:u w:val="none"/>
+          </w:rPr>
+          <w:t>http://api.openweathermap.org/data/2.5/weather?lat=USER_DEFINED_LATITUDE&amp;lon=USER_DEFINED_LONGITUDE&amp;appid=USER_DEFINED_APP_ID</w:t>
+        </w:r>
+      </w:hyperlink>
+    </w:p>
+    <w:p>
+      <w:r>
+        <w:t>http://api.openweathermap.org/data/2.5/weather?id= CITY_ID &amp;appid= USER_DEFINED_APP_ID</w:t>
+      </w:r>
+    </w:p>
+    <w:p>
+      <w:pPr>
+        <w:rPr>
+          <w:b/>
+        </w:rPr>
+      </w:pPr>
+      <w:r>
+        <w:rPr>
+          <w:b/>
+        </w:rPr>
+        <w:t>Multiple City Current Weather</w:t>
+      </w:r>
+    </w:p>
+    <w:p>
+      <w:hyperlink r:id="rId17" w:history="1">
+        <w:r>
+          <w:rPr>
+            <w:rStyle w:val="Hyperlink"/>
+            <w:rFonts w:ascii="Roboto" w:hAnsi="Roboto"/>
+            <w:color w:val="D26C22"/>
+            <w:sz w:val="21"/>
+            <w:szCs w:val="21"/>
+            <w:shd w:val="clear" w:color="auto" w:fill="FFFFFF"/>
+          </w:rPr>
+          <w:t>http://api.openweathermap.org/data/2.5/box/city?bbox=12,32,15,37,10&amp;cluster=yes</w:t>
+        </w:r>
+      </w:hyperlink>
+    </w:p>
+    <w:p>
+      <w:hyperlink r:id="rId18" w:history="1">
+        <w:r>
+          <w:rPr>
+            <w:rStyle w:val="Hyperlink"/>
+            <w:rFonts w:ascii="Roboto" w:hAnsi="Roboto"/>
+            <w:sz w:val="21"/>
+            <w:szCs w:val="21"/>
+            <w:shd w:val="clear" w:color="auto" w:fill="FFFFFF"/>
+          </w:rPr>
+          <w:t>http://api.openweathermap.org/data/2.5/group?id=CITY_ID,</w:t>
+        </w:r>
+        <w:r>
+          <w:rPr>
+            <w:rStyle w:val="Hyperlink"/>
+          </w:rPr>
+          <w:t xml:space="preserve"> </w:t>
+        </w:r>
+        <w:r>
+          <w:rPr>
+            <w:rStyle w:val="Hyperlink"/>
+            <w:rFonts w:ascii="Roboto" w:hAnsi="Roboto"/>
+            <w:sz w:val="21"/>
+            <w:szCs w:val="21"/>
+            <w:shd w:val="clear" w:color="auto" w:fill="FFFFFF"/>
+          </w:rPr>
+          <w:t>CITY_ID,</w:t>
+        </w:r>
+        <w:r>
+          <w:rPr>
+            <w:rStyle w:val="Hyperlink"/>
+          </w:rPr>
+          <w:t xml:space="preserve"> </w:t>
+        </w:r>
+        <w:r>
+          <w:rPr>
+            <w:rStyle w:val="Hyperlink"/>
+            <w:rFonts w:ascii="Roboto" w:hAnsi="Roboto"/>
+            <w:sz w:val="21"/>
+            <w:szCs w:val="21"/>
+            <w:shd w:val="clear" w:color="auto" w:fill="FFFFFF"/>
+          </w:rPr>
+          <w:t>CITY_ID &amp;units=metric</w:t>
+        </w:r>
+      </w:hyperlink>
+    </w:p>
+    <w:p>
+      <w:pPr>
+        <w:rPr>
+          <w:b/>
+        </w:rPr>
+      </w:pPr>
+    </w:p>
+    <w:p>
+      <w:pPr>
+        <w:rPr>
+          <w:b/>
+        </w:rPr>
+      </w:pPr>
+      <w:r>
+        <w:rPr>
+          <w:b/>
+        </w:rPr>
+        <w:t xml:space="preserve">Single City </w:t>
+      </w:r>
+      <w:r>
+        <w:rPr>
+          <w:b/>
+        </w:rPr>
+        <w:t>F</w:t>
+      </w:r>
+      <w:r>
+        <w:rPr>
+          <w:b/>
+        </w:rPr>
+        <w:t>orecasts</w:t>
+      </w:r>
+    </w:p>
+    <w:p>
+      <w:r>
+        <w:t>http://api.openweathermap.org/data/2.5/forecast?id=CITY_ID&amp;appid=</w:t>
+      </w:r>
+      <w:r>
+        <w:t>APP_ID</w:t>
+      </w:r>
+    </w:p>
+    <w:p>
+      <w:pPr>
+        <w:rPr>
+          <w:rFonts w:ascii="Roboto" w:hAnsi="Roboto"/>
+          <w:sz w:val="21"/>
+          <w:szCs w:val="21"/>
+          <w:shd w:val="clear" w:color="auto" w:fill="FFFFFF"/>
+        </w:rPr>
+      </w:pPr>
+      <w:hyperlink r:id="rId19" w:history="1">
+        <w:r>
+          <w:rPr>
+            <w:rStyle w:val="Hyperlink"/>
+            <w:rFonts w:ascii="Roboto" w:hAnsi="Roboto"/>
+            <w:sz w:val="21"/>
+            <w:szCs w:val="21"/>
+            <w:shd w:val="clear" w:color="auto" w:fill="FFFFFF"/>
+          </w:rPr>
+          <w:t>http://api.openweathermap.org/data/2.5/forecast?lat=LATITUDE&amp;lon=LONGITUDE</w:t>
+        </w:r>
+      </w:hyperlink>
+    </w:p>
+    <w:p/>
+    <w:p>
+      <w:r>
+        <w:t>Inputs for this class are APP_ID and LONGITUDE, LATITUDE. The first call to a new city will be a lat, long call. Subsequent calls should use locationID if that is known.</w:t>
+      </w:r>
+      <w:r>
+        <w:t xml:space="preserve"> Should implement sync and async methods.</w:t>
       </w:r>
       <w:bookmarkStart w:id="0" w:name="_GoBack"/>
       <w:bookmarkEnd w:id="0"/>

</xml_diff>

<commit_message>
Update SDK Plan with fifth step
Detail requirements of JDWeatherManager.
</commit_message>
<xml_diff>
--- a/Planning/DocumentB_SDKPlan.docx
+++ b/Planning/DocumentB_SDKPlan.docx
@@ -72,7 +72,15 @@
         <w:t xml:space="preserve"> CITY_ID </w:t>
       </w:r>
       <w:r>
-        <w:t>&amp;appid=</w:t>
+        <w:t>&amp;</w:t>
+      </w:r>
+      <w:proofErr w:type="spellStart"/>
+      <w:r>
+        <w:t>appid</w:t>
+      </w:r>
+      <w:proofErr w:type="spellEnd"/>
+      <w:r>
+        <w:t>=</w:t>
       </w:r>
       <w:r>
         <w:t xml:space="preserve"> USER_DEFINED_APP_ID</w:t>
@@ -164,6 +172,7 @@
           <w:szCs w:val="21"/>
         </w:rPr>
       </w:pPr>
+      <w:proofErr w:type="spellStart"/>
       <w:r>
         <w:rPr>
           <w:rFonts w:ascii="Roboto" w:hAnsi="Roboto"/>
@@ -175,6 +184,7 @@
         </w:rPr>
         <w:t>bbox</w:t>
       </w:r>
+      <w:proofErr w:type="spellEnd"/>
       <w:r>
         <w:rPr>
           <w:rStyle w:val="apple-converted-space"/>
@@ -192,7 +202,89 @@
           <w:sz w:val="21"/>
           <w:szCs w:val="21"/>
         </w:rPr>
-        <w:t>bounding box [lon-left,lat-bottom,lon-right,lat-top]</w:t>
+        <w:t>bounding box [</w:t>
+      </w:r>
+      <w:proofErr w:type="spellStart"/>
+      <w:r>
+        <w:rPr>
+          <w:rFonts w:ascii="Roboto" w:hAnsi="Roboto"/>
+          <w:color w:val="505050"/>
+          <w:sz w:val="21"/>
+          <w:szCs w:val="21"/>
+        </w:rPr>
+        <w:t>lon</w:t>
+      </w:r>
+      <w:proofErr w:type="spellEnd"/>
+      <w:r>
+        <w:rPr>
+          <w:rFonts w:ascii="Roboto" w:hAnsi="Roboto"/>
+          <w:color w:val="505050"/>
+          <w:sz w:val="21"/>
+          <w:szCs w:val="21"/>
+        </w:rPr>
+        <w:t>-</w:t>
+      </w:r>
+      <w:proofErr w:type="spellStart"/>
+      <w:proofErr w:type="gramStart"/>
+      <w:r>
+        <w:rPr>
+          <w:rFonts w:ascii="Roboto" w:hAnsi="Roboto"/>
+          <w:color w:val="505050"/>
+          <w:sz w:val="21"/>
+          <w:szCs w:val="21"/>
+        </w:rPr>
+        <w:t>left,lat</w:t>
+      </w:r>
+      <w:proofErr w:type="spellEnd"/>
+      <w:proofErr w:type="gramEnd"/>
+      <w:r>
+        <w:rPr>
+          <w:rFonts w:ascii="Roboto" w:hAnsi="Roboto"/>
+          <w:color w:val="505050"/>
+          <w:sz w:val="21"/>
+          <w:szCs w:val="21"/>
+        </w:rPr>
+        <w:t>-</w:t>
+      </w:r>
+      <w:proofErr w:type="spellStart"/>
+      <w:r>
+        <w:rPr>
+          <w:rFonts w:ascii="Roboto" w:hAnsi="Roboto"/>
+          <w:color w:val="505050"/>
+          <w:sz w:val="21"/>
+          <w:szCs w:val="21"/>
+        </w:rPr>
+        <w:t>bottom,lon</w:t>
+      </w:r>
+      <w:proofErr w:type="spellEnd"/>
+      <w:r>
+        <w:rPr>
+          <w:rFonts w:ascii="Roboto" w:hAnsi="Roboto"/>
+          <w:color w:val="505050"/>
+          <w:sz w:val="21"/>
+          <w:szCs w:val="21"/>
+        </w:rPr>
+        <w:t>-</w:t>
+      </w:r>
+      <w:proofErr w:type="spellStart"/>
+      <w:r>
+        <w:rPr>
+          <w:rFonts w:ascii="Roboto" w:hAnsi="Roboto"/>
+          <w:color w:val="505050"/>
+          <w:sz w:val="21"/>
+          <w:szCs w:val="21"/>
+        </w:rPr>
+        <w:t>right,lat</w:t>
+      </w:r>
+      <w:proofErr w:type="spellEnd"/>
+      <w:r>
+        <w:rPr>
+          <w:rFonts w:ascii="Roboto" w:hAnsi="Roboto"/>
+          <w:color w:val="505050"/>
+          <w:sz w:val="21"/>
+          <w:szCs w:val="21"/>
+        </w:rPr>
+        <w:t>-top]</w:t>
       </w:r>
     </w:p>
     <w:p>
@@ -280,6 +372,7 @@
           <w:szCs w:val="21"/>
         </w:rPr>
       </w:pPr>
+      <w:proofErr w:type="spellStart"/>
       <w:r>
         <w:rPr>
           <w:rFonts w:ascii="Consolas" w:eastAsia="Times New Roman" w:hAnsi="Consolas" w:cs="Courier New"/>
@@ -290,6 +383,7 @@
         </w:rPr>
         <w:t>coord</w:t>
       </w:r>
+      <w:proofErr w:type="spellEnd"/>
     </w:p>
     <w:p>
       <w:pPr>
@@ -306,6 +400,7 @@
           <w:szCs w:val="21"/>
         </w:rPr>
       </w:pPr>
+      <w:proofErr w:type="spellStart"/>
       <w:r>
         <w:rPr>
           <w:rFonts w:ascii="Consolas" w:eastAsia="Times New Roman" w:hAnsi="Consolas" w:cs="Courier New"/>
@@ -316,6 +411,7 @@
         </w:rPr>
         <w:t>coord.lon</w:t>
       </w:r>
+      <w:proofErr w:type="spellEnd"/>
       <w:r>
         <w:rPr>
           <w:rFonts w:ascii="Roboto" w:eastAsia="Times New Roman" w:hAnsi="Roboto" w:cs="Times New Roman"/>
@@ -341,6 +437,7 @@
           <w:szCs w:val="21"/>
         </w:rPr>
       </w:pPr>
+      <w:proofErr w:type="spellStart"/>
       <w:r>
         <w:rPr>
           <w:rFonts w:ascii="Consolas" w:eastAsia="Times New Roman" w:hAnsi="Consolas" w:cs="Courier New"/>
@@ -351,6 +448,7 @@
         </w:rPr>
         <w:t>coord.lat</w:t>
       </w:r>
+      <w:proofErr w:type="spellEnd"/>
       <w:r>
         <w:rPr>
           <w:rFonts w:ascii="Roboto" w:eastAsia="Times New Roman" w:hAnsi="Roboto" w:cs="Times New Roman"/>
@@ -446,6 +544,8 @@
           <w:szCs w:val="21"/>
         </w:rPr>
       </w:pPr>
+      <w:proofErr w:type="spellStart"/>
+      <w:proofErr w:type="gramStart"/>
       <w:r>
         <w:rPr>
           <w:rFonts w:ascii="Consolas" w:eastAsia="Times New Roman" w:hAnsi="Consolas" w:cs="Courier New"/>
@@ -456,6 +556,8 @@
         </w:rPr>
         <w:t>weather.main</w:t>
       </w:r>
+      <w:proofErr w:type="spellEnd"/>
+      <w:proofErr w:type="gramEnd"/>
       <w:r>
         <w:rPr>
           <w:rFonts w:ascii="Roboto" w:eastAsia="Times New Roman" w:hAnsi="Roboto" w:cs="Times New Roman"/>
@@ -481,6 +583,8 @@
           <w:szCs w:val="21"/>
         </w:rPr>
       </w:pPr>
+      <w:proofErr w:type="spellStart"/>
+      <w:proofErr w:type="gramStart"/>
       <w:r>
         <w:rPr>
           <w:rFonts w:ascii="Consolas" w:eastAsia="Times New Roman" w:hAnsi="Consolas" w:cs="Courier New"/>
@@ -491,6 +595,8 @@
         </w:rPr>
         <w:t>weather.description</w:t>
       </w:r>
+      <w:proofErr w:type="spellEnd"/>
+      <w:proofErr w:type="gramEnd"/>
       <w:r>
         <w:rPr>
           <w:rFonts w:ascii="Roboto" w:eastAsia="Times New Roman" w:hAnsi="Roboto" w:cs="Times New Roman"/>
@@ -516,6 +622,8 @@
           <w:szCs w:val="21"/>
         </w:rPr>
       </w:pPr>
+      <w:proofErr w:type="spellStart"/>
+      <w:proofErr w:type="gramStart"/>
       <w:r>
         <w:rPr>
           <w:rFonts w:ascii="Consolas" w:eastAsia="Times New Roman" w:hAnsi="Consolas" w:cs="Courier New"/>
@@ -526,6 +634,8 @@
         </w:rPr>
         <w:t>weather.icon</w:t>
       </w:r>
+      <w:proofErr w:type="spellEnd"/>
+      <w:proofErr w:type="gramEnd"/>
       <w:r>
         <w:rPr>
           <w:rFonts w:ascii="Roboto" w:eastAsia="Times New Roman" w:hAnsi="Roboto" w:cs="Times New Roman"/>
@@ -612,6 +722,8 @@
           <w:szCs w:val="21"/>
         </w:rPr>
       </w:pPr>
+      <w:proofErr w:type="spellStart"/>
+      <w:proofErr w:type="gramStart"/>
       <w:r>
         <w:rPr>
           <w:rFonts w:ascii="Consolas" w:eastAsia="Times New Roman" w:hAnsi="Consolas" w:cs="Courier New"/>
@@ -622,6 +734,8 @@
         </w:rPr>
         <w:t>main.temp</w:t>
       </w:r>
+      <w:proofErr w:type="spellEnd"/>
+      <w:proofErr w:type="gramEnd"/>
       <w:r>
         <w:rPr>
           <w:rFonts w:ascii="Roboto" w:eastAsia="Times New Roman" w:hAnsi="Roboto" w:cs="Times New Roman"/>
@@ -647,6 +761,8 @@
           <w:szCs w:val="21"/>
         </w:rPr>
       </w:pPr>
+      <w:proofErr w:type="spellStart"/>
+      <w:proofErr w:type="gramStart"/>
       <w:r>
         <w:rPr>
           <w:rFonts w:ascii="Consolas" w:eastAsia="Times New Roman" w:hAnsi="Consolas" w:cs="Courier New"/>
@@ -657,15 +773,68 @@
         </w:rPr>
         <w:t>main.pressure</w:t>
       </w:r>
-      <w:r>
-        <w:rPr>
-          <w:rFonts w:ascii="Roboto" w:eastAsia="Times New Roman" w:hAnsi="Roboto" w:cs="Times New Roman"/>
-          <w:color w:val="505050"/>
-          <w:sz w:val="21"/>
-          <w:szCs w:val="21"/>
-        </w:rPr>
-        <w:t> Atmospheric pressure (on the sea level, if there is no sea_level or grnd_level data), hPa</w:t>
-      </w:r>
+      <w:proofErr w:type="spellEnd"/>
+      <w:proofErr w:type="gramEnd"/>
+      <w:r>
+        <w:rPr>
+          <w:rFonts w:ascii="Roboto" w:eastAsia="Times New Roman" w:hAnsi="Roboto" w:cs="Times New Roman"/>
+          <w:color w:val="505050"/>
+          <w:sz w:val="21"/>
+          <w:szCs w:val="21"/>
+        </w:rPr>
+        <w:t xml:space="preserve"> Atmospheric pressure (on the sea level, if there is no </w:t>
+      </w:r>
+      <w:proofErr w:type="spellStart"/>
+      <w:r>
+        <w:rPr>
+          <w:rFonts w:ascii="Roboto" w:eastAsia="Times New Roman" w:hAnsi="Roboto" w:cs="Times New Roman"/>
+          <w:color w:val="505050"/>
+          <w:sz w:val="21"/>
+          <w:szCs w:val="21"/>
+        </w:rPr>
+        <w:t>sea_level</w:t>
+      </w:r>
+      <w:proofErr w:type="spellEnd"/>
+      <w:r>
+        <w:rPr>
+          <w:rFonts w:ascii="Roboto" w:eastAsia="Times New Roman" w:hAnsi="Roboto" w:cs="Times New Roman"/>
+          <w:color w:val="505050"/>
+          <w:sz w:val="21"/>
+          <w:szCs w:val="21"/>
+        </w:rPr>
+        <w:t xml:space="preserve"> or </w:t>
+      </w:r>
+      <w:proofErr w:type="spellStart"/>
+      <w:r>
+        <w:rPr>
+          <w:rFonts w:ascii="Roboto" w:eastAsia="Times New Roman" w:hAnsi="Roboto" w:cs="Times New Roman"/>
+          <w:color w:val="505050"/>
+          <w:sz w:val="21"/>
+          <w:szCs w:val="21"/>
+        </w:rPr>
+        <w:t>grnd_level</w:t>
+      </w:r>
+      <w:proofErr w:type="spellEnd"/>
+      <w:r>
+        <w:rPr>
+          <w:rFonts w:ascii="Roboto" w:eastAsia="Times New Roman" w:hAnsi="Roboto" w:cs="Times New Roman"/>
+          <w:color w:val="505050"/>
+          <w:sz w:val="21"/>
+          <w:szCs w:val="21"/>
+        </w:rPr>
+        <w:t xml:space="preserve"> data), </w:t>
+      </w:r>
+      <w:proofErr w:type="spellStart"/>
+      <w:r>
+        <w:rPr>
+          <w:rFonts w:ascii="Roboto" w:eastAsia="Times New Roman" w:hAnsi="Roboto" w:cs="Times New Roman"/>
+          <w:color w:val="505050"/>
+          <w:sz w:val="21"/>
+          <w:szCs w:val="21"/>
+        </w:rPr>
+        <w:t>hPa</w:t>
+      </w:r>
+      <w:proofErr w:type="spellEnd"/>
     </w:p>
     <w:p>
       <w:pPr>
@@ -682,6 +851,8 @@
           <w:szCs w:val="21"/>
         </w:rPr>
       </w:pPr>
+      <w:proofErr w:type="spellStart"/>
+      <w:proofErr w:type="gramStart"/>
       <w:r>
         <w:rPr>
           <w:rFonts w:ascii="Consolas" w:eastAsia="Times New Roman" w:hAnsi="Consolas" w:cs="Courier New"/>
@@ -692,6 +863,8 @@
         </w:rPr>
         <w:t>main.humidity</w:t>
       </w:r>
+      <w:proofErr w:type="spellEnd"/>
+      <w:proofErr w:type="gramEnd"/>
       <w:r>
         <w:rPr>
           <w:rFonts w:ascii="Roboto" w:eastAsia="Times New Roman" w:hAnsi="Roboto" w:cs="Times New Roman"/>
@@ -717,6 +890,8 @@
           <w:szCs w:val="21"/>
         </w:rPr>
       </w:pPr>
+      <w:proofErr w:type="spellStart"/>
+      <w:proofErr w:type="gramStart"/>
       <w:r>
         <w:rPr>
           <w:rFonts w:ascii="Consolas" w:eastAsia="Times New Roman" w:hAnsi="Consolas" w:cs="Courier New"/>
@@ -725,16 +900,48 @@
           <w:szCs w:val="19"/>
           <w:shd w:val="clear" w:color="auto" w:fill="F9F2F4"/>
         </w:rPr>
-        <w:t>main.temp_min</w:t>
-      </w:r>
-      <w:r>
-        <w:rPr>
-          <w:rFonts w:ascii="Roboto" w:eastAsia="Times New Roman" w:hAnsi="Roboto" w:cs="Times New Roman"/>
-          <w:color w:val="505050"/>
-          <w:sz w:val="21"/>
-          <w:szCs w:val="21"/>
-        </w:rPr>
-        <w:t> Minimum temperature at the moment. This is deviation from current temp that is possible for large cities and megalopolises geographically expanded (use these parameter optionally). Unit Default: Kelvin, Metric: Celsius, Imperial: Fahrenheit.</w:t>
+        <w:t>main.temp</w:t>
+      </w:r>
+      <w:proofErr w:type="gramEnd"/>
+      <w:r>
+        <w:rPr>
+          <w:rFonts w:ascii="Consolas" w:eastAsia="Times New Roman" w:hAnsi="Consolas" w:cs="Courier New"/>
+          <w:color w:val="C7254E"/>
+          <w:sz w:val="19"/>
+          <w:szCs w:val="19"/>
+          <w:shd w:val="clear" w:color="auto" w:fill="F9F2F4"/>
+        </w:rPr>
+        <w:t>_min</w:t>
+      </w:r>
+      <w:proofErr w:type="spellEnd"/>
+      <w:r>
+        <w:rPr>
+          <w:rFonts w:ascii="Roboto" w:eastAsia="Times New Roman" w:hAnsi="Roboto" w:cs="Times New Roman"/>
+          <w:color w:val="505050"/>
+          <w:sz w:val="21"/>
+          <w:szCs w:val="21"/>
+        </w:rPr>
+        <w:t xml:space="preserve"> Minimum temperature at the moment. This is deviation from current temp that is possible for large cities and megalopolises geographically expanded (use </w:t>
+      </w:r>
+      <w:proofErr w:type="gramStart"/>
+      <w:r>
+        <w:rPr>
+          <w:rFonts w:ascii="Roboto" w:eastAsia="Times New Roman" w:hAnsi="Roboto" w:cs="Times New Roman"/>
+          <w:color w:val="505050"/>
+          <w:sz w:val="21"/>
+          <w:szCs w:val="21"/>
+        </w:rPr>
+        <w:t>these parameter</w:t>
+      </w:r>
+      <w:proofErr w:type="gramEnd"/>
+      <w:r>
+        <w:rPr>
+          <w:rFonts w:ascii="Roboto" w:eastAsia="Times New Roman" w:hAnsi="Roboto" w:cs="Times New Roman"/>
+          <w:color w:val="505050"/>
+          <w:sz w:val="21"/>
+          <w:szCs w:val="21"/>
+        </w:rPr>
+        <w:t xml:space="preserve"> optionally). Unit Default: Kelvin, Metric: Celsius, Imperial: Fahrenheit.</w:t>
       </w:r>
     </w:p>
     <w:p>
@@ -752,6 +959,8 @@
           <w:szCs w:val="21"/>
         </w:rPr>
       </w:pPr>
+      <w:proofErr w:type="spellStart"/>
+      <w:proofErr w:type="gramStart"/>
       <w:r>
         <w:rPr>
           <w:rFonts w:ascii="Consolas" w:eastAsia="Times New Roman" w:hAnsi="Consolas" w:cs="Courier New"/>
@@ -761,16 +970,48 @@
           <w:shd w:val="clear" w:color="auto" w:fill="F9F2F4"/>
         </w:rPr>
         <w:lastRenderedPageBreak/>
-        <w:t>main.temp_max</w:t>
-      </w:r>
-      <w:r>
-        <w:rPr>
-          <w:rFonts w:ascii="Roboto" w:eastAsia="Times New Roman" w:hAnsi="Roboto" w:cs="Times New Roman"/>
-          <w:color w:val="505050"/>
-          <w:sz w:val="21"/>
-          <w:szCs w:val="21"/>
-        </w:rPr>
-        <w:t> Maximum temperature at the moment. This is deviation from current temp that is possible for large cities and megalopolises geographically expanded (use these parameter optionally). Unit Default: Kelvin, Metric: Celsius, Imperial: Fahrenheit.</w:t>
+        <w:t>main.temp</w:t>
+      </w:r>
+      <w:proofErr w:type="gramEnd"/>
+      <w:r>
+        <w:rPr>
+          <w:rFonts w:ascii="Consolas" w:eastAsia="Times New Roman" w:hAnsi="Consolas" w:cs="Courier New"/>
+          <w:color w:val="C7254E"/>
+          <w:sz w:val="19"/>
+          <w:szCs w:val="19"/>
+          <w:shd w:val="clear" w:color="auto" w:fill="F9F2F4"/>
+        </w:rPr>
+        <w:t>_max</w:t>
+      </w:r>
+      <w:proofErr w:type="spellEnd"/>
+      <w:r>
+        <w:rPr>
+          <w:rFonts w:ascii="Roboto" w:eastAsia="Times New Roman" w:hAnsi="Roboto" w:cs="Times New Roman"/>
+          <w:color w:val="505050"/>
+          <w:sz w:val="21"/>
+          <w:szCs w:val="21"/>
+        </w:rPr>
+        <w:t xml:space="preserve"> Maximum temperature at the moment. This is deviation from current temp that is possible for large cities and megalopolises geographically expanded (use </w:t>
+      </w:r>
+      <w:proofErr w:type="gramStart"/>
+      <w:r>
+        <w:rPr>
+          <w:rFonts w:ascii="Roboto" w:eastAsia="Times New Roman" w:hAnsi="Roboto" w:cs="Times New Roman"/>
+          <w:color w:val="505050"/>
+          <w:sz w:val="21"/>
+          <w:szCs w:val="21"/>
+        </w:rPr>
+        <w:t>these parameter</w:t>
+      </w:r>
+      <w:proofErr w:type="gramEnd"/>
+      <w:r>
+        <w:rPr>
+          <w:rFonts w:ascii="Roboto" w:eastAsia="Times New Roman" w:hAnsi="Roboto" w:cs="Times New Roman"/>
+          <w:color w:val="505050"/>
+          <w:sz w:val="21"/>
+          <w:szCs w:val="21"/>
+        </w:rPr>
+        <w:t xml:space="preserve"> optionally). Unit Default: Kelvin, Metric: Celsius, Imperial: Fahrenheit.</w:t>
       </w:r>
     </w:p>
     <w:p>
@@ -788,6 +1029,7 @@
           <w:szCs w:val="21"/>
         </w:rPr>
       </w:pPr>
+      <w:proofErr w:type="spellStart"/>
       <w:r>
         <w:rPr>
           <w:rFonts w:ascii="Consolas" w:eastAsia="Times New Roman" w:hAnsi="Consolas" w:cs="Courier New"/>
@@ -798,15 +1040,27 @@
         </w:rPr>
         <w:t>main.sea_level</w:t>
       </w:r>
-      <w:r>
-        <w:rPr>
-          <w:rFonts w:ascii="Roboto" w:eastAsia="Times New Roman" w:hAnsi="Roboto" w:cs="Times New Roman"/>
-          <w:color w:val="505050"/>
-          <w:sz w:val="21"/>
-          <w:szCs w:val="21"/>
-        </w:rPr>
-        <w:t> Atmospheric pressure on the sea level, hPa</w:t>
-      </w:r>
+      <w:proofErr w:type="spellEnd"/>
+      <w:r>
+        <w:rPr>
+          <w:rFonts w:ascii="Roboto" w:eastAsia="Times New Roman" w:hAnsi="Roboto" w:cs="Times New Roman"/>
+          <w:color w:val="505050"/>
+          <w:sz w:val="21"/>
+          <w:szCs w:val="21"/>
+        </w:rPr>
+        <w:t xml:space="preserve"> Atmospheric pressure on the sea level, </w:t>
+      </w:r>
+      <w:proofErr w:type="spellStart"/>
+      <w:r>
+        <w:rPr>
+          <w:rFonts w:ascii="Roboto" w:eastAsia="Times New Roman" w:hAnsi="Roboto" w:cs="Times New Roman"/>
+          <w:color w:val="505050"/>
+          <w:sz w:val="21"/>
+          <w:szCs w:val="21"/>
+        </w:rPr>
+        <w:t>hPa</w:t>
+      </w:r>
+      <w:proofErr w:type="spellEnd"/>
     </w:p>
     <w:p>
       <w:pPr>
@@ -823,6 +1077,8 @@
           <w:szCs w:val="21"/>
         </w:rPr>
       </w:pPr>
+      <w:proofErr w:type="spellStart"/>
+      <w:proofErr w:type="gramStart"/>
       <w:r>
         <w:rPr>
           <w:rFonts w:ascii="Consolas" w:eastAsia="Times New Roman" w:hAnsi="Consolas" w:cs="Courier New"/>
@@ -831,17 +1087,40 @@
           <w:szCs w:val="19"/>
           <w:shd w:val="clear" w:color="auto" w:fill="F9F2F4"/>
         </w:rPr>
-        <w:t>main.grnd_level</w:t>
-      </w:r>
-      <w:r>
-        <w:rPr>
-          <w:rFonts w:ascii="Roboto" w:eastAsia="Times New Roman" w:hAnsi="Roboto" w:cs="Times New Roman"/>
-          <w:color w:val="505050"/>
-          <w:sz w:val="21"/>
-          <w:szCs w:val="21"/>
-        </w:rPr>
-        <w:t> Atmospheric pressure on the ground level, hPa</w:t>
-      </w:r>
+        <w:t>main.grnd</w:t>
+      </w:r>
+      <w:proofErr w:type="gramEnd"/>
+      <w:r>
+        <w:rPr>
+          <w:rFonts w:ascii="Consolas" w:eastAsia="Times New Roman" w:hAnsi="Consolas" w:cs="Courier New"/>
+          <w:color w:val="C7254E"/>
+          <w:sz w:val="19"/>
+          <w:szCs w:val="19"/>
+          <w:shd w:val="clear" w:color="auto" w:fill="F9F2F4"/>
+        </w:rPr>
+        <w:t>_level</w:t>
+      </w:r>
+      <w:proofErr w:type="spellEnd"/>
+      <w:r>
+        <w:rPr>
+          <w:rFonts w:ascii="Roboto" w:eastAsia="Times New Roman" w:hAnsi="Roboto" w:cs="Times New Roman"/>
+          <w:color w:val="505050"/>
+          <w:sz w:val="21"/>
+          <w:szCs w:val="21"/>
+        </w:rPr>
+        <w:t xml:space="preserve"> Atmospheric pressure on the ground level, </w:t>
+      </w:r>
+      <w:proofErr w:type="spellStart"/>
+      <w:r>
+        <w:rPr>
+          <w:rFonts w:ascii="Roboto" w:eastAsia="Times New Roman" w:hAnsi="Roboto" w:cs="Times New Roman"/>
+          <w:color w:val="505050"/>
+          <w:sz w:val="21"/>
+          <w:szCs w:val="21"/>
+        </w:rPr>
+        <w:t>hPa</w:t>
+      </w:r>
+      <w:proofErr w:type="spellEnd"/>
     </w:p>
     <w:p>
       <w:pPr>
@@ -884,6 +1163,8 @@
           <w:szCs w:val="21"/>
         </w:rPr>
       </w:pPr>
+      <w:proofErr w:type="spellStart"/>
+      <w:proofErr w:type="gramStart"/>
       <w:r>
         <w:rPr>
           <w:rFonts w:ascii="Consolas" w:eastAsia="Times New Roman" w:hAnsi="Consolas" w:cs="Courier New"/>
@@ -894,6 +1175,8 @@
         </w:rPr>
         <w:t>wind.speed</w:t>
       </w:r>
+      <w:proofErr w:type="spellEnd"/>
+      <w:proofErr w:type="gramEnd"/>
       <w:r>
         <w:rPr>
           <w:rFonts w:ascii="Roboto" w:eastAsia="Times New Roman" w:hAnsi="Roboto" w:cs="Times New Roman"/>
@@ -919,6 +1202,7 @@
           <w:szCs w:val="21"/>
         </w:rPr>
       </w:pPr>
+      <w:proofErr w:type="spellStart"/>
       <w:r>
         <w:rPr>
           <w:rFonts w:ascii="Consolas" w:eastAsia="Times New Roman" w:hAnsi="Consolas" w:cs="Courier New"/>
@@ -929,6 +1213,7 @@
         </w:rPr>
         <w:t>wind.deg</w:t>
       </w:r>
+      <w:proofErr w:type="spellEnd"/>
       <w:r>
         <w:rPr>
           <w:rFonts w:ascii="Roboto" w:eastAsia="Times New Roman" w:hAnsi="Roboto" w:cs="Times New Roman"/>
@@ -980,6 +1265,7 @@
           <w:szCs w:val="21"/>
         </w:rPr>
       </w:pPr>
+      <w:proofErr w:type="spellStart"/>
       <w:r>
         <w:rPr>
           <w:rFonts w:ascii="Consolas" w:eastAsia="Times New Roman" w:hAnsi="Consolas" w:cs="Courier New"/>
@@ -990,6 +1276,7 @@
         </w:rPr>
         <w:t>clouds.all</w:t>
       </w:r>
+      <w:proofErr w:type="spellEnd"/>
       <w:r>
         <w:rPr>
           <w:rFonts w:ascii="Roboto" w:eastAsia="Times New Roman" w:hAnsi="Roboto" w:cs="Times New Roman"/>
@@ -1137,6 +1424,7 @@
           <w:szCs w:val="21"/>
         </w:rPr>
       </w:pPr>
+      <w:proofErr w:type="spellStart"/>
       <w:r>
         <w:rPr>
           <w:rFonts w:ascii="Consolas" w:eastAsia="Times New Roman" w:hAnsi="Consolas" w:cs="Courier New"/>
@@ -1147,14 +1435,35 @@
         </w:rPr>
         <w:t>dt</w:t>
       </w:r>
-      <w:r>
-        <w:rPr>
-          <w:rFonts w:ascii="Roboto" w:eastAsia="Times New Roman" w:hAnsi="Roboto" w:cs="Times New Roman"/>
-          <w:color w:val="505050"/>
-          <w:sz w:val="21"/>
-          <w:szCs w:val="21"/>
-        </w:rPr>
-        <w:t> Time of data calculation, unix, UTC</w:t>
+      <w:proofErr w:type="spellEnd"/>
+      <w:r>
+        <w:rPr>
+          <w:rFonts w:ascii="Roboto" w:eastAsia="Times New Roman" w:hAnsi="Roboto" w:cs="Times New Roman"/>
+          <w:color w:val="505050"/>
+          <w:sz w:val="21"/>
+          <w:szCs w:val="21"/>
+        </w:rPr>
+        <w:t xml:space="preserve"> Time of data calculation, </w:t>
+      </w:r>
+      <w:proofErr w:type="spellStart"/>
+      <w:r>
+        <w:rPr>
+          <w:rFonts w:ascii="Roboto" w:eastAsia="Times New Roman" w:hAnsi="Roboto" w:cs="Times New Roman"/>
+          <w:color w:val="505050"/>
+          <w:sz w:val="21"/>
+          <w:szCs w:val="21"/>
+        </w:rPr>
+        <w:t>unix</w:t>
+      </w:r>
+      <w:proofErr w:type="spellEnd"/>
+      <w:r>
+        <w:rPr>
+          <w:rFonts w:ascii="Roboto" w:eastAsia="Times New Roman" w:hAnsi="Roboto" w:cs="Times New Roman"/>
+          <w:color w:val="505050"/>
+          <w:sz w:val="21"/>
+          <w:szCs w:val="21"/>
+        </w:rPr>
+        <w:t>, UTC</w:t>
       </w:r>
     </w:p>
     <w:p>
@@ -1198,6 +1507,8 @@
           <w:szCs w:val="21"/>
         </w:rPr>
       </w:pPr>
+      <w:proofErr w:type="spellStart"/>
+      <w:proofErr w:type="gramStart"/>
       <w:r>
         <w:rPr>
           <w:rFonts w:ascii="Consolas" w:eastAsia="Times New Roman" w:hAnsi="Consolas" w:cs="Courier New"/>
@@ -1208,6 +1519,8 @@
         </w:rPr>
         <w:t>sys.type</w:t>
       </w:r>
+      <w:proofErr w:type="spellEnd"/>
+      <w:proofErr w:type="gramEnd"/>
       <w:r>
         <w:rPr>
           <w:rFonts w:ascii="Roboto" w:eastAsia="Times New Roman" w:hAnsi="Roboto" w:cs="Times New Roman"/>
@@ -1268,6 +1581,8 @@
           <w:szCs w:val="21"/>
         </w:rPr>
       </w:pPr>
+      <w:proofErr w:type="spellStart"/>
+      <w:proofErr w:type="gramStart"/>
       <w:r>
         <w:rPr>
           <w:rFonts w:ascii="Consolas" w:eastAsia="Times New Roman" w:hAnsi="Consolas" w:cs="Courier New"/>
@@ -1278,6 +1593,8 @@
         </w:rPr>
         <w:t>sys.message</w:t>
       </w:r>
+      <w:proofErr w:type="spellEnd"/>
+      <w:proofErr w:type="gramEnd"/>
       <w:r>
         <w:rPr>
           <w:rFonts w:ascii="Roboto" w:eastAsia="Times New Roman" w:hAnsi="Roboto" w:cs="Times New Roman"/>
@@ -1303,6 +1620,8 @@
           <w:szCs w:val="21"/>
         </w:rPr>
       </w:pPr>
+      <w:proofErr w:type="spellStart"/>
+      <w:proofErr w:type="gramStart"/>
       <w:r>
         <w:rPr>
           <w:rFonts w:ascii="Consolas" w:eastAsia="Times New Roman" w:hAnsi="Consolas" w:cs="Courier New"/>
@@ -1313,6 +1632,8 @@
         </w:rPr>
         <w:t>sys.country</w:t>
       </w:r>
+      <w:proofErr w:type="spellEnd"/>
+      <w:proofErr w:type="gramEnd"/>
       <w:r>
         <w:rPr>
           <w:rFonts w:ascii="Roboto" w:eastAsia="Times New Roman" w:hAnsi="Roboto" w:cs="Times New Roman"/>
@@ -1338,6 +1659,8 @@
           <w:szCs w:val="21"/>
         </w:rPr>
       </w:pPr>
+      <w:proofErr w:type="spellStart"/>
+      <w:proofErr w:type="gramStart"/>
       <w:r>
         <w:rPr>
           <w:rFonts w:ascii="Consolas" w:eastAsia="Times New Roman" w:hAnsi="Consolas" w:cs="Courier New"/>
@@ -1348,14 +1671,36 @@
         </w:rPr>
         <w:t>sys.sunrise</w:t>
       </w:r>
-      <w:r>
-        <w:rPr>
-          <w:rFonts w:ascii="Roboto" w:eastAsia="Times New Roman" w:hAnsi="Roboto" w:cs="Times New Roman"/>
-          <w:color w:val="505050"/>
-          <w:sz w:val="21"/>
-          <w:szCs w:val="21"/>
-        </w:rPr>
-        <w:t> Sunrise time, unix, UTC</w:t>
+      <w:proofErr w:type="spellEnd"/>
+      <w:proofErr w:type="gramEnd"/>
+      <w:r>
+        <w:rPr>
+          <w:rFonts w:ascii="Roboto" w:eastAsia="Times New Roman" w:hAnsi="Roboto" w:cs="Times New Roman"/>
+          <w:color w:val="505050"/>
+          <w:sz w:val="21"/>
+          <w:szCs w:val="21"/>
+        </w:rPr>
+        <w:t xml:space="preserve"> Sunrise time, </w:t>
+      </w:r>
+      <w:proofErr w:type="spellStart"/>
+      <w:r>
+        <w:rPr>
+          <w:rFonts w:ascii="Roboto" w:eastAsia="Times New Roman" w:hAnsi="Roboto" w:cs="Times New Roman"/>
+          <w:color w:val="505050"/>
+          <w:sz w:val="21"/>
+          <w:szCs w:val="21"/>
+        </w:rPr>
+        <w:t>unix</w:t>
+      </w:r>
+      <w:proofErr w:type="spellEnd"/>
+      <w:r>
+        <w:rPr>
+          <w:rFonts w:ascii="Roboto" w:eastAsia="Times New Roman" w:hAnsi="Roboto" w:cs="Times New Roman"/>
+          <w:color w:val="505050"/>
+          <w:sz w:val="21"/>
+          <w:szCs w:val="21"/>
+        </w:rPr>
+        <w:t>, UTC</w:t>
       </w:r>
     </w:p>
     <w:p>
@@ -1373,6 +1718,8 @@
           <w:szCs w:val="21"/>
         </w:rPr>
       </w:pPr>
+      <w:proofErr w:type="spellStart"/>
+      <w:proofErr w:type="gramStart"/>
       <w:r>
         <w:rPr>
           <w:rFonts w:ascii="Consolas" w:eastAsia="Times New Roman" w:hAnsi="Consolas" w:cs="Courier New"/>
@@ -1383,14 +1730,36 @@
         </w:rPr>
         <w:t>sys.sunset</w:t>
       </w:r>
-      <w:r>
-        <w:rPr>
-          <w:rFonts w:ascii="Roboto" w:eastAsia="Times New Roman" w:hAnsi="Roboto" w:cs="Times New Roman"/>
-          <w:color w:val="505050"/>
-          <w:sz w:val="21"/>
-          <w:szCs w:val="21"/>
-        </w:rPr>
-        <w:t> Sunset time, unix, UTC</w:t>
+      <w:proofErr w:type="spellEnd"/>
+      <w:proofErr w:type="gramEnd"/>
+      <w:r>
+        <w:rPr>
+          <w:rFonts w:ascii="Roboto" w:eastAsia="Times New Roman" w:hAnsi="Roboto" w:cs="Times New Roman"/>
+          <w:color w:val="505050"/>
+          <w:sz w:val="21"/>
+          <w:szCs w:val="21"/>
+        </w:rPr>
+        <w:t xml:space="preserve"> Sunset time, </w:t>
+      </w:r>
+      <w:proofErr w:type="spellStart"/>
+      <w:r>
+        <w:rPr>
+          <w:rFonts w:ascii="Roboto" w:eastAsia="Times New Roman" w:hAnsi="Roboto" w:cs="Times New Roman"/>
+          <w:color w:val="505050"/>
+          <w:sz w:val="21"/>
+          <w:szCs w:val="21"/>
+        </w:rPr>
+        <w:t>unix</w:t>
+      </w:r>
+      <w:proofErr w:type="spellEnd"/>
+      <w:r>
+        <w:rPr>
+          <w:rFonts w:ascii="Roboto" w:eastAsia="Times New Roman" w:hAnsi="Roboto" w:cs="Times New Roman"/>
+          <w:color w:val="505050"/>
+          <w:sz w:val="21"/>
+          <w:szCs w:val="21"/>
+        </w:rPr>
+        <w:t>, UTC</w:t>
       </w:r>
     </w:p>
     <w:p>
@@ -1819,6 +2188,8 @@
           <w:szCs w:val="21"/>
         </w:rPr>
       </w:pPr>
+      <w:proofErr w:type="spellStart"/>
+      <w:proofErr w:type="gramStart"/>
       <w:r>
         <w:rPr>
           <w:rStyle w:val="HTMLCode"/>
@@ -1830,6 +2201,8 @@
         </w:rPr>
         <w:t>city.coord</w:t>
       </w:r>
+      <w:proofErr w:type="spellEnd"/>
+      <w:proofErr w:type="gramEnd"/>
     </w:p>
     <w:p>
       <w:pPr>
@@ -1846,6 +2219,7 @@
           <w:szCs w:val="21"/>
         </w:rPr>
       </w:pPr>
+      <w:proofErr w:type="spellStart"/>
       <w:r>
         <w:rPr>
           <w:rStyle w:val="HTMLCode"/>
@@ -1857,6 +2231,7 @@
         </w:rPr>
         <w:t>city.coord.lat</w:t>
       </w:r>
+      <w:proofErr w:type="spellEnd"/>
       <w:r>
         <w:rPr>
           <w:rStyle w:val="apple-converted-space"/>
@@ -1893,6 +2268,7 @@
           <w:szCs w:val="21"/>
         </w:rPr>
       </w:pPr>
+      <w:proofErr w:type="spellStart"/>
       <w:r>
         <w:rPr>
           <w:rStyle w:val="HTMLCode"/>
@@ -1904,6 +2280,7 @@
         </w:rPr>
         <w:t>city.coord.lon</w:t>
       </w:r>
+      <w:proofErr w:type="spellEnd"/>
       <w:r>
         <w:rPr>
           <w:rStyle w:val="apple-converted-space"/>
@@ -1939,6 +2316,8 @@
           <w:szCs w:val="21"/>
         </w:rPr>
       </w:pPr>
+      <w:proofErr w:type="spellStart"/>
+      <w:proofErr w:type="gramStart"/>
       <w:r>
         <w:rPr>
           <w:rStyle w:val="HTMLCode"/>
@@ -1950,6 +2329,8 @@
         </w:rPr>
         <w:t>city.country</w:t>
       </w:r>
+      <w:proofErr w:type="spellEnd"/>
+      <w:proofErr w:type="gramEnd"/>
       <w:r>
         <w:rPr>
           <w:rStyle w:val="apple-converted-space"/>
@@ -1985,6 +2366,7 @@
           <w:szCs w:val="21"/>
         </w:rPr>
       </w:pPr>
+      <w:proofErr w:type="spellStart"/>
       <w:r>
         <w:rPr>
           <w:rStyle w:val="HTMLCode"/>
@@ -1996,6 +2378,7 @@
         </w:rPr>
         <w:t>cnt</w:t>
       </w:r>
+      <w:proofErr w:type="spellEnd"/>
       <w:r>
         <w:rPr>
           <w:rStyle w:val="apple-converted-space"/>
@@ -2058,6 +2441,8 @@
           <w:szCs w:val="21"/>
         </w:rPr>
       </w:pPr>
+      <w:proofErr w:type="spellStart"/>
+      <w:proofErr w:type="gramStart"/>
       <w:r>
         <w:rPr>
           <w:rStyle w:val="HTMLCode"/>
@@ -2069,6 +2454,8 @@
         </w:rPr>
         <w:t>list.dt</w:t>
       </w:r>
+      <w:proofErr w:type="spellEnd"/>
+      <w:proofErr w:type="gramEnd"/>
       <w:r>
         <w:rPr>
           <w:rStyle w:val="apple-converted-space"/>
@@ -2087,7 +2474,27 @@
           <w:sz w:val="21"/>
           <w:szCs w:val="21"/>
         </w:rPr>
-        <w:t>Time of data forecasted, unix, UTC</w:t>
+        <w:t xml:space="preserve">Time of data forecasted, </w:t>
+      </w:r>
+      <w:proofErr w:type="spellStart"/>
+      <w:r>
+        <w:rPr>
+          <w:rFonts w:ascii="Roboto" w:hAnsi="Roboto"/>
+          <w:color w:val="505050"/>
+          <w:sz w:val="21"/>
+          <w:szCs w:val="21"/>
+        </w:rPr>
+        <w:t>unix</w:t>
+      </w:r>
+      <w:proofErr w:type="spellEnd"/>
+      <w:r>
+        <w:rPr>
+          <w:rFonts w:ascii="Roboto" w:hAnsi="Roboto"/>
+          <w:color w:val="505050"/>
+          <w:sz w:val="21"/>
+          <w:szCs w:val="21"/>
+        </w:rPr>
+        <w:t>, UTC</w:t>
       </w:r>
     </w:p>
     <w:p>
@@ -2105,6 +2512,8 @@
           <w:szCs w:val="21"/>
         </w:rPr>
       </w:pPr>
+      <w:proofErr w:type="spellStart"/>
+      <w:proofErr w:type="gramStart"/>
       <w:r>
         <w:rPr>
           <w:rStyle w:val="HTMLCode"/>
@@ -2116,6 +2525,8 @@
         </w:rPr>
         <w:t>list.main</w:t>
       </w:r>
+      <w:proofErr w:type="spellEnd"/>
+      <w:proofErr w:type="gramEnd"/>
     </w:p>
     <w:p>
       <w:pPr>
@@ -2132,6 +2543,8 @@
           <w:szCs w:val="21"/>
         </w:rPr>
       </w:pPr>
+      <w:proofErr w:type="spellStart"/>
+      <w:proofErr w:type="gramStart"/>
       <w:r>
         <w:rPr>
           <w:rStyle w:val="HTMLCode"/>
@@ -2141,8 +2554,21 @@
           <w:szCs w:val="19"/>
           <w:shd w:val="clear" w:color="auto" w:fill="F9F2F4"/>
         </w:rPr>
-        <w:t>list.main.temp</w:t>
-      </w:r>
+        <w:t>list.main</w:t>
+      </w:r>
+      <w:proofErr w:type="gramEnd"/>
+      <w:r>
+        <w:rPr>
+          <w:rStyle w:val="HTMLCode"/>
+          <w:rFonts w:ascii="Consolas" w:eastAsiaTheme="minorHAnsi" w:hAnsi="Consolas"/>
+          <w:color w:val="C7254E"/>
+          <w:sz w:val="19"/>
+          <w:szCs w:val="19"/>
+          <w:shd w:val="clear" w:color="auto" w:fill="F9F2F4"/>
+        </w:rPr>
+        <w:t>.temp</w:t>
+      </w:r>
+      <w:proofErr w:type="spellEnd"/>
       <w:r>
         <w:rPr>
           <w:rStyle w:val="apple-converted-space"/>
@@ -2178,6 +2604,8 @@
           <w:szCs w:val="21"/>
         </w:rPr>
       </w:pPr>
+      <w:proofErr w:type="spellStart"/>
+      <w:proofErr w:type="gramStart"/>
       <w:r>
         <w:rPr>
           <w:rStyle w:val="HTMLCode"/>
@@ -2187,8 +2615,21 @@
           <w:szCs w:val="19"/>
           <w:shd w:val="clear" w:color="auto" w:fill="F9F2F4"/>
         </w:rPr>
-        <w:t>list.main.temp_min</w:t>
-      </w:r>
+        <w:t>list.main</w:t>
+      </w:r>
+      <w:proofErr w:type="gramEnd"/>
+      <w:r>
+        <w:rPr>
+          <w:rStyle w:val="HTMLCode"/>
+          <w:rFonts w:ascii="Consolas" w:eastAsiaTheme="minorHAnsi" w:hAnsi="Consolas"/>
+          <w:color w:val="C7254E"/>
+          <w:sz w:val="19"/>
+          <w:szCs w:val="19"/>
+          <w:shd w:val="clear" w:color="auto" w:fill="F9F2F4"/>
+        </w:rPr>
+        <w:t>.temp_min</w:t>
+      </w:r>
+      <w:proofErr w:type="spellEnd"/>
       <w:r>
         <w:rPr>
           <w:rStyle w:val="apple-converted-space"/>
@@ -2206,7 +2647,27 @@
           <w:sz w:val="21"/>
           <w:szCs w:val="21"/>
         </w:rPr>
-        <w:t>Minimum temperature at the moment of calculation. This is deviation from 'temp' that is possible for large cities and megalopolises geographically expanded (use these parameter optionally). Unit Default: Kelvin, Metric: Celsius, Imperial: Fahrenheit.</w:t>
+        <w:t xml:space="preserve">Minimum temperature at the moment of calculation. This is deviation from 'temp' that is possible for large cities and megalopolises geographically expanded (use </w:t>
+      </w:r>
+      <w:proofErr w:type="gramStart"/>
+      <w:r>
+        <w:rPr>
+          <w:rFonts w:ascii="Roboto" w:hAnsi="Roboto"/>
+          <w:color w:val="505050"/>
+          <w:sz w:val="21"/>
+          <w:szCs w:val="21"/>
+        </w:rPr>
+        <w:t>these parameter</w:t>
+      </w:r>
+      <w:proofErr w:type="gramEnd"/>
+      <w:r>
+        <w:rPr>
+          <w:rFonts w:ascii="Roboto" w:hAnsi="Roboto"/>
+          <w:color w:val="505050"/>
+          <w:sz w:val="21"/>
+          <w:szCs w:val="21"/>
+        </w:rPr>
+        <w:t xml:space="preserve"> optionally). Unit Default: Kelvin, Metric: Celsius, Imperial: Fahrenheit.</w:t>
       </w:r>
     </w:p>
     <w:p>
@@ -2224,6 +2685,8 @@
           <w:szCs w:val="21"/>
         </w:rPr>
       </w:pPr>
+      <w:proofErr w:type="spellStart"/>
+      <w:proofErr w:type="gramStart"/>
       <w:r>
         <w:rPr>
           <w:rStyle w:val="HTMLCode"/>
@@ -2233,8 +2696,21 @@
           <w:szCs w:val="19"/>
           <w:shd w:val="clear" w:color="auto" w:fill="F9F2F4"/>
         </w:rPr>
-        <w:t>list.main.temp_max</w:t>
-      </w:r>
+        <w:t>list.main</w:t>
+      </w:r>
+      <w:proofErr w:type="gramEnd"/>
+      <w:r>
+        <w:rPr>
+          <w:rStyle w:val="HTMLCode"/>
+          <w:rFonts w:ascii="Consolas" w:eastAsiaTheme="minorHAnsi" w:hAnsi="Consolas"/>
+          <w:color w:val="C7254E"/>
+          <w:sz w:val="19"/>
+          <w:szCs w:val="19"/>
+          <w:shd w:val="clear" w:color="auto" w:fill="F9F2F4"/>
+        </w:rPr>
+        <w:t>.temp_max</w:t>
+      </w:r>
+      <w:proofErr w:type="spellEnd"/>
       <w:r>
         <w:rPr>
           <w:rStyle w:val="apple-converted-space"/>
@@ -2252,7 +2728,27 @@
           <w:sz w:val="21"/>
           <w:szCs w:val="21"/>
         </w:rPr>
-        <w:t>Maximum temperature at the moment of calculation. This is deviation from 'temp' that is possible for large cities and megalopolises geographically expanded (use these parameter optionally). Unit Default: Kelvin, Metric: Celsius, Imperial: Fahrenheit.</w:t>
+        <w:t xml:space="preserve">Maximum temperature at the moment of calculation. This is deviation from 'temp' that is possible for large cities and megalopolises geographically expanded (use </w:t>
+      </w:r>
+      <w:proofErr w:type="gramStart"/>
+      <w:r>
+        <w:rPr>
+          <w:rFonts w:ascii="Roboto" w:hAnsi="Roboto"/>
+          <w:color w:val="505050"/>
+          <w:sz w:val="21"/>
+          <w:szCs w:val="21"/>
+        </w:rPr>
+        <w:t>these parameter</w:t>
+      </w:r>
+      <w:proofErr w:type="gramEnd"/>
+      <w:r>
+        <w:rPr>
+          <w:rFonts w:ascii="Roboto" w:hAnsi="Roboto"/>
+          <w:color w:val="505050"/>
+          <w:sz w:val="21"/>
+          <w:szCs w:val="21"/>
+        </w:rPr>
+        <w:t xml:space="preserve"> optionally). Unit Default: Kelvin, Metric: Celsius, Imperial: Fahrenheit.</w:t>
       </w:r>
     </w:p>
     <w:p>
@@ -2270,6 +2766,8 @@
           <w:szCs w:val="21"/>
         </w:rPr>
       </w:pPr>
+      <w:proofErr w:type="spellStart"/>
+      <w:proofErr w:type="gramStart"/>
       <w:r>
         <w:rPr>
           <w:rStyle w:val="HTMLCode"/>
@@ -2279,8 +2777,21 @@
           <w:szCs w:val="19"/>
           <w:shd w:val="clear" w:color="auto" w:fill="F9F2F4"/>
         </w:rPr>
-        <w:t>list.main.pressure</w:t>
-      </w:r>
+        <w:t>list.main</w:t>
+      </w:r>
+      <w:proofErr w:type="gramEnd"/>
+      <w:r>
+        <w:rPr>
+          <w:rStyle w:val="HTMLCode"/>
+          <w:rFonts w:ascii="Consolas" w:eastAsiaTheme="minorHAnsi" w:hAnsi="Consolas"/>
+          <w:color w:val="C7254E"/>
+          <w:sz w:val="19"/>
+          <w:szCs w:val="19"/>
+          <w:shd w:val="clear" w:color="auto" w:fill="F9F2F4"/>
+        </w:rPr>
+        <w:t>.pressure</w:t>
+      </w:r>
+      <w:proofErr w:type="spellEnd"/>
       <w:r>
         <w:rPr>
           <w:rStyle w:val="apple-converted-space"/>
@@ -2298,8 +2809,19 @@
           <w:sz w:val="21"/>
           <w:szCs w:val="21"/>
         </w:rPr>
-        <w:t>Atmospheric pressure on the sea level by default, hPa</w:t>
-      </w:r>
+        <w:t xml:space="preserve">Atmospheric pressure on the sea level by default, </w:t>
+      </w:r>
+      <w:proofErr w:type="spellStart"/>
+      <w:r>
+        <w:rPr>
+          <w:rFonts w:ascii="Roboto" w:hAnsi="Roboto"/>
+          <w:color w:val="505050"/>
+          <w:sz w:val="21"/>
+          <w:szCs w:val="21"/>
+        </w:rPr>
+        <w:t>hPa</w:t>
+      </w:r>
+      <w:proofErr w:type="spellEnd"/>
     </w:p>
     <w:p>
       <w:pPr>
@@ -2316,6 +2838,7 @@
           <w:szCs w:val="21"/>
         </w:rPr>
       </w:pPr>
+      <w:proofErr w:type="spellStart"/>
       <w:r>
         <w:rPr>
           <w:rStyle w:val="HTMLCode"/>
@@ -2327,6 +2850,7 @@
         </w:rPr>
         <w:t>list.main.sea_level</w:t>
       </w:r>
+      <w:proofErr w:type="spellEnd"/>
       <w:r>
         <w:rPr>
           <w:rStyle w:val="apple-converted-space"/>
@@ -2344,8 +2868,19 @@
           <w:sz w:val="21"/>
           <w:szCs w:val="21"/>
         </w:rPr>
-        <w:t>Atmospheric pressure on the sea level, hPa</w:t>
-      </w:r>
+        <w:t xml:space="preserve">Atmospheric pressure on the sea level, </w:t>
+      </w:r>
+      <w:proofErr w:type="spellStart"/>
+      <w:r>
+        <w:rPr>
+          <w:rFonts w:ascii="Roboto" w:hAnsi="Roboto"/>
+          <w:color w:val="505050"/>
+          <w:sz w:val="21"/>
+          <w:szCs w:val="21"/>
+        </w:rPr>
+        <w:t>hPa</w:t>
+      </w:r>
+      <w:proofErr w:type="spellEnd"/>
     </w:p>
     <w:p>
       <w:pPr>
@@ -2362,6 +2897,8 @@
           <w:szCs w:val="21"/>
         </w:rPr>
       </w:pPr>
+      <w:proofErr w:type="spellStart"/>
+      <w:proofErr w:type="gramStart"/>
       <w:r>
         <w:rPr>
           <w:rStyle w:val="HTMLCode"/>
@@ -2371,8 +2908,21 @@
           <w:szCs w:val="19"/>
           <w:shd w:val="clear" w:color="auto" w:fill="F9F2F4"/>
         </w:rPr>
-        <w:t>list.main.grnd_level</w:t>
-      </w:r>
+        <w:t>list.main</w:t>
+      </w:r>
+      <w:proofErr w:type="gramEnd"/>
+      <w:r>
+        <w:rPr>
+          <w:rStyle w:val="HTMLCode"/>
+          <w:rFonts w:ascii="Consolas" w:eastAsiaTheme="minorHAnsi" w:hAnsi="Consolas"/>
+          <w:color w:val="C7254E"/>
+          <w:sz w:val="19"/>
+          <w:szCs w:val="19"/>
+          <w:shd w:val="clear" w:color="auto" w:fill="F9F2F4"/>
+        </w:rPr>
+        <w:t>.grnd_level</w:t>
+      </w:r>
+      <w:proofErr w:type="spellEnd"/>
       <w:r>
         <w:rPr>
           <w:rStyle w:val="apple-converted-space"/>
@@ -2390,8 +2940,19 @@
           <w:sz w:val="21"/>
           <w:szCs w:val="21"/>
         </w:rPr>
-        <w:t>Atmospheric pressure on the ground level, hPa</w:t>
-      </w:r>
+        <w:t xml:space="preserve">Atmospheric pressure on the ground level, </w:t>
+      </w:r>
+      <w:proofErr w:type="spellStart"/>
+      <w:r>
+        <w:rPr>
+          <w:rFonts w:ascii="Roboto" w:hAnsi="Roboto"/>
+          <w:color w:val="505050"/>
+          <w:sz w:val="21"/>
+          <w:szCs w:val="21"/>
+        </w:rPr>
+        <w:t>hPa</w:t>
+      </w:r>
+      <w:proofErr w:type="spellEnd"/>
     </w:p>
     <w:p>
       <w:pPr>
@@ -2408,6 +2969,8 @@
           <w:szCs w:val="21"/>
         </w:rPr>
       </w:pPr>
+      <w:proofErr w:type="spellStart"/>
+      <w:proofErr w:type="gramStart"/>
       <w:r>
         <w:rPr>
           <w:rStyle w:val="HTMLCode"/>
@@ -2417,8 +2980,21 @@
           <w:szCs w:val="19"/>
           <w:shd w:val="clear" w:color="auto" w:fill="F9F2F4"/>
         </w:rPr>
-        <w:t>list.main.humidity</w:t>
-      </w:r>
+        <w:t>list.main</w:t>
+      </w:r>
+      <w:proofErr w:type="gramEnd"/>
+      <w:r>
+        <w:rPr>
+          <w:rStyle w:val="HTMLCode"/>
+          <w:rFonts w:ascii="Consolas" w:eastAsiaTheme="minorHAnsi" w:hAnsi="Consolas"/>
+          <w:color w:val="C7254E"/>
+          <w:sz w:val="19"/>
+          <w:szCs w:val="19"/>
+          <w:shd w:val="clear" w:color="auto" w:fill="F9F2F4"/>
+        </w:rPr>
+        <w:t>.humidity</w:t>
+      </w:r>
+      <w:proofErr w:type="spellEnd"/>
       <w:r>
         <w:rPr>
           <w:rStyle w:val="apple-converted-space"/>
@@ -2454,6 +3030,8 @@
           <w:szCs w:val="21"/>
         </w:rPr>
       </w:pPr>
+      <w:proofErr w:type="spellStart"/>
+      <w:proofErr w:type="gramStart"/>
       <w:r>
         <w:rPr>
           <w:rStyle w:val="HTMLCode"/>
@@ -2464,8 +3042,21 @@
           <w:shd w:val="clear" w:color="auto" w:fill="F9F2F4"/>
         </w:rPr>
         <w:lastRenderedPageBreak/>
-        <w:t>list.main.temp_kf</w:t>
-      </w:r>
+        <w:t>list.main</w:t>
+      </w:r>
+      <w:proofErr w:type="gramEnd"/>
+      <w:r>
+        <w:rPr>
+          <w:rStyle w:val="HTMLCode"/>
+          <w:rFonts w:ascii="Consolas" w:eastAsiaTheme="minorHAnsi" w:hAnsi="Consolas"/>
+          <w:color w:val="C7254E"/>
+          <w:sz w:val="19"/>
+          <w:szCs w:val="19"/>
+          <w:shd w:val="clear" w:color="auto" w:fill="F9F2F4"/>
+        </w:rPr>
+        <w:t>.temp_kf</w:t>
+      </w:r>
+      <w:proofErr w:type="spellEnd"/>
       <w:r>
         <w:rPr>
           <w:rStyle w:val="apple-converted-space"/>
@@ -2501,6 +3092,8 @@
           <w:szCs w:val="21"/>
         </w:rPr>
       </w:pPr>
+      <w:proofErr w:type="spellStart"/>
+      <w:proofErr w:type="gramStart"/>
       <w:r>
         <w:rPr>
           <w:rStyle w:val="HTMLCode"/>
@@ -2512,6 +3105,8 @@
         </w:rPr>
         <w:t>list.weather</w:t>
       </w:r>
+      <w:proofErr w:type="spellEnd"/>
+      <w:proofErr w:type="gramEnd"/>
       <w:r>
         <w:rPr>
           <w:rStyle w:val="apple-converted-space"/>
@@ -2593,6 +3188,8 @@
           <w:szCs w:val="21"/>
         </w:rPr>
       </w:pPr>
+      <w:proofErr w:type="spellStart"/>
+      <w:proofErr w:type="gramStart"/>
       <w:r>
         <w:rPr>
           <w:rStyle w:val="HTMLCode"/>
@@ -2602,8 +3199,21 @@
           <w:szCs w:val="19"/>
           <w:shd w:val="clear" w:color="auto" w:fill="F9F2F4"/>
         </w:rPr>
-        <w:t>list.weather.main</w:t>
-      </w:r>
+        <w:t>list.weather</w:t>
+      </w:r>
+      <w:proofErr w:type="gramEnd"/>
+      <w:r>
+        <w:rPr>
+          <w:rStyle w:val="HTMLCode"/>
+          <w:rFonts w:ascii="Consolas" w:eastAsiaTheme="minorHAnsi" w:hAnsi="Consolas"/>
+          <w:color w:val="C7254E"/>
+          <w:sz w:val="19"/>
+          <w:szCs w:val="19"/>
+          <w:shd w:val="clear" w:color="auto" w:fill="F9F2F4"/>
+        </w:rPr>
+        <w:t>.main</w:t>
+      </w:r>
+      <w:proofErr w:type="spellEnd"/>
       <w:r>
         <w:rPr>
           <w:rStyle w:val="apple-converted-space"/>
@@ -2639,6 +3249,8 @@
           <w:szCs w:val="21"/>
         </w:rPr>
       </w:pPr>
+      <w:proofErr w:type="spellStart"/>
+      <w:proofErr w:type="gramStart"/>
       <w:r>
         <w:rPr>
           <w:rStyle w:val="HTMLCode"/>
@@ -2648,8 +3260,21 @@
           <w:szCs w:val="19"/>
           <w:shd w:val="clear" w:color="auto" w:fill="F9F2F4"/>
         </w:rPr>
-        <w:t>list.weather.description</w:t>
-      </w:r>
+        <w:t>list.weather</w:t>
+      </w:r>
+      <w:proofErr w:type="gramEnd"/>
+      <w:r>
+        <w:rPr>
+          <w:rStyle w:val="HTMLCode"/>
+          <w:rFonts w:ascii="Consolas" w:eastAsiaTheme="minorHAnsi" w:hAnsi="Consolas"/>
+          <w:color w:val="C7254E"/>
+          <w:sz w:val="19"/>
+          <w:szCs w:val="19"/>
+          <w:shd w:val="clear" w:color="auto" w:fill="F9F2F4"/>
+        </w:rPr>
+        <w:t>.description</w:t>
+      </w:r>
+      <w:proofErr w:type="spellEnd"/>
       <w:r>
         <w:rPr>
           <w:rStyle w:val="apple-converted-space"/>
@@ -2685,6 +3310,8 @@
           <w:szCs w:val="21"/>
         </w:rPr>
       </w:pPr>
+      <w:proofErr w:type="spellStart"/>
+      <w:proofErr w:type="gramStart"/>
       <w:r>
         <w:rPr>
           <w:rStyle w:val="HTMLCode"/>
@@ -2694,8 +3321,21 @@
           <w:szCs w:val="19"/>
           <w:shd w:val="clear" w:color="auto" w:fill="F9F2F4"/>
         </w:rPr>
-        <w:t>list.weather.icon</w:t>
-      </w:r>
+        <w:t>list.weather</w:t>
+      </w:r>
+      <w:proofErr w:type="gramEnd"/>
+      <w:r>
+        <w:rPr>
+          <w:rStyle w:val="HTMLCode"/>
+          <w:rFonts w:ascii="Consolas" w:eastAsiaTheme="minorHAnsi" w:hAnsi="Consolas"/>
+          <w:color w:val="C7254E"/>
+          <w:sz w:val="19"/>
+          <w:szCs w:val="19"/>
+          <w:shd w:val="clear" w:color="auto" w:fill="F9F2F4"/>
+        </w:rPr>
+        <w:t>.icon</w:t>
+      </w:r>
+      <w:proofErr w:type="spellEnd"/>
       <w:r>
         <w:rPr>
           <w:rStyle w:val="apple-converted-space"/>
@@ -2731,6 +3371,8 @@
           <w:szCs w:val="21"/>
         </w:rPr>
       </w:pPr>
+      <w:proofErr w:type="spellStart"/>
+      <w:proofErr w:type="gramStart"/>
       <w:r>
         <w:rPr>
           <w:rStyle w:val="HTMLCode"/>
@@ -2742,6 +3384,8 @@
         </w:rPr>
         <w:t>list.clouds</w:t>
       </w:r>
+      <w:proofErr w:type="spellEnd"/>
+      <w:proofErr w:type="gramEnd"/>
     </w:p>
     <w:p>
       <w:pPr>
@@ -2758,6 +3402,7 @@
           <w:szCs w:val="21"/>
         </w:rPr>
       </w:pPr>
+      <w:proofErr w:type="spellStart"/>
       <w:r>
         <w:rPr>
           <w:rStyle w:val="HTMLCode"/>
@@ -2769,6 +3414,7 @@
         </w:rPr>
         <w:t>list.clouds.all</w:t>
       </w:r>
+      <w:proofErr w:type="spellEnd"/>
       <w:r>
         <w:rPr>
           <w:rStyle w:val="apple-converted-space"/>
@@ -2804,6 +3450,8 @@
           <w:szCs w:val="21"/>
         </w:rPr>
       </w:pPr>
+      <w:proofErr w:type="spellStart"/>
+      <w:proofErr w:type="gramStart"/>
       <w:r>
         <w:rPr>
           <w:rStyle w:val="HTMLCode"/>
@@ -2815,6 +3463,8 @@
         </w:rPr>
         <w:t>list.wind</w:t>
       </w:r>
+      <w:proofErr w:type="spellEnd"/>
+      <w:proofErr w:type="gramEnd"/>
     </w:p>
     <w:p>
       <w:pPr>
@@ -2831,6 +3481,8 @@
           <w:szCs w:val="21"/>
         </w:rPr>
       </w:pPr>
+      <w:proofErr w:type="spellStart"/>
+      <w:proofErr w:type="gramStart"/>
       <w:r>
         <w:rPr>
           <w:rStyle w:val="HTMLCode"/>
@@ -2840,8 +3492,21 @@
           <w:szCs w:val="19"/>
           <w:shd w:val="clear" w:color="auto" w:fill="F9F2F4"/>
         </w:rPr>
-        <w:t>list.wind.speed</w:t>
-      </w:r>
+        <w:t>list.wind</w:t>
+      </w:r>
+      <w:proofErr w:type="gramEnd"/>
+      <w:r>
+        <w:rPr>
+          <w:rStyle w:val="HTMLCode"/>
+          <w:rFonts w:ascii="Consolas" w:eastAsiaTheme="minorHAnsi" w:hAnsi="Consolas"/>
+          <w:color w:val="C7254E"/>
+          <w:sz w:val="19"/>
+          <w:szCs w:val="19"/>
+          <w:shd w:val="clear" w:color="auto" w:fill="F9F2F4"/>
+        </w:rPr>
+        <w:t>.speed</w:t>
+      </w:r>
+      <w:proofErr w:type="spellEnd"/>
       <w:r>
         <w:rPr>
           <w:rStyle w:val="apple-converted-space"/>
@@ -2877,6 +3542,7 @@
           <w:szCs w:val="21"/>
         </w:rPr>
       </w:pPr>
+      <w:proofErr w:type="spellStart"/>
       <w:r>
         <w:rPr>
           <w:rStyle w:val="HTMLCode"/>
@@ -2888,6 +3554,7 @@
         </w:rPr>
         <w:t>list.wind.deg</w:t>
       </w:r>
+      <w:proofErr w:type="spellEnd"/>
       <w:r>
         <w:rPr>
           <w:rStyle w:val="apple-converted-space"/>
@@ -2923,6 +3590,8 @@
           <w:szCs w:val="21"/>
         </w:rPr>
       </w:pPr>
+      <w:proofErr w:type="spellStart"/>
+      <w:proofErr w:type="gramStart"/>
       <w:r>
         <w:rPr>
           <w:rStyle w:val="HTMLCode"/>
@@ -2934,6 +3603,8 @@
         </w:rPr>
         <w:t>list.rain</w:t>
       </w:r>
+      <w:proofErr w:type="spellEnd"/>
+      <w:proofErr w:type="gramEnd"/>
     </w:p>
     <w:p>
       <w:pPr>
@@ -2950,6 +3621,7 @@
           <w:szCs w:val="21"/>
         </w:rPr>
       </w:pPr>
+      <w:proofErr w:type="gramStart"/>
       <w:r>
         <w:rPr>
           <w:rStyle w:val="HTMLCode"/>
@@ -2959,7 +3631,19 @@
           <w:szCs w:val="19"/>
           <w:shd w:val="clear" w:color="auto" w:fill="F9F2F4"/>
         </w:rPr>
-        <w:t>list.rain.3h</w:t>
+        <w:t>list.rain</w:t>
+      </w:r>
+      <w:proofErr w:type="gramEnd"/>
+      <w:r>
+        <w:rPr>
+          <w:rStyle w:val="HTMLCode"/>
+          <w:rFonts w:ascii="Consolas" w:eastAsiaTheme="minorHAnsi" w:hAnsi="Consolas"/>
+          <w:color w:val="C7254E"/>
+          <w:sz w:val="19"/>
+          <w:szCs w:val="19"/>
+          <w:shd w:val="clear" w:color="auto" w:fill="F9F2F4"/>
+        </w:rPr>
+        <w:t>.3h</w:t>
       </w:r>
       <w:r>
         <w:rPr>
@@ -2996,6 +3680,8 @@
           <w:szCs w:val="21"/>
         </w:rPr>
       </w:pPr>
+      <w:proofErr w:type="spellStart"/>
+      <w:proofErr w:type="gramStart"/>
       <w:r>
         <w:rPr>
           <w:rStyle w:val="HTMLCode"/>
@@ -3007,6 +3693,8 @@
         </w:rPr>
         <w:t>list.snow</w:t>
       </w:r>
+      <w:proofErr w:type="spellEnd"/>
+      <w:proofErr w:type="gramEnd"/>
     </w:p>
     <w:p>
       <w:pPr>
@@ -3023,6 +3711,7 @@
           <w:szCs w:val="21"/>
         </w:rPr>
       </w:pPr>
+      <w:proofErr w:type="gramStart"/>
       <w:r>
         <w:rPr>
           <w:rStyle w:val="HTMLCode"/>
@@ -3032,7 +3721,19 @@
           <w:szCs w:val="19"/>
           <w:shd w:val="clear" w:color="auto" w:fill="F9F2F4"/>
         </w:rPr>
-        <w:t>list.snow.3h</w:t>
+        <w:t>list.snow</w:t>
+      </w:r>
+      <w:proofErr w:type="gramEnd"/>
+      <w:r>
+        <w:rPr>
+          <w:rStyle w:val="HTMLCode"/>
+          <w:rFonts w:ascii="Consolas" w:eastAsiaTheme="minorHAnsi" w:hAnsi="Consolas"/>
+          <w:color w:val="C7254E"/>
+          <w:sz w:val="19"/>
+          <w:szCs w:val="19"/>
+          <w:shd w:val="clear" w:color="auto" w:fill="F9F2F4"/>
+        </w:rPr>
+        <w:t>.3h</w:t>
       </w:r>
       <w:r>
         <w:rPr>
@@ -3069,6 +3770,8 @@
           <w:szCs w:val="21"/>
         </w:rPr>
       </w:pPr>
+      <w:proofErr w:type="spellStart"/>
+      <w:proofErr w:type="gramStart"/>
       <w:r>
         <w:rPr>
           <w:rStyle w:val="HTMLCode"/>
@@ -3078,8 +3781,21 @@
           <w:szCs w:val="19"/>
           <w:shd w:val="clear" w:color="auto" w:fill="F9F2F4"/>
         </w:rPr>
-        <w:t>list.dt_txt</w:t>
-      </w:r>
+        <w:t>list.dt</w:t>
+      </w:r>
+      <w:proofErr w:type="gramEnd"/>
+      <w:r>
+        <w:rPr>
+          <w:rStyle w:val="HTMLCode"/>
+          <w:rFonts w:ascii="Consolas" w:eastAsiaTheme="minorHAnsi" w:hAnsi="Consolas"/>
+          <w:color w:val="C7254E"/>
+          <w:sz w:val="19"/>
+          <w:szCs w:val="19"/>
+          <w:shd w:val="clear" w:color="auto" w:fill="F9F2F4"/>
+        </w:rPr>
+        <w:t>_txt</w:t>
+      </w:r>
+      <w:proofErr w:type="spellEnd"/>
       <w:r>
         <w:rPr>
           <w:rStyle w:val="apple-converted-space"/>
@@ -3097,7 +3813,27 @@
           <w:sz w:val="21"/>
           <w:szCs w:val="21"/>
         </w:rPr>
-        <w:t>Data/time of caluclation, UTC</w:t>
+        <w:t xml:space="preserve">Data/time of </w:t>
+      </w:r>
+      <w:proofErr w:type="spellStart"/>
+      <w:r>
+        <w:rPr>
+          <w:rFonts w:ascii="Roboto" w:hAnsi="Roboto"/>
+          <w:color w:val="505050"/>
+          <w:sz w:val="21"/>
+          <w:szCs w:val="21"/>
+        </w:rPr>
+        <w:t>caluclation</w:t>
+      </w:r>
+      <w:proofErr w:type="spellEnd"/>
+      <w:r>
+        <w:rPr>
+          <w:rFonts w:ascii="Roboto" w:hAnsi="Roboto"/>
+          <w:color w:val="505050"/>
+          <w:sz w:val="21"/>
+          <w:szCs w:val="21"/>
+        </w:rPr>
+        <w:t>, UTC</w:t>
       </w:r>
     </w:p>
     <w:p/>
@@ -3208,6 +3944,7 @@
           <w:szCs w:val="21"/>
         </w:rPr>
       </w:pPr>
+      <w:proofErr w:type="gramStart"/>
       <w:r>
         <w:rPr>
           <w:rFonts w:ascii="Roboto" w:hAnsi="Roboto"/>
@@ -3219,6 +3956,7 @@
         </w:rPr>
         <w:t>units</w:t>
       </w:r>
+      <w:proofErr w:type="gramEnd"/>
       <w:r>
         <w:rPr>
           <w:rStyle w:val="apple-converted-space"/>
@@ -3236,7 +3974,27 @@
           <w:sz w:val="21"/>
           <w:szCs w:val="21"/>
         </w:rPr>
-        <w:t>metric, imperial. When you do not use units parameter, format is Standard by default.</w:t>
+        <w:t xml:space="preserve">metric, imperial. When you do not use </w:t>
+      </w:r>
+      <w:proofErr w:type="gramStart"/>
+      <w:r>
+        <w:rPr>
+          <w:rFonts w:ascii="Roboto" w:hAnsi="Roboto"/>
+          <w:color w:val="505050"/>
+          <w:sz w:val="21"/>
+          <w:szCs w:val="21"/>
+        </w:rPr>
+        <w:t>units</w:t>
+      </w:r>
+      <w:proofErr w:type="gramEnd"/>
+      <w:r>
+        <w:rPr>
+          <w:rFonts w:ascii="Roboto" w:hAnsi="Roboto"/>
+          <w:color w:val="505050"/>
+          <w:sz w:val="21"/>
+          <w:szCs w:val="21"/>
+        </w:rPr>
+        <w:t xml:space="preserve"> parameter, format is Standard by default.</w:t>
       </w:r>
     </w:p>
     <w:p>
@@ -3333,7 +4091,27 @@
           <w:sz w:val="21"/>
           <w:szCs w:val="21"/>
         </w:rPr>
-        <w:t>Temperature in Kelvin is used by default, no need to use units parameter in API call</w:t>
+        <w:t xml:space="preserve">Temperature in Kelvin is used by default, no need to use </w:t>
+      </w:r>
+      <w:proofErr w:type="gramStart"/>
+      <w:r>
+        <w:rPr>
+          <w:rFonts w:ascii="Roboto" w:hAnsi="Roboto"/>
+          <w:color w:val="505050"/>
+          <w:sz w:val="21"/>
+          <w:szCs w:val="21"/>
+        </w:rPr>
+        <w:t>units</w:t>
+      </w:r>
+      <w:proofErr w:type="gramEnd"/>
+      <w:r>
+        <w:rPr>
+          <w:rFonts w:ascii="Roboto" w:hAnsi="Roboto"/>
+          <w:color w:val="505050"/>
+          <w:sz w:val="21"/>
+          <w:szCs w:val="21"/>
+        </w:rPr>
+        <w:t xml:space="preserve"> parameter in API call</w:t>
       </w:r>
     </w:p>
     <w:p>
@@ -3446,7 +4224,31 @@
             <w:sz w:val="21"/>
             <w:szCs w:val="21"/>
           </w:rPr>
-          <w:t>api.openweathermap.org/data/2.5/find?q=London</w:t>
+          <w:t>api.openweathermap.org/data/2.5/</w:t>
+        </w:r>
+        <w:proofErr w:type="spellStart"/>
+        <w:proofErr w:type="gramStart"/>
+        <w:r>
+          <w:rPr>
+            <w:rStyle w:val="Hyperlink"/>
+            <w:rFonts w:ascii="Roboto" w:hAnsi="Roboto"/>
+            <w:color w:val="D26C22"/>
+            <w:sz w:val="21"/>
+            <w:szCs w:val="21"/>
+          </w:rPr>
+          <w:t>find?q</w:t>
+        </w:r>
+        <w:proofErr w:type="spellEnd"/>
+        <w:proofErr w:type="gramEnd"/>
+        <w:r>
+          <w:rPr>
+            <w:rStyle w:val="Hyperlink"/>
+            <w:rFonts w:ascii="Roboto" w:hAnsi="Roboto"/>
+            <w:color w:val="D26C22"/>
+            <w:sz w:val="21"/>
+            <w:szCs w:val="21"/>
+          </w:rPr>
+          <w:t>=London</w:t>
         </w:r>
       </w:hyperlink>
     </w:p>
@@ -3490,7 +4292,29 @@
             <w:sz w:val="21"/>
             <w:szCs w:val="21"/>
           </w:rPr>
-          <w:t>api.openweathermap.org/data/2.5/find?q=London&amp;units=metric</w:t>
+          <w:t>api.openweathermap.org/data/2.5/</w:t>
+        </w:r>
+        <w:proofErr w:type="gramStart"/>
+        <w:r>
+          <w:rPr>
+            <w:rStyle w:val="Hyperlink"/>
+            <w:rFonts w:ascii="Roboto" w:hAnsi="Roboto"/>
+            <w:color w:val="D26C22"/>
+            <w:sz w:val="21"/>
+            <w:szCs w:val="21"/>
+          </w:rPr>
+          <w:t>find?q</w:t>
+        </w:r>
+        <w:proofErr w:type="gramEnd"/>
+        <w:r>
+          <w:rPr>
+            <w:rStyle w:val="Hyperlink"/>
+            <w:rFonts w:ascii="Roboto" w:hAnsi="Roboto"/>
+            <w:color w:val="D26C22"/>
+            <w:sz w:val="21"/>
+            <w:szCs w:val="21"/>
+          </w:rPr>
+          <w:t>=London&amp;units=metric</w:t>
         </w:r>
       </w:hyperlink>
     </w:p>
@@ -3534,7 +4358,29 @@
             <w:sz w:val="21"/>
             <w:szCs w:val="21"/>
           </w:rPr>
-          <w:t>api.openweathermap.org/data/2.5/find?q=London&amp;units=imperial</w:t>
+          <w:t>api.openweathermap.org/data/2.5/</w:t>
+        </w:r>
+        <w:proofErr w:type="gramStart"/>
+        <w:r>
+          <w:rPr>
+            <w:rStyle w:val="Hyperlink"/>
+            <w:rFonts w:ascii="Roboto" w:hAnsi="Roboto"/>
+            <w:color w:val="D26C22"/>
+            <w:sz w:val="21"/>
+            <w:szCs w:val="21"/>
+          </w:rPr>
+          <w:t>find?q</w:t>
+        </w:r>
+        <w:proofErr w:type="gramEnd"/>
+        <w:r>
+          <w:rPr>
+            <w:rStyle w:val="Hyperlink"/>
+            <w:rFonts w:ascii="Roboto" w:hAnsi="Roboto"/>
+            <w:color w:val="D26C22"/>
+            <w:sz w:val="21"/>
+            <w:szCs w:val="21"/>
+          </w:rPr>
+          <w:t>=London&amp;units=imperial</w:t>
         </w:r>
       </w:hyperlink>
     </w:p>
@@ -3606,7 +4452,407 @@
           <w:sz w:val="21"/>
           <w:szCs w:val="21"/>
         </w:rPr>
-        <w:t>You can use lang parameter to get the output in your language. We support the following languages that you can use with the corresponded lang values: English - en, Russian - ru, Italian - it, Spanish - es (or sp), Ukrainian - uk (or ua), German - de, Portuguese - pt, Romanian - ro, Polish - pl, Finnish - fi, Dutch - nl, French - fr, Bulgarian - bg, Swedish - sv (or se), Chinese Traditional - zh_tw, Chinese Simplified - zh (or zh_cn), Turkish - tr, Croatian - hr, Catalan - ca</w:t>
+        <w:t xml:space="preserve">You can use </w:t>
+      </w:r>
+      <w:proofErr w:type="spellStart"/>
+      <w:r>
+        <w:rPr>
+          <w:rFonts w:ascii="Roboto" w:hAnsi="Roboto"/>
+          <w:color w:val="505050"/>
+          <w:sz w:val="21"/>
+          <w:szCs w:val="21"/>
+        </w:rPr>
+        <w:t>lang</w:t>
+      </w:r>
+      <w:proofErr w:type="spellEnd"/>
+      <w:r>
+        <w:rPr>
+          <w:rFonts w:ascii="Roboto" w:hAnsi="Roboto"/>
+          <w:color w:val="505050"/>
+          <w:sz w:val="21"/>
+          <w:szCs w:val="21"/>
+        </w:rPr>
+        <w:t xml:space="preserve"> parameter to get the output in your language. We support the following languages that you can use with the corresponded </w:t>
+      </w:r>
+      <w:proofErr w:type="spellStart"/>
+      <w:r>
+        <w:rPr>
+          <w:rFonts w:ascii="Roboto" w:hAnsi="Roboto"/>
+          <w:color w:val="505050"/>
+          <w:sz w:val="21"/>
+          <w:szCs w:val="21"/>
+        </w:rPr>
+        <w:t>lang</w:t>
+      </w:r>
+      <w:proofErr w:type="spellEnd"/>
+      <w:r>
+        <w:rPr>
+          <w:rFonts w:ascii="Roboto" w:hAnsi="Roboto"/>
+          <w:color w:val="505050"/>
+          <w:sz w:val="21"/>
+          <w:szCs w:val="21"/>
+        </w:rPr>
+        <w:t xml:space="preserve"> values: English - </w:t>
+      </w:r>
+      <w:proofErr w:type="spellStart"/>
+      <w:r>
+        <w:rPr>
+          <w:rFonts w:ascii="Roboto" w:hAnsi="Roboto"/>
+          <w:color w:val="505050"/>
+          <w:sz w:val="21"/>
+          <w:szCs w:val="21"/>
+        </w:rPr>
+        <w:t>en</w:t>
+      </w:r>
+      <w:proofErr w:type="spellEnd"/>
+      <w:r>
+        <w:rPr>
+          <w:rFonts w:ascii="Roboto" w:hAnsi="Roboto"/>
+          <w:color w:val="505050"/>
+          <w:sz w:val="21"/>
+          <w:szCs w:val="21"/>
+        </w:rPr>
+        <w:t xml:space="preserve">, Russian - </w:t>
+      </w:r>
+      <w:proofErr w:type="spellStart"/>
+      <w:r>
+        <w:rPr>
+          <w:rFonts w:ascii="Roboto" w:hAnsi="Roboto"/>
+          <w:color w:val="505050"/>
+          <w:sz w:val="21"/>
+          <w:szCs w:val="21"/>
+        </w:rPr>
+        <w:t>ru</w:t>
+      </w:r>
+      <w:proofErr w:type="spellEnd"/>
+      <w:r>
+        <w:rPr>
+          <w:rFonts w:ascii="Roboto" w:hAnsi="Roboto"/>
+          <w:color w:val="505050"/>
+          <w:sz w:val="21"/>
+          <w:szCs w:val="21"/>
+        </w:rPr>
+        <w:t xml:space="preserve">, Italian - it, Spanish - </w:t>
+      </w:r>
+      <w:proofErr w:type="spellStart"/>
+      <w:r>
+        <w:rPr>
+          <w:rFonts w:ascii="Roboto" w:hAnsi="Roboto"/>
+          <w:color w:val="505050"/>
+          <w:sz w:val="21"/>
+          <w:szCs w:val="21"/>
+        </w:rPr>
+        <w:t>es</w:t>
+      </w:r>
+      <w:proofErr w:type="spellEnd"/>
+      <w:r>
+        <w:rPr>
+          <w:rFonts w:ascii="Roboto" w:hAnsi="Roboto"/>
+          <w:color w:val="505050"/>
+          <w:sz w:val="21"/>
+          <w:szCs w:val="21"/>
+        </w:rPr>
+        <w:t xml:space="preserve"> (or </w:t>
+      </w:r>
+      <w:proofErr w:type="spellStart"/>
+      <w:r>
+        <w:rPr>
+          <w:rFonts w:ascii="Roboto" w:hAnsi="Roboto"/>
+          <w:color w:val="505050"/>
+          <w:sz w:val="21"/>
+          <w:szCs w:val="21"/>
+        </w:rPr>
+        <w:t>sp</w:t>
+      </w:r>
+      <w:proofErr w:type="spellEnd"/>
+      <w:r>
+        <w:rPr>
+          <w:rFonts w:ascii="Roboto" w:hAnsi="Roboto"/>
+          <w:color w:val="505050"/>
+          <w:sz w:val="21"/>
+          <w:szCs w:val="21"/>
+        </w:rPr>
+        <w:t xml:space="preserve">), Ukrainian - </w:t>
+      </w:r>
+      <w:proofErr w:type="spellStart"/>
+      <w:r>
+        <w:rPr>
+          <w:rFonts w:ascii="Roboto" w:hAnsi="Roboto"/>
+          <w:color w:val="505050"/>
+          <w:sz w:val="21"/>
+          <w:szCs w:val="21"/>
+        </w:rPr>
+        <w:t>uk</w:t>
+      </w:r>
+      <w:proofErr w:type="spellEnd"/>
+      <w:r>
+        <w:rPr>
+          <w:rFonts w:ascii="Roboto" w:hAnsi="Roboto"/>
+          <w:color w:val="505050"/>
+          <w:sz w:val="21"/>
+          <w:szCs w:val="21"/>
+        </w:rPr>
+        <w:t xml:space="preserve"> (or </w:t>
+      </w:r>
+      <w:proofErr w:type="spellStart"/>
+      <w:r>
+        <w:rPr>
+          <w:rFonts w:ascii="Roboto" w:hAnsi="Roboto"/>
+          <w:color w:val="505050"/>
+          <w:sz w:val="21"/>
+          <w:szCs w:val="21"/>
+        </w:rPr>
+        <w:t>ua</w:t>
+      </w:r>
+      <w:proofErr w:type="spellEnd"/>
+      <w:r>
+        <w:rPr>
+          <w:rFonts w:ascii="Roboto" w:hAnsi="Roboto"/>
+          <w:color w:val="505050"/>
+          <w:sz w:val="21"/>
+          <w:szCs w:val="21"/>
+        </w:rPr>
+        <w:t xml:space="preserve">), German - de, Portuguese - </w:t>
+      </w:r>
+      <w:proofErr w:type="spellStart"/>
+      <w:r>
+        <w:rPr>
+          <w:rFonts w:ascii="Roboto" w:hAnsi="Roboto"/>
+          <w:color w:val="505050"/>
+          <w:sz w:val="21"/>
+          <w:szCs w:val="21"/>
+        </w:rPr>
+        <w:t>pt</w:t>
+      </w:r>
+      <w:proofErr w:type="spellEnd"/>
+      <w:r>
+        <w:rPr>
+          <w:rFonts w:ascii="Roboto" w:hAnsi="Roboto"/>
+          <w:color w:val="505050"/>
+          <w:sz w:val="21"/>
+          <w:szCs w:val="21"/>
+        </w:rPr>
+        <w:t xml:space="preserve">, Romanian - </w:t>
+      </w:r>
+      <w:proofErr w:type="spellStart"/>
+      <w:r>
+        <w:rPr>
+          <w:rFonts w:ascii="Roboto" w:hAnsi="Roboto"/>
+          <w:color w:val="505050"/>
+          <w:sz w:val="21"/>
+          <w:szCs w:val="21"/>
+        </w:rPr>
+        <w:t>ro</w:t>
+      </w:r>
+      <w:proofErr w:type="spellEnd"/>
+      <w:r>
+        <w:rPr>
+          <w:rFonts w:ascii="Roboto" w:hAnsi="Roboto"/>
+          <w:color w:val="505050"/>
+          <w:sz w:val="21"/>
+          <w:szCs w:val="21"/>
+        </w:rPr>
+        <w:t xml:space="preserve">, Polish - </w:t>
+      </w:r>
+      <w:proofErr w:type="spellStart"/>
+      <w:r>
+        <w:rPr>
+          <w:rFonts w:ascii="Roboto" w:hAnsi="Roboto"/>
+          <w:color w:val="505050"/>
+          <w:sz w:val="21"/>
+          <w:szCs w:val="21"/>
+        </w:rPr>
+        <w:t>pl</w:t>
+      </w:r>
+      <w:proofErr w:type="spellEnd"/>
+      <w:r>
+        <w:rPr>
+          <w:rFonts w:ascii="Roboto" w:hAnsi="Roboto"/>
+          <w:color w:val="505050"/>
+          <w:sz w:val="21"/>
+          <w:szCs w:val="21"/>
+        </w:rPr>
+        <w:t xml:space="preserve">, Finnish - fi, Dutch - </w:t>
+      </w:r>
+      <w:proofErr w:type="spellStart"/>
+      <w:r>
+        <w:rPr>
+          <w:rFonts w:ascii="Roboto" w:hAnsi="Roboto"/>
+          <w:color w:val="505050"/>
+          <w:sz w:val="21"/>
+          <w:szCs w:val="21"/>
+        </w:rPr>
+        <w:t>nl</w:t>
+      </w:r>
+      <w:proofErr w:type="spellEnd"/>
+      <w:r>
+        <w:rPr>
+          <w:rFonts w:ascii="Roboto" w:hAnsi="Roboto"/>
+          <w:color w:val="505050"/>
+          <w:sz w:val="21"/>
+          <w:szCs w:val="21"/>
+        </w:rPr>
+        <w:t xml:space="preserve">, French - </w:t>
+      </w:r>
+      <w:proofErr w:type="spellStart"/>
+      <w:r>
+        <w:rPr>
+          <w:rFonts w:ascii="Roboto" w:hAnsi="Roboto"/>
+          <w:color w:val="505050"/>
+          <w:sz w:val="21"/>
+          <w:szCs w:val="21"/>
+        </w:rPr>
+        <w:t>fr</w:t>
+      </w:r>
+      <w:proofErr w:type="spellEnd"/>
+      <w:r>
+        <w:rPr>
+          <w:rFonts w:ascii="Roboto" w:hAnsi="Roboto"/>
+          <w:color w:val="505050"/>
+          <w:sz w:val="21"/>
+          <w:szCs w:val="21"/>
+        </w:rPr>
+        <w:t xml:space="preserve">, Bulgarian - </w:t>
+      </w:r>
+      <w:proofErr w:type="spellStart"/>
+      <w:r>
+        <w:rPr>
+          <w:rFonts w:ascii="Roboto" w:hAnsi="Roboto"/>
+          <w:color w:val="505050"/>
+          <w:sz w:val="21"/>
+          <w:szCs w:val="21"/>
+        </w:rPr>
+        <w:t>bg</w:t>
+      </w:r>
+      <w:proofErr w:type="spellEnd"/>
+      <w:r>
+        <w:rPr>
+          <w:rFonts w:ascii="Roboto" w:hAnsi="Roboto"/>
+          <w:color w:val="505050"/>
+          <w:sz w:val="21"/>
+          <w:szCs w:val="21"/>
+        </w:rPr>
+        <w:t xml:space="preserve">, Swedish - </w:t>
+      </w:r>
+      <w:proofErr w:type="spellStart"/>
+      <w:r>
+        <w:rPr>
+          <w:rFonts w:ascii="Roboto" w:hAnsi="Roboto"/>
+          <w:color w:val="505050"/>
+          <w:sz w:val="21"/>
+          <w:szCs w:val="21"/>
+        </w:rPr>
+        <w:t>sv</w:t>
+      </w:r>
+      <w:proofErr w:type="spellEnd"/>
+      <w:r>
+        <w:rPr>
+          <w:rFonts w:ascii="Roboto" w:hAnsi="Roboto"/>
+          <w:color w:val="505050"/>
+          <w:sz w:val="21"/>
+          <w:szCs w:val="21"/>
+        </w:rPr>
+        <w:t xml:space="preserve"> (or se), Chinese Traditional - </w:t>
+      </w:r>
+      <w:proofErr w:type="spellStart"/>
+      <w:r>
+        <w:rPr>
+          <w:rFonts w:ascii="Roboto" w:hAnsi="Roboto"/>
+          <w:color w:val="505050"/>
+          <w:sz w:val="21"/>
+          <w:szCs w:val="21"/>
+        </w:rPr>
+        <w:t>zh_tw</w:t>
+      </w:r>
+      <w:proofErr w:type="spellEnd"/>
+      <w:r>
+        <w:rPr>
+          <w:rFonts w:ascii="Roboto" w:hAnsi="Roboto"/>
+          <w:color w:val="505050"/>
+          <w:sz w:val="21"/>
+          <w:szCs w:val="21"/>
+        </w:rPr>
+        <w:t xml:space="preserve">, Chinese Simplified - </w:t>
+      </w:r>
+      <w:proofErr w:type="spellStart"/>
+      <w:r>
+        <w:rPr>
+          <w:rFonts w:ascii="Roboto" w:hAnsi="Roboto"/>
+          <w:color w:val="505050"/>
+          <w:sz w:val="21"/>
+          <w:szCs w:val="21"/>
+        </w:rPr>
+        <w:t>zh</w:t>
+      </w:r>
+      <w:proofErr w:type="spellEnd"/>
+      <w:r>
+        <w:rPr>
+          <w:rFonts w:ascii="Roboto" w:hAnsi="Roboto"/>
+          <w:color w:val="505050"/>
+          <w:sz w:val="21"/>
+          <w:szCs w:val="21"/>
+        </w:rPr>
+        <w:t xml:space="preserve"> (or </w:t>
+      </w:r>
+      <w:proofErr w:type="spellStart"/>
+      <w:r>
+        <w:rPr>
+          <w:rFonts w:ascii="Roboto" w:hAnsi="Roboto"/>
+          <w:color w:val="505050"/>
+          <w:sz w:val="21"/>
+          <w:szCs w:val="21"/>
+        </w:rPr>
+        <w:t>zh_cn</w:t>
+      </w:r>
+      <w:proofErr w:type="spellEnd"/>
+      <w:r>
+        <w:rPr>
+          <w:rFonts w:ascii="Roboto" w:hAnsi="Roboto"/>
+          <w:color w:val="505050"/>
+          <w:sz w:val="21"/>
+          <w:szCs w:val="21"/>
+        </w:rPr>
+        <w:t xml:space="preserve">), Turkish - </w:t>
+      </w:r>
+      <w:proofErr w:type="spellStart"/>
+      <w:r>
+        <w:rPr>
+          <w:rFonts w:ascii="Roboto" w:hAnsi="Roboto"/>
+          <w:color w:val="505050"/>
+          <w:sz w:val="21"/>
+          <w:szCs w:val="21"/>
+        </w:rPr>
+        <w:t>tr</w:t>
+      </w:r>
+      <w:proofErr w:type="spellEnd"/>
+      <w:r>
+        <w:rPr>
+          <w:rFonts w:ascii="Roboto" w:hAnsi="Roboto"/>
+          <w:color w:val="505050"/>
+          <w:sz w:val="21"/>
+          <w:szCs w:val="21"/>
+        </w:rPr>
+        <w:t xml:space="preserve">, Croatian - </w:t>
+      </w:r>
+      <w:proofErr w:type="spellStart"/>
+      <w:r>
+        <w:rPr>
+          <w:rFonts w:ascii="Roboto" w:hAnsi="Roboto"/>
+          <w:color w:val="505050"/>
+          <w:sz w:val="21"/>
+          <w:szCs w:val="21"/>
+        </w:rPr>
+        <w:t>hr</w:t>
+      </w:r>
+      <w:proofErr w:type="spellEnd"/>
+      <w:r>
+        <w:rPr>
+          <w:rFonts w:ascii="Roboto" w:hAnsi="Roboto"/>
+          <w:color w:val="505050"/>
+          <w:sz w:val="21"/>
+          <w:szCs w:val="21"/>
+        </w:rPr>
+        <w:t>, Catalan - ca</w:t>
       </w:r>
       <w:r>
         <w:rPr>
@@ -3698,6 +4944,7 @@
           <w:szCs w:val="24"/>
         </w:rPr>
       </w:pPr>
+      <w:proofErr w:type="spellStart"/>
       <w:r>
         <w:rPr>
           <w:rFonts w:ascii="Roboto" w:hAnsi="Roboto"/>
@@ -3710,6 +4957,7 @@
         </w:rPr>
         <w:t>lang</w:t>
       </w:r>
+      <w:proofErr w:type="spellEnd"/>
       <w:r>
         <w:rPr>
           <w:rStyle w:val="apple-converted-space"/>
@@ -3778,7 +5026,15 @@
         <w:t xml:space="preserve">Map: </w:t>
       </w:r>
       <w:r>
-        <w:t>The OpenWeatherMap solution has a map overlay option but it doesn’t seem to be worth the effort to incorporate given the time limit. As such, I will use a simple annotated map for the time being.</w:t>
+        <w:t xml:space="preserve">The </w:t>
+      </w:r>
+      <w:proofErr w:type="spellStart"/>
+      <w:r>
+        <w:t>OpenWeatherMap</w:t>
+      </w:r>
+      <w:proofErr w:type="spellEnd"/>
+      <w:r>
+        <w:t xml:space="preserve"> solution has a map overlay option but it doesn’t seem to be worth the effort to incorporate given the time limit. As such, I will use a simple annotated map for the time being.</w:t>
       </w:r>
     </w:p>
     <w:p/>
@@ -3824,8 +5080,13 @@
           <w:numId w:val="3"/>
         </w:numPr>
       </w:pPr>
-      <w:r>
-        <w:t>cityId – long</w:t>
+      <w:proofErr w:type="spellStart"/>
+      <w:r>
+        <w:t>cityId</w:t>
+      </w:r>
+      <w:proofErr w:type="spellEnd"/>
+      <w:r>
+        <w:t xml:space="preserve"> – long</w:t>
       </w:r>
     </w:p>
     <w:p>
@@ -3836,8 +5097,13 @@
           <w:numId w:val="3"/>
         </w:numPr>
       </w:pPr>
-      <w:r>
-        <w:t>cityName – string</w:t>
+      <w:proofErr w:type="spellStart"/>
+      <w:r>
+        <w:t>cityName</w:t>
+      </w:r>
+      <w:proofErr w:type="spellEnd"/>
+      <w:r>
+        <w:t xml:space="preserve"> – string</w:t>
       </w:r>
     </w:p>
     <w:p>
@@ -3848,8 +5114,13 @@
           <w:numId w:val="3"/>
         </w:numPr>
       </w:pPr>
-      <w:r>
-        <w:t>cityOrder – integer (user definable)</w:t>
+      <w:proofErr w:type="spellStart"/>
+      <w:r>
+        <w:t>cityOrder</w:t>
+      </w:r>
+      <w:proofErr w:type="spellEnd"/>
+      <w:r>
+        <w:t xml:space="preserve"> – integer (user definable)</w:t>
       </w:r>
     </w:p>
     <w:p>
@@ -3934,8 +5205,13 @@
           <w:numId w:val="4"/>
         </w:numPr>
       </w:pPr>
-      <w:r>
-        <w:t>minimum_temperature - float</w:t>
+      <w:proofErr w:type="spellStart"/>
+      <w:r>
+        <w:t>minimum_temperature</w:t>
+      </w:r>
+      <w:proofErr w:type="spellEnd"/>
+      <w:r>
+        <w:t xml:space="preserve"> - float</w:t>
       </w:r>
     </w:p>
     <w:p>
@@ -3946,8 +5222,13 @@
           <w:numId w:val="4"/>
         </w:numPr>
       </w:pPr>
-      <w:r>
-        <w:t>maximum_temperature - float</w:t>
+      <w:proofErr w:type="spellStart"/>
+      <w:r>
+        <w:t>maximum_temperature</w:t>
+      </w:r>
+      <w:proofErr w:type="spellEnd"/>
+      <w:r>
+        <w:t xml:space="preserve"> - float</w:t>
       </w:r>
     </w:p>
     <w:p>
@@ -3958,8 +5239,13 @@
           <w:numId w:val="4"/>
         </w:numPr>
       </w:pPr>
-      <w:r>
-        <w:t>sea_level - float</w:t>
+      <w:proofErr w:type="spellStart"/>
+      <w:r>
+        <w:t>sea_level</w:t>
+      </w:r>
+      <w:proofErr w:type="spellEnd"/>
+      <w:r>
+        <w:t xml:space="preserve"> - float</w:t>
       </w:r>
     </w:p>
     <w:p>
@@ -3970,8 +5256,13 @@
           <w:numId w:val="4"/>
         </w:numPr>
       </w:pPr>
-      <w:r>
-        <w:t>ground_level - float</w:t>
+      <w:proofErr w:type="spellStart"/>
+      <w:r>
+        <w:t>ground_level</w:t>
+      </w:r>
+      <w:proofErr w:type="spellEnd"/>
+      <w:r>
+        <w:t xml:space="preserve"> - float</w:t>
       </w:r>
     </w:p>
     <w:p>
@@ -3982,8 +5273,13 @@
           <w:numId w:val="4"/>
         </w:numPr>
       </w:pPr>
-      <w:r>
-        <w:t>wind_speed - float</w:t>
+      <w:proofErr w:type="spellStart"/>
+      <w:r>
+        <w:t>wind_speed</w:t>
+      </w:r>
+      <w:proofErr w:type="spellEnd"/>
+      <w:r>
+        <w:t xml:space="preserve"> - float</w:t>
       </w:r>
     </w:p>
     <w:p>
@@ -3994,8 +5290,13 @@
           <w:numId w:val="4"/>
         </w:numPr>
       </w:pPr>
-      <w:r>
-        <w:t>wind_direction - integer</w:t>
+      <w:proofErr w:type="spellStart"/>
+      <w:r>
+        <w:t>wind_direction</w:t>
+      </w:r>
+      <w:proofErr w:type="spellEnd"/>
+      <w:r>
+        <w:t xml:space="preserve"> - integer</w:t>
       </w:r>
     </w:p>
     <w:p>
@@ -4008,7 +5309,11 @@
       </w:pPr>
       <w:r>
         <w:lastRenderedPageBreak/>
-        <w:t>cloudiness - integer</w:t>
+        <w:t xml:space="preserve">cloudiness - </w:t>
+      </w:r>
+      <w:proofErr w:type="spellStart"/>
+      <w:r>
+        <w:t>integer</w:t>
       </w:r>
       <w:r>
         <w:t>lo</w:t>
@@ -4016,6 +5321,7 @@
       <w:r>
         <w:t>pu</w:t>
       </w:r>
+      <w:proofErr w:type="spellEnd"/>
     </w:p>
     <w:p>
       <w:pPr>
@@ -4025,8 +5331,13 @@
           <w:numId w:val="4"/>
         </w:numPr>
       </w:pPr>
-      <w:r>
-        <w:t>rain_volume - float</w:t>
+      <w:proofErr w:type="spellStart"/>
+      <w:r>
+        <w:t>rain_volume</w:t>
+      </w:r>
+      <w:proofErr w:type="spellEnd"/>
+      <w:r>
+        <w:t xml:space="preserve"> - float</w:t>
       </w:r>
     </w:p>
     <w:p>
@@ -4037,8 +5348,13 @@
           <w:numId w:val="4"/>
         </w:numPr>
       </w:pPr>
-      <w:r>
-        <w:t>snow_volume - float</w:t>
+      <w:proofErr w:type="spellStart"/>
+      <w:r>
+        <w:t>snow_volume</w:t>
+      </w:r>
+      <w:proofErr w:type="spellEnd"/>
+      <w:r>
+        <w:t xml:space="preserve"> - float</w:t>
       </w:r>
     </w:p>
     <w:p>
@@ -4049,8 +5365,13 @@
           <w:numId w:val="4"/>
         </w:numPr>
       </w:pPr>
-      <w:r>
-        <w:t>weather_time - long</w:t>
+      <w:proofErr w:type="spellStart"/>
+      <w:r>
+        <w:t>weather_time</w:t>
+      </w:r>
+      <w:proofErr w:type="spellEnd"/>
+      <w:r>
+        <w:t xml:space="preserve"> - long</w:t>
       </w:r>
     </w:p>
     <w:p>
@@ -4061,35 +5382,90 @@
           <w:numId w:val="4"/>
         </w:numPr>
       </w:pPr>
-      <w:r>
-        <w:t>city_id – foreign key</w:t>
+      <w:proofErr w:type="spellStart"/>
+      <w:r>
+        <w:t>city_id</w:t>
+      </w:r>
+      <w:proofErr w:type="spellEnd"/>
+      <w:r>
+        <w:t xml:space="preserve"> – foreign key</w:t>
       </w:r>
     </w:p>
     <w:p/>
     <w:p>
       <w:r>
-        <w:t>Second step: Create this model in code</w:t>
-      </w:r>
-    </w:p>
-    <w:p>
-      <w:r>
-        <w:t>Third step: Create classes for location and weather</w:t>
-      </w:r>
-    </w:p>
-    <w:p>
-      <w:r>
+        <w:rPr>
+          <w:b/>
+        </w:rPr>
+        <w:t>Second step</w:t>
+      </w:r>
+      <w:r>
+        <w:t xml:space="preserve">: Create this model in code. </w:t>
+      </w:r>
+      <w:proofErr w:type="spellStart"/>
+      <w:r>
+        <w:t>WeatherDB</w:t>
+      </w:r>
+      <w:proofErr w:type="spellEnd"/>
+    </w:p>
+    <w:p>
+      <w:r>
+        <w:rPr>
+          <w:b/>
+        </w:rPr>
+        <w:t>Third step</w:t>
+      </w:r>
+      <w:r>
+        <w:t>: Create classes for location and weather</w:t>
+      </w:r>
+      <w:r>
+        <w:t>. Location, Weather</w:t>
+      </w:r>
+    </w:p>
+    <w:p>
+      <w:r>
+        <w:rPr>
+          <w:b/>
+        </w:rPr>
         <w:t>Fou</w:t>
       </w:r>
       <w:r>
-        <w:t>rth Step: Create class for making api calls and storing results into database</w:t>
-      </w:r>
+        <w:rPr>
+          <w:b/>
+        </w:rPr>
+        <w:t>rth Step</w:t>
+      </w:r>
+      <w:r>
+        <w:t xml:space="preserve">: Create class for making </w:t>
+      </w:r>
+      <w:proofErr w:type="spellStart"/>
+      <w:r>
+        <w:t>api</w:t>
+      </w:r>
+      <w:proofErr w:type="spellEnd"/>
+      <w:r>
+        <w:t xml:space="preserve"> calls and storing results into database</w:t>
+      </w:r>
+      <w:r>
+        <w:t xml:space="preserve">. </w:t>
+      </w:r>
+      <w:proofErr w:type="spellStart"/>
+      <w:r>
+        <w:t>OpenWeatherMap</w:t>
+      </w:r>
+      <w:proofErr w:type="spellEnd"/>
     </w:p>
     <w:p>
       <w:r>
         <w:t xml:space="preserve">Basics of the </w:t>
       </w:r>
-      <w:r>
-        <w:t xml:space="preserve">OpenWeatherMap </w:t>
+      <w:proofErr w:type="spellStart"/>
+      <w:r>
+        <w:t>OpenWeatherMap</w:t>
+      </w:r>
+      <w:proofErr w:type="spellEnd"/>
+      <w:r>
+        <w:t xml:space="preserve"> </w:t>
       </w:r>
       <w:r>
         <w:t>API Class:</w:t>
@@ -4146,7 +5522,15 @@
     </w:p>
     <w:p>
       <w:r>
-        <w:t>http://api.openweathermap.org/data/2.5/weather?id= CITY_ID &amp;appid= USER_DEFINED_APP_ID</w:t>
+        <w:t>http://api.openweathermap.org/data/2.5/weather?id= CITY_ID &amp;</w:t>
+      </w:r>
+      <w:proofErr w:type="spellStart"/>
+      <w:r>
+        <w:t>appid</w:t>
+      </w:r>
+      <w:proofErr w:type="spellEnd"/>
+      <w:r>
+        <w:t>= USER_DEFINED_APP_ID</w:t>
       </w:r>
     </w:p>
     <w:p>
@@ -4288,13 +5672,117 @@
     <w:p/>
     <w:p>
       <w:r>
-        <w:t>Inputs for this class are APP_ID and LONGITUDE, LATITUDE. The first call to a new city will be a lat, long call. Subsequent calls should use locationID if that is known.</w:t>
-      </w:r>
-      <w:r>
-        <w:t xml:space="preserve"> Should implement sync and async methods.</w:t>
+        <w:t xml:space="preserve">Inputs for this class are APP_ID and LONGITUDE, LATITUDE. The first call to a new city will be a </w:t>
+      </w:r>
+      <w:proofErr w:type="spellStart"/>
+      <w:r>
+        <w:t>lat</w:t>
+      </w:r>
+      <w:proofErr w:type="spellEnd"/>
+      <w:r>
+        <w:t xml:space="preserve">, long call. Subsequent calls should use </w:t>
+      </w:r>
+      <w:proofErr w:type="spellStart"/>
+      <w:r>
+        <w:t>locationID</w:t>
+      </w:r>
+      <w:proofErr w:type="spellEnd"/>
+      <w:r>
+        <w:t xml:space="preserve"> if that is known.</w:t>
+      </w:r>
+      <w:r>
+        <w:t xml:space="preserve"> </w:t>
+      </w:r>
+    </w:p>
+    <w:p>
+      <w:r>
+        <w:rPr>
+          <w:b/>
+        </w:rPr>
+        <w:t>Fifth step</w:t>
+      </w:r>
+      <w:r>
+        <w:t>: Create the class responsible for scheduling API calls, interfacing with database class, and is the main class to be used by other applications. JDWeatherManager</w:t>
       </w:r>
       <w:bookmarkStart w:id="0" w:name="_GoBack"/>
       <w:bookmarkEnd w:id="0"/>
+    </w:p>
+    <w:p>
+      <w:r>
+        <w:t xml:space="preserve">Inputs: </w:t>
+      </w:r>
+    </w:p>
+    <w:p>
+      <w:pPr>
+        <w:pStyle w:val="ListParagraph"/>
+        <w:numPr>
+          <w:ilvl w:val="0"/>
+          <w:numId w:val="6"/>
+        </w:numPr>
+      </w:pPr>
+      <w:r>
+        <w:t>latitude and longitude for places</w:t>
+      </w:r>
+    </w:p>
+    <w:p>
+      <w:pPr>
+        <w:pStyle w:val="ListParagraph"/>
+        <w:numPr>
+          <w:ilvl w:val="0"/>
+          <w:numId w:val="6"/>
+        </w:numPr>
+      </w:pPr>
+      <w:r>
+        <w:lastRenderedPageBreak/>
+        <w:t>app id</w:t>
+      </w:r>
+    </w:p>
+    <w:p>
+      <w:pPr>
+        <w:pStyle w:val="ListParagraph"/>
+        <w:numPr>
+          <w:ilvl w:val="0"/>
+          <w:numId w:val="6"/>
+        </w:numPr>
+      </w:pPr>
+      <w:proofErr w:type="spellStart"/>
+      <w:r>
+        <w:t>api</w:t>
+      </w:r>
+      <w:proofErr w:type="spellEnd"/>
+      <w:r>
+        <w:t xml:space="preserve"> call interval time</w:t>
+      </w:r>
+    </w:p>
+    <w:p/>
+    <w:p>
+      <w:r>
+        <w:t>Outputs:</w:t>
+      </w:r>
+    </w:p>
+    <w:p>
+      <w:pPr>
+        <w:pStyle w:val="ListParagraph"/>
+        <w:numPr>
+          <w:ilvl w:val="0"/>
+          <w:numId w:val="7"/>
+        </w:numPr>
+      </w:pPr>
+      <w:r>
+        <w:t>methods for retrieving locations</w:t>
+      </w:r>
+    </w:p>
+    <w:p>
+      <w:pPr>
+        <w:pStyle w:val="ListParagraph"/>
+        <w:numPr>
+          <w:ilvl w:val="0"/>
+          <w:numId w:val="7"/>
+        </w:numPr>
+      </w:pPr>
+      <w:r>
+        <w:t>methods for getting weather data for locations</w:t>
+      </w:r>
     </w:p>
     <w:sectPr>
       <w:pgSz w:w="12240" w:h="15840"/>
@@ -4869,6 +6357,232 @@
     </w:lvl>
   </w:abstractNum>
   <w:abstractNum w:abstractNumId="4" w15:restartNumberingAfterBreak="0">
+    <w:nsid w:val="4CAC2AB9"/>
+    <w:multiLevelType w:val="hybridMultilevel"/>
+    <w:tmpl w:val="74E86500"/>
+    <w:lvl w:ilvl="0" w:tplc="04090001">
+      <w:start w:val="1"/>
+      <w:numFmt w:val="bullet"/>
+      <w:lvlText w:val=""/>
+      <w:lvlJc w:val="left"/>
+      <w:pPr>
+        <w:ind w:left="720" w:hanging="360"/>
+      </w:pPr>
+      <w:rPr>
+        <w:rFonts w:ascii="Symbol" w:hAnsi="Symbol" w:hint="default"/>
+      </w:rPr>
+    </w:lvl>
+    <w:lvl w:ilvl="1" w:tplc="04090003" w:tentative="1">
+      <w:start w:val="1"/>
+      <w:numFmt w:val="bullet"/>
+      <w:lvlText w:val="o"/>
+      <w:lvlJc w:val="left"/>
+      <w:pPr>
+        <w:ind w:left="1440" w:hanging="360"/>
+      </w:pPr>
+      <w:rPr>
+        <w:rFonts w:ascii="Courier New" w:hAnsi="Courier New" w:cs="Courier New" w:hint="default"/>
+      </w:rPr>
+    </w:lvl>
+    <w:lvl w:ilvl="2" w:tplc="04090005" w:tentative="1">
+      <w:start w:val="1"/>
+      <w:numFmt w:val="bullet"/>
+      <w:lvlText w:val=""/>
+      <w:lvlJc w:val="left"/>
+      <w:pPr>
+        <w:ind w:left="2160" w:hanging="360"/>
+      </w:pPr>
+      <w:rPr>
+        <w:rFonts w:ascii="Wingdings" w:hAnsi="Wingdings" w:hint="default"/>
+      </w:rPr>
+    </w:lvl>
+    <w:lvl w:ilvl="3" w:tplc="04090001" w:tentative="1">
+      <w:start w:val="1"/>
+      <w:numFmt w:val="bullet"/>
+      <w:lvlText w:val=""/>
+      <w:lvlJc w:val="left"/>
+      <w:pPr>
+        <w:ind w:left="2880" w:hanging="360"/>
+      </w:pPr>
+      <w:rPr>
+        <w:rFonts w:ascii="Symbol" w:hAnsi="Symbol" w:hint="default"/>
+      </w:rPr>
+    </w:lvl>
+    <w:lvl w:ilvl="4" w:tplc="04090003" w:tentative="1">
+      <w:start w:val="1"/>
+      <w:numFmt w:val="bullet"/>
+      <w:lvlText w:val="o"/>
+      <w:lvlJc w:val="left"/>
+      <w:pPr>
+        <w:ind w:left="3600" w:hanging="360"/>
+      </w:pPr>
+      <w:rPr>
+        <w:rFonts w:ascii="Courier New" w:hAnsi="Courier New" w:cs="Courier New" w:hint="default"/>
+      </w:rPr>
+    </w:lvl>
+    <w:lvl w:ilvl="5" w:tplc="04090005" w:tentative="1">
+      <w:start w:val="1"/>
+      <w:numFmt w:val="bullet"/>
+      <w:lvlText w:val=""/>
+      <w:lvlJc w:val="left"/>
+      <w:pPr>
+        <w:ind w:left="4320" w:hanging="360"/>
+      </w:pPr>
+      <w:rPr>
+        <w:rFonts w:ascii="Wingdings" w:hAnsi="Wingdings" w:hint="default"/>
+      </w:rPr>
+    </w:lvl>
+    <w:lvl w:ilvl="6" w:tplc="04090001" w:tentative="1">
+      <w:start w:val="1"/>
+      <w:numFmt w:val="bullet"/>
+      <w:lvlText w:val=""/>
+      <w:lvlJc w:val="left"/>
+      <w:pPr>
+        <w:ind w:left="5040" w:hanging="360"/>
+      </w:pPr>
+      <w:rPr>
+        <w:rFonts w:ascii="Symbol" w:hAnsi="Symbol" w:hint="default"/>
+      </w:rPr>
+    </w:lvl>
+    <w:lvl w:ilvl="7" w:tplc="04090003" w:tentative="1">
+      <w:start w:val="1"/>
+      <w:numFmt w:val="bullet"/>
+      <w:lvlText w:val="o"/>
+      <w:lvlJc w:val="left"/>
+      <w:pPr>
+        <w:ind w:left="5760" w:hanging="360"/>
+      </w:pPr>
+      <w:rPr>
+        <w:rFonts w:ascii="Courier New" w:hAnsi="Courier New" w:cs="Courier New" w:hint="default"/>
+      </w:rPr>
+    </w:lvl>
+    <w:lvl w:ilvl="8" w:tplc="04090005" w:tentative="1">
+      <w:start w:val="1"/>
+      <w:numFmt w:val="bullet"/>
+      <w:lvlText w:val=""/>
+      <w:lvlJc w:val="left"/>
+      <w:pPr>
+        <w:ind w:left="6480" w:hanging="360"/>
+      </w:pPr>
+      <w:rPr>
+        <w:rFonts w:ascii="Wingdings" w:hAnsi="Wingdings" w:hint="default"/>
+      </w:rPr>
+    </w:lvl>
+  </w:abstractNum>
+  <w:abstractNum w:abstractNumId="5" w15:restartNumberingAfterBreak="0">
+    <w:nsid w:val="7D6605F7"/>
+    <w:multiLevelType w:val="hybridMultilevel"/>
+    <w:tmpl w:val="2C006FEA"/>
+    <w:lvl w:ilvl="0" w:tplc="04090001">
+      <w:start w:val="1"/>
+      <w:numFmt w:val="bullet"/>
+      <w:lvlText w:val=""/>
+      <w:lvlJc w:val="left"/>
+      <w:pPr>
+        <w:ind w:left="720" w:hanging="360"/>
+      </w:pPr>
+      <w:rPr>
+        <w:rFonts w:ascii="Symbol" w:hAnsi="Symbol" w:hint="default"/>
+      </w:rPr>
+    </w:lvl>
+    <w:lvl w:ilvl="1" w:tplc="04090003" w:tentative="1">
+      <w:start w:val="1"/>
+      <w:numFmt w:val="bullet"/>
+      <w:lvlText w:val="o"/>
+      <w:lvlJc w:val="left"/>
+      <w:pPr>
+        <w:ind w:left="1440" w:hanging="360"/>
+      </w:pPr>
+      <w:rPr>
+        <w:rFonts w:ascii="Courier New" w:hAnsi="Courier New" w:cs="Courier New" w:hint="default"/>
+      </w:rPr>
+    </w:lvl>
+    <w:lvl w:ilvl="2" w:tplc="04090005" w:tentative="1">
+      <w:start w:val="1"/>
+      <w:numFmt w:val="bullet"/>
+      <w:lvlText w:val=""/>
+      <w:lvlJc w:val="left"/>
+      <w:pPr>
+        <w:ind w:left="2160" w:hanging="360"/>
+      </w:pPr>
+      <w:rPr>
+        <w:rFonts w:ascii="Wingdings" w:hAnsi="Wingdings" w:hint="default"/>
+      </w:rPr>
+    </w:lvl>
+    <w:lvl w:ilvl="3" w:tplc="04090001" w:tentative="1">
+      <w:start w:val="1"/>
+      <w:numFmt w:val="bullet"/>
+      <w:lvlText w:val=""/>
+      <w:lvlJc w:val="left"/>
+      <w:pPr>
+        <w:ind w:left="2880" w:hanging="360"/>
+      </w:pPr>
+      <w:rPr>
+        <w:rFonts w:ascii="Symbol" w:hAnsi="Symbol" w:hint="default"/>
+      </w:rPr>
+    </w:lvl>
+    <w:lvl w:ilvl="4" w:tplc="04090003" w:tentative="1">
+      <w:start w:val="1"/>
+      <w:numFmt w:val="bullet"/>
+      <w:lvlText w:val="o"/>
+      <w:lvlJc w:val="left"/>
+      <w:pPr>
+        <w:ind w:left="3600" w:hanging="360"/>
+      </w:pPr>
+      <w:rPr>
+        <w:rFonts w:ascii="Courier New" w:hAnsi="Courier New" w:cs="Courier New" w:hint="default"/>
+      </w:rPr>
+    </w:lvl>
+    <w:lvl w:ilvl="5" w:tplc="04090005" w:tentative="1">
+      <w:start w:val="1"/>
+      <w:numFmt w:val="bullet"/>
+      <w:lvlText w:val=""/>
+      <w:lvlJc w:val="left"/>
+      <w:pPr>
+        <w:ind w:left="4320" w:hanging="360"/>
+      </w:pPr>
+      <w:rPr>
+        <w:rFonts w:ascii="Wingdings" w:hAnsi="Wingdings" w:hint="default"/>
+      </w:rPr>
+    </w:lvl>
+    <w:lvl w:ilvl="6" w:tplc="04090001" w:tentative="1">
+      <w:start w:val="1"/>
+      <w:numFmt w:val="bullet"/>
+      <w:lvlText w:val=""/>
+      <w:lvlJc w:val="left"/>
+      <w:pPr>
+        <w:ind w:left="5040" w:hanging="360"/>
+      </w:pPr>
+      <w:rPr>
+        <w:rFonts w:ascii="Symbol" w:hAnsi="Symbol" w:hint="default"/>
+      </w:rPr>
+    </w:lvl>
+    <w:lvl w:ilvl="7" w:tplc="04090003" w:tentative="1">
+      <w:start w:val="1"/>
+      <w:numFmt w:val="bullet"/>
+      <w:lvlText w:val="o"/>
+      <w:lvlJc w:val="left"/>
+      <w:pPr>
+        <w:ind w:left="5760" w:hanging="360"/>
+      </w:pPr>
+      <w:rPr>
+        <w:rFonts w:ascii="Courier New" w:hAnsi="Courier New" w:cs="Courier New" w:hint="default"/>
+      </w:rPr>
+    </w:lvl>
+    <w:lvl w:ilvl="8" w:tplc="04090005" w:tentative="1">
+      <w:start w:val="1"/>
+      <w:numFmt w:val="bullet"/>
+      <w:lvlText w:val=""/>
+      <w:lvlJc w:val="left"/>
+      <w:pPr>
+        <w:ind w:left="6480" w:hanging="360"/>
+      </w:pPr>
+      <w:rPr>
+        <w:rFonts w:ascii="Wingdings" w:hAnsi="Wingdings" w:hint="default"/>
+      </w:rPr>
+    </w:lvl>
+  </w:abstractNum>
+  <w:abstractNum w:abstractNumId="6" w15:restartNumberingAfterBreak="0">
     <w:nsid w:val="7E7362D7"/>
     <w:multiLevelType w:val="hybridMultilevel"/>
     <w:tmpl w:val="407A0578"/>
@@ -4988,13 +6702,19 @@
     <w:abstractNumId w:val="0"/>
   </w:num>
   <w:num w:numId="3">
-    <w:abstractNumId w:val="4"/>
+    <w:abstractNumId w:val="6"/>
   </w:num>
   <w:num w:numId="4">
     <w:abstractNumId w:val="3"/>
   </w:num>
   <w:num w:numId="5">
     <w:abstractNumId w:val="2"/>
+  </w:num>
+  <w:num w:numId="6">
+    <w:abstractNumId w:val="4"/>
+  </w:num>
+  <w:num w:numId="7">
+    <w:abstractNumId w:val="5"/>
   </w:num>
 </w:numbering>
 </file>

</xml_diff>

<commit_message>
Update details of JDWeatherManager, create class.
Add more detail to the responsibilities of JDWeatherManager and how it
will interact with external classes.
</commit_message>
<xml_diff>
--- a/Planning/DocumentB_SDKPlan.docx
+++ b/Planning/DocumentB_SDKPlan.docx
@@ -5465,10 +5465,7 @@
       </w:r>
       <w:proofErr w:type="spellEnd"/>
       <w:r>
-        <w:t xml:space="preserve"> </w:t>
-      </w:r>
-      <w:r>
-        <w:t>API Class:</w:t>
+        <w:t xml:space="preserve"> API Class:</w:t>
       </w:r>
     </w:p>
     <w:p>
@@ -5704,85 +5701,203 @@
       <w:r>
         <w:t>: Create the class responsible for scheduling API calls, interfacing with database class, and is the main class to be used by other applications. JDWeatherManager</w:t>
       </w:r>
+    </w:p>
+    <w:p>
+      <w:r>
+        <w:t xml:space="preserve">Inputs: </w:t>
+      </w:r>
+    </w:p>
+    <w:p>
+      <w:pPr>
+        <w:pStyle w:val="ListParagraph"/>
+        <w:numPr>
+          <w:ilvl w:val="0"/>
+          <w:numId w:val="6"/>
+        </w:numPr>
+      </w:pPr>
+      <w:r>
+        <w:t>latitude and longitude for places</w:t>
+      </w:r>
+    </w:p>
+    <w:p>
+      <w:pPr>
+        <w:pStyle w:val="ListParagraph"/>
+        <w:numPr>
+          <w:ilvl w:val="0"/>
+          <w:numId w:val="6"/>
+        </w:numPr>
+      </w:pPr>
+      <w:r>
+        <w:lastRenderedPageBreak/>
+        <w:t>app id</w:t>
+      </w:r>
+    </w:p>
+    <w:p>
+      <w:pPr>
+        <w:pStyle w:val="ListParagraph"/>
+        <w:numPr>
+          <w:ilvl w:val="0"/>
+          <w:numId w:val="6"/>
+        </w:numPr>
+      </w:pPr>
+      <w:proofErr w:type="spellStart"/>
+      <w:r>
+        <w:t>api</w:t>
+      </w:r>
+      <w:proofErr w:type="spellEnd"/>
+      <w:r>
+        <w:t xml:space="preserve"> call interval time</w:t>
+      </w:r>
+    </w:p>
+    <w:p/>
+    <w:p>
+      <w:r>
+        <w:t>Outputs:</w:t>
+      </w:r>
+    </w:p>
+    <w:p>
+      <w:pPr>
+        <w:pStyle w:val="ListParagraph"/>
+        <w:numPr>
+          <w:ilvl w:val="0"/>
+          <w:numId w:val="7"/>
+        </w:numPr>
+      </w:pPr>
+      <w:r>
+        <w:t>methods for retrieving locations</w:t>
+      </w:r>
+    </w:p>
+    <w:p>
+      <w:pPr>
+        <w:pStyle w:val="ListParagraph"/>
+        <w:numPr>
+          <w:ilvl w:val="0"/>
+          <w:numId w:val="7"/>
+        </w:numPr>
+      </w:pPr>
+      <w:r>
+        <w:t>methods for getting weather data for locations</w:t>
+      </w:r>
+    </w:p>
+    <w:p/>
+    <w:p>
+      <w:r>
+        <w:t xml:space="preserve">How will this work? </w:t>
+      </w:r>
+    </w:p>
+    <w:p>
+      <w:r>
+        <w:tab/>
+        <w:t>External classes will need to initiate this class with a context. They are then responsible for setting the following values:</w:t>
+      </w:r>
+    </w:p>
+    <w:p>
+      <w:pPr>
+        <w:pStyle w:val="ListParagraph"/>
+        <w:numPr>
+          <w:ilvl w:val="0"/>
+          <w:numId w:val="8"/>
+        </w:numPr>
+      </w:pPr>
+      <w:r>
+        <w:t>Language (defaults to English)</w:t>
+      </w:r>
+    </w:p>
+    <w:p>
+      <w:pPr>
+        <w:pStyle w:val="ListParagraph"/>
+        <w:numPr>
+          <w:ilvl w:val="0"/>
+          <w:numId w:val="8"/>
+        </w:numPr>
+      </w:pPr>
+      <w:r>
+        <w:t>Units (defaults to metric)</w:t>
+      </w:r>
+    </w:p>
+    <w:p>
+      <w:pPr>
+        <w:pStyle w:val="ListParagraph"/>
+        <w:numPr>
+          <w:ilvl w:val="0"/>
+          <w:numId w:val="8"/>
+        </w:numPr>
+      </w:pPr>
+      <w:r>
+        <w:t xml:space="preserve">Update time (defaults to 3 </w:t>
+      </w:r>
+      <w:proofErr w:type="spellStart"/>
+      <w:r>
+        <w:t>hrs</w:t>
+      </w:r>
+      <w:proofErr w:type="spellEnd"/>
+      <w:r>
+        <w:t>)</w:t>
+      </w:r>
+    </w:p>
+    <w:p>
+      <w:pPr>
+        <w:pStyle w:val="ListParagraph"/>
+        <w:numPr>
+          <w:ilvl w:val="0"/>
+          <w:numId w:val="8"/>
+        </w:numPr>
+      </w:pPr>
+      <w:r>
+        <w:t>Add any number of locations</w:t>
+      </w:r>
+    </w:p>
+    <w:p>
+      <w:r>
+        <w:t>They then tell the manager to start monitoring.</w:t>
+      </w:r>
+    </w:p>
+    <w:p/>
+    <w:p>
+      <w:r>
+        <w:t xml:space="preserve">But the weather map will need most of this data right? True, so we will first make this </w:t>
+      </w:r>
+      <w:proofErr w:type="gramStart"/>
+      <w:r>
+        <w:t>an</w:t>
+      </w:r>
+      <w:proofErr w:type="gramEnd"/>
+      <w:r>
+        <w:t xml:space="preserve"> manager independent of a map. The next step will be to create the map view, that view will abstract this class (by detecting location). External applications can then choose to initiate their own Manager and implement their own map solution, or they may simply use the map we provide. </w:t>
+      </w:r>
+    </w:p>
+    <w:p/>
+    <w:p>
+      <w:r>
+        <w:t>What will it do besides these things?</w:t>
+      </w:r>
+    </w:p>
+    <w:p>
+      <w:r>
+        <w:tab/>
+        <w:t xml:space="preserve">It will retrieve data via the </w:t>
+      </w:r>
+      <w:proofErr w:type="spellStart"/>
+      <w:r>
+        <w:t>OpenWeatherMap</w:t>
+      </w:r>
+      <w:proofErr w:type="spellEnd"/>
+      <w:r>
+        <w:t xml:space="preserve"> class</w:t>
+      </w:r>
+      <w:r>
+        <w:t xml:space="preserve">, once it retrieves that data it will store it in the database via the database class. Before this it will pass this info through a delegate methods letting any observers use the data to update </w:t>
+      </w:r>
+      <w:proofErr w:type="spellStart"/>
+      <w:r>
+        <w:t>ui</w:t>
+      </w:r>
+      <w:proofErr w:type="spellEnd"/>
+      <w:r>
+        <w:t xml:space="preserve"> or perform other operations. Then every 15 minutes it will check the integrity of the database and delete old forecasts and update current weather. When an external application checks for weather data it will first check the database, if that information is not in the database then it will retrieve it.</w:t>
+      </w:r>
       <w:bookmarkStart w:id="0" w:name="_GoBack"/>
       <w:bookmarkEnd w:id="0"/>
-    </w:p>
-    <w:p>
-      <w:r>
-        <w:t xml:space="preserve">Inputs: </w:t>
-      </w:r>
-    </w:p>
-    <w:p>
-      <w:pPr>
-        <w:pStyle w:val="ListParagraph"/>
-        <w:numPr>
-          <w:ilvl w:val="0"/>
-          <w:numId w:val="6"/>
-        </w:numPr>
-      </w:pPr>
-      <w:r>
-        <w:t>latitude and longitude for places</w:t>
-      </w:r>
-    </w:p>
-    <w:p>
-      <w:pPr>
-        <w:pStyle w:val="ListParagraph"/>
-        <w:numPr>
-          <w:ilvl w:val="0"/>
-          <w:numId w:val="6"/>
-        </w:numPr>
-      </w:pPr>
-      <w:r>
-        <w:lastRenderedPageBreak/>
-        <w:t>app id</w:t>
-      </w:r>
-    </w:p>
-    <w:p>
-      <w:pPr>
-        <w:pStyle w:val="ListParagraph"/>
-        <w:numPr>
-          <w:ilvl w:val="0"/>
-          <w:numId w:val="6"/>
-        </w:numPr>
-      </w:pPr>
-      <w:proofErr w:type="spellStart"/>
-      <w:r>
-        <w:t>api</w:t>
-      </w:r>
-      <w:proofErr w:type="spellEnd"/>
-      <w:r>
-        <w:t xml:space="preserve"> call interval time</w:t>
-      </w:r>
-    </w:p>
-    <w:p/>
-    <w:p>
-      <w:r>
-        <w:t>Outputs:</w:t>
-      </w:r>
-    </w:p>
-    <w:p>
-      <w:pPr>
-        <w:pStyle w:val="ListParagraph"/>
-        <w:numPr>
-          <w:ilvl w:val="0"/>
-          <w:numId w:val="7"/>
-        </w:numPr>
-      </w:pPr>
-      <w:r>
-        <w:t>methods for retrieving locations</w:t>
-      </w:r>
-    </w:p>
-    <w:p>
-      <w:pPr>
-        <w:pStyle w:val="ListParagraph"/>
-        <w:numPr>
-          <w:ilvl w:val="0"/>
-          <w:numId w:val="7"/>
-        </w:numPr>
-      </w:pPr>
-      <w:r>
-        <w:t>methods for getting weather data for locations</w:t>
-      </w:r>
     </w:p>
     <w:sectPr>
       <w:pgSz w:w="12240" w:h="15840"/>
@@ -5797,6 +5912,119 @@
 <file path=word/numbering.xml><?xml version="1.0" encoding="utf-8"?>
 <w:numbering xmlns:wpc="http://schemas.microsoft.com/office/word/2010/wordprocessingCanvas" xmlns:cx="http://schemas.microsoft.com/office/drawing/2014/chartex" xmlns:cx1="http://schemas.microsoft.com/office/drawing/2015/9/8/chartex" xmlns:cx2="http://schemas.microsoft.com/office/drawing/2015/10/21/chartex" xmlns:mc="http://schemas.openxmlformats.org/markup-compatibility/2006" xmlns:o="urn:schemas-microsoft-com:office:office" xmlns:r="http://schemas.openxmlformats.org/officeDocument/2006/relationships" xmlns:m="http://schemas.openxmlformats.org/officeDocument/2006/math" xmlns:v="urn:schemas-microsoft-com:vml" xmlns:wp14="http://schemas.microsoft.com/office/word/2010/wordprocessingDrawing" xmlns:wp="http://schemas.openxmlformats.org/drawingml/2006/wordprocessingDrawing" xmlns:w10="urn:schemas-microsoft-com:office:word" xmlns:w="http://schemas.openxmlformats.org/wordprocessingml/2006/main" xmlns:w14="http://schemas.microsoft.com/office/word/2010/wordml" xmlns:w15="http://schemas.microsoft.com/office/word/2012/wordml" xmlns:w16se="http://schemas.microsoft.com/office/word/2015/wordml/symex" xmlns:wpg="http://schemas.microsoft.com/office/word/2010/wordprocessingGroup" xmlns:wpi="http://schemas.microsoft.com/office/word/2010/wordprocessingInk" xmlns:wne="http://schemas.microsoft.com/office/word/2006/wordml" xmlns:wps="http://schemas.microsoft.com/office/word/2010/wordprocessingShape" mc:Ignorable="w14 w15 w16se wp14">
   <w:abstractNum w:abstractNumId="0" w15:restartNumberingAfterBreak="0">
+    <w:nsid w:val="0C25258E"/>
+    <w:multiLevelType w:val="hybridMultilevel"/>
+    <w:tmpl w:val="0562FA58"/>
+    <w:lvl w:ilvl="0" w:tplc="04090001">
+      <w:start w:val="1"/>
+      <w:numFmt w:val="bullet"/>
+      <w:lvlText w:val=""/>
+      <w:lvlJc w:val="left"/>
+      <w:pPr>
+        <w:ind w:left="720" w:hanging="360"/>
+      </w:pPr>
+      <w:rPr>
+        <w:rFonts w:ascii="Symbol" w:hAnsi="Symbol" w:hint="default"/>
+      </w:rPr>
+    </w:lvl>
+    <w:lvl w:ilvl="1" w:tplc="04090003" w:tentative="1">
+      <w:start w:val="1"/>
+      <w:numFmt w:val="bullet"/>
+      <w:lvlText w:val="o"/>
+      <w:lvlJc w:val="left"/>
+      <w:pPr>
+        <w:ind w:left="1440" w:hanging="360"/>
+      </w:pPr>
+      <w:rPr>
+        <w:rFonts w:ascii="Courier New" w:hAnsi="Courier New" w:cs="Courier New" w:hint="default"/>
+      </w:rPr>
+    </w:lvl>
+    <w:lvl w:ilvl="2" w:tplc="04090005" w:tentative="1">
+      <w:start w:val="1"/>
+      <w:numFmt w:val="bullet"/>
+      <w:lvlText w:val=""/>
+      <w:lvlJc w:val="left"/>
+      <w:pPr>
+        <w:ind w:left="2160" w:hanging="360"/>
+      </w:pPr>
+      <w:rPr>
+        <w:rFonts w:ascii="Wingdings" w:hAnsi="Wingdings" w:hint="default"/>
+      </w:rPr>
+    </w:lvl>
+    <w:lvl w:ilvl="3" w:tplc="04090001" w:tentative="1">
+      <w:start w:val="1"/>
+      <w:numFmt w:val="bullet"/>
+      <w:lvlText w:val=""/>
+      <w:lvlJc w:val="left"/>
+      <w:pPr>
+        <w:ind w:left="2880" w:hanging="360"/>
+      </w:pPr>
+      <w:rPr>
+        <w:rFonts w:ascii="Symbol" w:hAnsi="Symbol" w:hint="default"/>
+      </w:rPr>
+    </w:lvl>
+    <w:lvl w:ilvl="4" w:tplc="04090003" w:tentative="1">
+      <w:start w:val="1"/>
+      <w:numFmt w:val="bullet"/>
+      <w:lvlText w:val="o"/>
+      <w:lvlJc w:val="left"/>
+      <w:pPr>
+        <w:ind w:left="3600" w:hanging="360"/>
+      </w:pPr>
+      <w:rPr>
+        <w:rFonts w:ascii="Courier New" w:hAnsi="Courier New" w:cs="Courier New" w:hint="default"/>
+      </w:rPr>
+    </w:lvl>
+    <w:lvl w:ilvl="5" w:tplc="04090005" w:tentative="1">
+      <w:start w:val="1"/>
+      <w:numFmt w:val="bullet"/>
+      <w:lvlText w:val=""/>
+      <w:lvlJc w:val="left"/>
+      <w:pPr>
+        <w:ind w:left="4320" w:hanging="360"/>
+      </w:pPr>
+      <w:rPr>
+        <w:rFonts w:ascii="Wingdings" w:hAnsi="Wingdings" w:hint="default"/>
+      </w:rPr>
+    </w:lvl>
+    <w:lvl w:ilvl="6" w:tplc="04090001" w:tentative="1">
+      <w:start w:val="1"/>
+      <w:numFmt w:val="bullet"/>
+      <w:lvlText w:val=""/>
+      <w:lvlJc w:val="left"/>
+      <w:pPr>
+        <w:ind w:left="5040" w:hanging="360"/>
+      </w:pPr>
+      <w:rPr>
+        <w:rFonts w:ascii="Symbol" w:hAnsi="Symbol" w:hint="default"/>
+      </w:rPr>
+    </w:lvl>
+    <w:lvl w:ilvl="7" w:tplc="04090003" w:tentative="1">
+      <w:start w:val="1"/>
+      <w:numFmt w:val="bullet"/>
+      <w:lvlText w:val="o"/>
+      <w:lvlJc w:val="left"/>
+      <w:pPr>
+        <w:ind w:left="5760" w:hanging="360"/>
+      </w:pPr>
+      <w:rPr>
+        <w:rFonts w:ascii="Courier New" w:hAnsi="Courier New" w:cs="Courier New" w:hint="default"/>
+      </w:rPr>
+    </w:lvl>
+    <w:lvl w:ilvl="8" w:tplc="04090005" w:tentative="1">
+      <w:start w:val="1"/>
+      <w:numFmt w:val="bullet"/>
+      <w:lvlText w:val=""/>
+      <w:lvlJc w:val="left"/>
+      <w:pPr>
+        <w:ind w:left="6480" w:hanging="360"/>
+      </w:pPr>
+      <w:rPr>
+        <w:rFonts w:ascii="Wingdings" w:hAnsi="Wingdings" w:hint="default"/>
+      </w:rPr>
+    </w:lvl>
+  </w:abstractNum>
+  <w:abstractNum w:abstractNumId="1" w15:restartNumberingAfterBreak="0">
     <w:nsid w:val="0F6D053B"/>
     <w:multiLevelType w:val="multilevel"/>
     <w:tmpl w:val="B2282C14"/>
@@ -5945,7 +6173,7 @@
       </w:rPr>
     </w:lvl>
   </w:abstractNum>
-  <w:abstractNum w:abstractNumId="1" w15:restartNumberingAfterBreak="0">
+  <w:abstractNum w:abstractNumId="2" w15:restartNumberingAfterBreak="0">
     <w:nsid w:val="204400A2"/>
     <w:multiLevelType w:val="multilevel"/>
     <w:tmpl w:val="09DCB39C"/>
@@ -6094,7 +6322,7 @@
       </w:rPr>
     </w:lvl>
   </w:abstractNum>
-  <w:abstractNum w:abstractNumId="2" w15:restartNumberingAfterBreak="0">
+  <w:abstractNum w:abstractNumId="3" w15:restartNumberingAfterBreak="0">
     <w:nsid w:val="2360528E"/>
     <w:multiLevelType w:val="multilevel"/>
     <w:tmpl w:val="A656CD5A"/>
@@ -6243,7 +6471,7 @@
       </w:rPr>
     </w:lvl>
   </w:abstractNum>
-  <w:abstractNum w:abstractNumId="3" w15:restartNumberingAfterBreak="0">
+  <w:abstractNum w:abstractNumId="4" w15:restartNumberingAfterBreak="0">
     <w:nsid w:val="44FE7B9E"/>
     <w:multiLevelType w:val="hybridMultilevel"/>
     <w:tmpl w:val="6D2CC7FC"/>
@@ -6356,7 +6584,7 @@
       </w:rPr>
     </w:lvl>
   </w:abstractNum>
-  <w:abstractNum w:abstractNumId="4" w15:restartNumberingAfterBreak="0">
+  <w:abstractNum w:abstractNumId="5" w15:restartNumberingAfterBreak="0">
     <w:nsid w:val="4CAC2AB9"/>
     <w:multiLevelType w:val="hybridMultilevel"/>
     <w:tmpl w:val="74E86500"/>
@@ -6469,7 +6697,7 @@
       </w:rPr>
     </w:lvl>
   </w:abstractNum>
-  <w:abstractNum w:abstractNumId="5" w15:restartNumberingAfterBreak="0">
+  <w:abstractNum w:abstractNumId="6" w15:restartNumberingAfterBreak="0">
     <w:nsid w:val="7D6605F7"/>
     <w:multiLevelType w:val="hybridMultilevel"/>
     <w:tmpl w:val="2C006FEA"/>
@@ -6582,7 +6810,7 @@
       </w:rPr>
     </w:lvl>
   </w:abstractNum>
-  <w:abstractNum w:abstractNumId="6" w15:restartNumberingAfterBreak="0">
+  <w:abstractNum w:abstractNumId="7" w15:restartNumberingAfterBreak="0">
     <w:nsid w:val="7E7362D7"/>
     <w:multiLevelType w:val="hybridMultilevel"/>
     <w:tmpl w:val="407A0578"/>
@@ -6696,25 +6924,28 @@
     </w:lvl>
   </w:abstractNum>
   <w:num w:numId="1">
+    <w:abstractNumId w:val="2"/>
+  </w:num>
+  <w:num w:numId="2">
     <w:abstractNumId w:val="1"/>
   </w:num>
-  <w:num w:numId="2">
-    <w:abstractNumId w:val="0"/>
+  <w:num w:numId="3">
+    <w:abstractNumId w:val="7"/>
   </w:num>
-  <w:num w:numId="3">
+  <w:num w:numId="4">
+    <w:abstractNumId w:val="4"/>
+  </w:num>
+  <w:num w:numId="5">
+    <w:abstractNumId w:val="3"/>
+  </w:num>
+  <w:num w:numId="6">
+    <w:abstractNumId w:val="5"/>
+  </w:num>
+  <w:num w:numId="7">
     <w:abstractNumId w:val="6"/>
   </w:num>
-  <w:num w:numId="4">
-    <w:abstractNumId w:val="3"/>
-  </w:num>
-  <w:num w:numId="5">
-    <w:abstractNumId w:val="2"/>
-  </w:num>
-  <w:num w:numId="6">
-    <w:abstractNumId w:val="4"/>
-  </w:num>
-  <w:num w:numId="7">
-    <w:abstractNumId w:val="5"/>
+  <w:num w:numId="8">
+    <w:abstractNumId w:val="0"/>
   </w:num>
 </w:numbering>
 </file>
@@ -6842,6 +7073,7 @@
     <w:lsdException w:name="HTML Sample" w:semiHidden="1" w:unhideWhenUsed="1"/>
     <w:lsdException w:name="HTML Typewriter" w:semiHidden="1" w:unhideWhenUsed="1"/>
     <w:lsdException w:name="HTML Variable" w:semiHidden="1" w:unhideWhenUsed="1"/>
+    <w:lsdException w:name="Normal Table" w:semiHidden="1" w:unhideWhenUsed="1"/>
     <w:lsdException w:name="annotation subject" w:semiHidden="1" w:unhideWhenUsed="1"/>
     <w:lsdException w:name="No List" w:semiHidden="1" w:unhideWhenUsed="1"/>
     <w:lsdException w:name="Outline List 1" w:semiHidden="1" w:unhideWhenUsed="1"/>
@@ -6888,8 +7120,10 @@
     <w:lsdException w:name="Table Subtle 2" w:semiHidden="1" w:unhideWhenUsed="1"/>
     <w:lsdException w:name="Table Web 1" w:semiHidden="1" w:unhideWhenUsed="1"/>
     <w:lsdException w:name="Table Web 2" w:semiHidden="1" w:unhideWhenUsed="1"/>
+    <w:lsdException w:name="Table Web 3" w:semiHidden="1" w:unhideWhenUsed="1"/>
     <w:lsdException w:name="Balloon Text" w:semiHidden="1" w:unhideWhenUsed="1"/>
     <w:lsdException w:name="Table Grid" w:uiPriority="39"/>
+    <w:lsdException w:name="Table Theme" w:semiHidden="1" w:unhideWhenUsed="1"/>
     <w:lsdException w:name="Placeholder Text" w:semiHidden="1"/>
     <w:lsdException w:name="No Spacing" w:uiPriority="1" w:qFormat="1"/>
     <w:lsdException w:name="Light Shading" w:uiPriority="60"/>
@@ -7156,6 +7390,7 @@
   <w:style w:type="character" w:default="1" w:styleId="DefaultParagraphFont">
     <w:name w:val="Default Paragraph Font"/>
     <w:uiPriority w:val="1"/>
+    <w:semiHidden/>
     <w:unhideWhenUsed/>
   </w:style>
   <w:style w:type="table" w:default="1" w:styleId="TableNormal">

</xml_diff>

<commit_message>
Basic weather map activity completed
Ready to try integrating into another app to see any problems that may
arise.
</commit_message>
<xml_diff>
--- a/Planning/DocumentB_SDKPlan.docx
+++ b/Planning/DocumentB_SDKPlan.docx
@@ -9,6 +9,7 @@
           <w:u w:val="single"/>
         </w:rPr>
       </w:pPr>
+      <w:bookmarkStart w:id="0" w:name="_GoBack"/>
       <w:r>
         <w:rPr>
           <w:b/>
@@ -5896,7 +5897,18 @@
       <w:r>
         <w:t xml:space="preserve"> or perform other operations. Then every 15 minutes it will check the integrity of the database and delete old forecasts and update current weather. When an external application checks for weather data it will first check the database, if that information is not in the database then it will retrieve it.</w:t>
       </w:r>
-      <w:bookmarkStart w:id="0" w:name="_GoBack"/>
+    </w:p>
+    <w:p/>
+    <w:p>
+      <w:r>
+        <w:t>Sixth step:</w:t>
+      </w:r>
+    </w:p>
+    <w:p>
+      <w:r>
+        <w:tab/>
+        <w:t>Create a basic version of the activity that will be used for showing the map.</w:t>
+      </w:r>
       <w:bookmarkEnd w:id="0"/>
     </w:p>
     <w:sectPr>

</xml_diff>